<commit_message>
Mo Hinh Logic (chua xong)
</commit_message>
<xml_diff>
--- a/PTTK HTTT/Tổng quan bai tap.docx
+++ b/PTTK HTTT/Tổng quan bai tap.docx
@@ -1875,13 +1875,23 @@
           <w:szCs w:val="24"/>
         </w:rPr>
       </w:pPr>
-      <w:r>
-        <w:rPr>
-          <w:rFonts w:ascii="Times New Roman" w:hAnsi="Times New Roman" w:cs="Times New Roman"/>
-          <w:sz w:val="24"/>
-          <w:szCs w:val="24"/>
-        </w:rPr>
-        <w:t>Trong các hoạt động của trường hiện nay công tác quản lí thực tập là một trong những nhiệm vụ quan trọng cần phải hoàn thành một cách chính xác, nhanh gọn và đáp ứng được nhu cầu đặt ra của nhà trường. Với</w:t>
+      <w:proofErr w:type="gramStart"/>
+      <w:r>
+        <w:rPr>
+          <w:rFonts w:ascii="Times New Roman" w:hAnsi="Times New Roman" w:cs="Times New Roman"/>
+          <w:sz w:val="24"/>
+          <w:szCs w:val="24"/>
+        </w:rPr>
+        <w:t>Trong các hoạt động của trường hiện nay công tác quản lí thực tập là một trong những nhiệm vụ quan trọng cần phải hoàn thành một cách chính xác, nhanh gọn và đáp ứng được nhu cầu đặt ra của nhà trường.</w:t>
+      </w:r>
+      <w:proofErr w:type="gramEnd"/>
+      <w:r>
+        <w:rPr>
+          <w:rFonts w:ascii="Times New Roman" w:hAnsi="Times New Roman" w:cs="Times New Roman"/>
+          <w:sz w:val="24"/>
+          <w:szCs w:val="24"/>
+        </w:rPr>
+        <w:t xml:space="preserve"> Với</w:t>
       </w:r>
       <w:r>
         <w:rPr>
@@ -1988,8 +1998,18 @@
           <w:sz w:val="24"/>
           <w:szCs w:val="24"/>
         </w:rPr>
-        <w:t>. Nhằm hỗ trợ khoa, bộ môn quản lý dễ dàng hơn công tác này.</w:t>
-      </w:r>
+        <w:t xml:space="preserve">. </w:t>
+      </w:r>
+      <w:proofErr w:type="gramStart"/>
+      <w:r>
+        <w:rPr>
+          <w:rFonts w:ascii="Times New Roman" w:hAnsi="Times New Roman" w:cs="Times New Roman"/>
+          <w:sz w:val="24"/>
+          <w:szCs w:val="24"/>
+        </w:rPr>
+        <w:t>Nhằm hỗ trợ khoa, bộ môn quản lý dễ dàng hơn công tác này.</w:t>
+      </w:r>
+      <w:proofErr w:type="gramEnd"/>
       <w:r>
         <w:rPr>
           <w:rFonts w:ascii="Times New Roman" w:hAnsi="Times New Roman" w:cs="Times New Roman"/>
@@ -2061,15 +2081,42 @@
           <w:sz w:val="24"/>
           <w:szCs w:val="24"/>
         </w:rPr>
-        <w:t>của hệ thống quản lý công tác thực tập tốt nghiệp một cách rõ ràng và thực tế hơn. Nhằm đáp ứng dễ dàng cho người sử dụng, dễ dàng xem thông tin của sinh viên tại nơi thực tập. Từ đó người trực tiếp hướng dẫn sẽ nắm bắt đượ</w:t>
-      </w:r>
-      <w:r>
-        <w:rPr>
-          <w:rFonts w:ascii="Times New Roman" w:hAnsi="Times New Roman" w:cs="Times New Roman"/>
-          <w:sz w:val="24"/>
-          <w:szCs w:val="24"/>
-        </w:rPr>
-        <w:t xml:space="preserve">c kết quả do sinh viên của mình hướng dẫn. Sau khi hoàn </w:t>
+        <w:t xml:space="preserve">của hệ thống quản lý công tác thực tập tốt nghiệp một cách rõ ràng và thực tế hơn. </w:t>
+      </w:r>
+      <w:proofErr w:type="gramStart"/>
+      <w:r>
+        <w:rPr>
+          <w:rFonts w:ascii="Times New Roman" w:hAnsi="Times New Roman" w:cs="Times New Roman"/>
+          <w:sz w:val="24"/>
+          <w:szCs w:val="24"/>
+        </w:rPr>
+        <w:t>Nhằm đáp ứng dễ dàng cho người sử dụng, dễ dàng xem thông tin của sinh viên tại nơi thực tập.</w:t>
+      </w:r>
+      <w:proofErr w:type="gramEnd"/>
+      <w:r>
+        <w:rPr>
+          <w:rFonts w:ascii="Times New Roman" w:hAnsi="Times New Roman" w:cs="Times New Roman"/>
+          <w:sz w:val="24"/>
+          <w:szCs w:val="24"/>
+        </w:rPr>
+        <w:t xml:space="preserve"> Từ đó người trực tiếp hướng dẫn sẽ nắm bắt đượ</w:t>
+      </w:r>
+      <w:r>
+        <w:rPr>
+          <w:rFonts w:ascii="Times New Roman" w:hAnsi="Times New Roman" w:cs="Times New Roman"/>
+          <w:sz w:val="24"/>
+          <w:szCs w:val="24"/>
+        </w:rPr>
+        <w:t xml:space="preserve">c kết quả do sinh viên của mình hướng dẫn. </w:t>
+      </w:r>
+      <w:proofErr w:type="gramStart"/>
+      <w:r>
+        <w:rPr>
+          <w:rFonts w:ascii="Times New Roman" w:hAnsi="Times New Roman" w:cs="Times New Roman"/>
+          <w:sz w:val="24"/>
+          <w:szCs w:val="24"/>
+        </w:rPr>
+        <w:t xml:space="preserve">Sau khi hoàn </w:t>
       </w:r>
       <w:r>
         <w:rPr>
@@ -2078,7 +2125,16 @@
           <w:szCs w:val="24"/>
         </w:rPr>
         <w:lastRenderedPageBreak/>
-        <w:t xml:space="preserve">thành hệ thống này, các lịch phân công, địa điểm thực tập và kết quả của từng sinh viên qua các năm được lưu trữ và tra cứu dữ liệu dễ dàng hơn. </w:t>
+        <w:t>thành hệ thống này, các lịch phân công, địa điểm thực tập và kết quả của từng sinh viên qua các năm được lưu trữ và tra cứu dữ liệu dễ dàng hơn.</w:t>
+      </w:r>
+      <w:proofErr w:type="gramEnd"/>
+      <w:r>
+        <w:rPr>
+          <w:rFonts w:ascii="Times New Roman" w:hAnsi="Times New Roman" w:cs="Times New Roman"/>
+          <w:sz w:val="24"/>
+          <w:szCs w:val="24"/>
+        </w:rPr>
+        <w:t xml:space="preserve"> </w:t>
       </w:r>
     </w:p>
     <w:p>
@@ -2129,6 +2185,7 @@
           <w:szCs w:val="24"/>
         </w:rPr>
       </w:pPr>
+      <w:proofErr w:type="gramStart"/>
       <w:r>
         <w:rPr>
           <w:rFonts w:ascii="Times New Roman" w:hAnsi="Times New Roman" w:cs="Times New Roman"/>
@@ -2137,6 +2194,7 @@
         </w:rPr>
         <w:t>Đối tượng người dùng.</w:t>
       </w:r>
+      <w:proofErr w:type="gramEnd"/>
     </w:p>
     <w:p>
       <w:pPr>
@@ -2257,13 +2315,23 @@
         </w:rPr>
         <w:t>SQL</w:t>
       </w:r>
-      <w:r>
-        <w:rPr>
-          <w:rFonts w:ascii="Times New Roman" w:hAnsi="Times New Roman" w:cs="Times New Roman"/>
-          <w:sz w:val="24"/>
-          <w:szCs w:val="24"/>
-        </w:rPr>
-        <w:t>,  ngôn ngữ lập trình PHP và sử dụng Framework Laravel</w:t>
+      <w:proofErr w:type="gramStart"/>
+      <w:r>
+        <w:rPr>
+          <w:rFonts w:ascii="Times New Roman" w:hAnsi="Times New Roman" w:cs="Times New Roman"/>
+          <w:sz w:val="24"/>
+          <w:szCs w:val="24"/>
+        </w:rPr>
+        <w:t>,  ngôn</w:t>
+      </w:r>
+      <w:proofErr w:type="gramEnd"/>
+      <w:r>
+        <w:rPr>
+          <w:rFonts w:ascii="Times New Roman" w:hAnsi="Times New Roman" w:cs="Times New Roman"/>
+          <w:sz w:val="24"/>
+          <w:szCs w:val="24"/>
+        </w:rPr>
+        <w:t xml:space="preserve"> ngữ lập trình PHP và sử dụng Framework Laravel</w:t>
       </w:r>
       <w:r>
         <w:rPr>
@@ -2382,6 +2450,7 @@
       </w:pPr>
       <w:bookmarkStart w:id="10" w:name="_Toc21506230"/>
       <w:bookmarkStart w:id="11" w:name="_Toc21507122"/>
+      <w:proofErr w:type="gramStart"/>
       <w:r>
         <w:rPr>
           <w:rFonts w:cs="Times New Roman"/>
@@ -2390,6 +2459,7 @@
         </w:rPr>
         <w:t>Chương  I</w:t>
       </w:r>
+      <w:proofErr w:type="gramEnd"/>
       <w:r>
         <w:rPr>
           <w:rFonts w:cs="Times New Roman"/>
@@ -2430,15 +2500,33 @@
           <w:sz w:val="24"/>
           <w:szCs w:val="24"/>
         </w:rPr>
-        <w:t xml:space="preserve">1.1.  </w:t>
-      </w:r>
+        <w:t>1.1</w:t>
+      </w:r>
+      <w:proofErr w:type="gramStart"/>
       <w:r>
         <w:rPr>
           <w:rFonts w:cs="Times New Roman"/>
           <w:sz w:val="24"/>
           <w:szCs w:val="24"/>
         </w:rPr>
-        <w:t>Mô tả hệ thống:</w:t>
+        <w:t xml:space="preserve">.  </w:t>
+      </w:r>
+      <w:r>
+        <w:rPr>
+          <w:rFonts w:cs="Times New Roman"/>
+          <w:sz w:val="24"/>
+          <w:szCs w:val="24"/>
+        </w:rPr>
+        <w:t>Mô</w:t>
+      </w:r>
+      <w:proofErr w:type="gramEnd"/>
+      <w:r>
+        <w:rPr>
+          <w:rFonts w:cs="Times New Roman"/>
+          <w:sz w:val="24"/>
+          <w:szCs w:val="24"/>
+        </w:rPr>
+        <w:t xml:space="preserve"> tả hệ thống:</w:t>
       </w:r>
       <w:bookmarkEnd w:id="12"/>
       <w:bookmarkEnd w:id="13"/>
@@ -2509,7 +2597,25 @@
           <w:sz w:val="24"/>
           <w:szCs w:val="24"/>
         </w:rPr>
-        <w:t xml:space="preserve">  +Thêm, sửa, xóa  báo cáo thực tập, nhận xét đánh giá và kết quả th</w:t>
+        <w:t xml:space="preserve">  +Thêm, sửa, </w:t>
+      </w:r>
+      <w:proofErr w:type="gramStart"/>
+      <w:r>
+        <w:rPr>
+          <w:rFonts w:ascii="Times New Roman" w:hAnsi="Times New Roman" w:cs="Times New Roman"/>
+          <w:sz w:val="24"/>
+          <w:szCs w:val="24"/>
+        </w:rPr>
+        <w:t>xóa  báo</w:t>
+      </w:r>
+      <w:proofErr w:type="gramEnd"/>
+      <w:r>
+        <w:rPr>
+          <w:rFonts w:ascii="Times New Roman" w:hAnsi="Times New Roman" w:cs="Times New Roman"/>
+          <w:sz w:val="24"/>
+          <w:szCs w:val="24"/>
+        </w:rPr>
+        <w:t xml:space="preserve"> cáo thực tập, nhận xét đánh giá và kết quả th</w:t>
       </w:r>
       <w:r>
         <w:rPr>
@@ -2677,7 +2783,25 @@
           <w:sz w:val="24"/>
           <w:szCs w:val="24"/>
         </w:rPr>
-        <w:t xml:space="preserve">  +Thêm, sửa, xóa  báo cáo thực tập, nhận xét đánh giá và kết quả thực tập của sinh viên được phân công.</w:t>
+        <w:t xml:space="preserve">  +Thêm, sửa, </w:t>
+      </w:r>
+      <w:proofErr w:type="gramStart"/>
+      <w:r>
+        <w:rPr>
+          <w:rFonts w:ascii="Times New Roman" w:hAnsi="Times New Roman" w:cs="Times New Roman"/>
+          <w:sz w:val="24"/>
+          <w:szCs w:val="24"/>
+        </w:rPr>
+        <w:t>xóa  báo</w:t>
+      </w:r>
+      <w:proofErr w:type="gramEnd"/>
+      <w:r>
+        <w:rPr>
+          <w:rFonts w:ascii="Times New Roman" w:hAnsi="Times New Roman" w:cs="Times New Roman"/>
+          <w:sz w:val="24"/>
+          <w:szCs w:val="24"/>
+        </w:rPr>
+        <w:t xml:space="preserve"> cáo thực tập, nhận xét đánh giá và kết quả thực tập của sinh viên được phân công.</w:t>
       </w:r>
     </w:p>
     <w:p>
@@ -2930,7 +3054,27 @@
           <w:sz w:val="24"/>
           <w:szCs w:val="24"/>
         </w:rPr>
-        <w:t>Nhập thông tin món ăn của khách hàng yêu cầu (tên món, số lượng, các dịch vụ khác).</w:t>
+        <w:t xml:space="preserve">Nhập thông tin món </w:t>
+      </w:r>
+      <w:proofErr w:type="gramStart"/>
+      <w:r>
+        <w:rPr>
+          <w:rFonts w:ascii="Times New Roman" w:eastAsia="Times New Roman" w:hAnsi="Times New Roman" w:cs="Times New Roman"/>
+          <w:color w:val="000000"/>
+          <w:sz w:val="24"/>
+          <w:szCs w:val="24"/>
+        </w:rPr>
+        <w:t>ăn</w:t>
+      </w:r>
+      <w:proofErr w:type="gramEnd"/>
+      <w:r>
+        <w:rPr>
+          <w:rFonts w:ascii="Times New Roman" w:eastAsia="Times New Roman" w:hAnsi="Times New Roman" w:cs="Times New Roman"/>
+          <w:color w:val="000000"/>
+          <w:sz w:val="24"/>
+          <w:szCs w:val="24"/>
+        </w:rPr>
+        <w:t xml:space="preserve"> của khách hàng yêu cầu (tên món, số lượng, các dịch vụ khác).</w:t>
       </w:r>
     </w:p>
     <w:p>
@@ -3141,6 +3285,7 @@
         </w:rPr>
         <w:t>3</w:t>
       </w:r>
+      <w:proofErr w:type="gramStart"/>
       <w:r>
         <w:rPr>
           <w:rFonts w:cs="Times New Roman"/>
@@ -3163,7 +3308,16 @@
           <w:sz w:val="24"/>
           <w:szCs w:val="24"/>
         </w:rPr>
-        <w:t>Yêu cầu tra cứu:</w:t>
+        <w:t>Yêu</w:t>
+      </w:r>
+      <w:proofErr w:type="gramEnd"/>
+      <w:r>
+        <w:rPr>
+          <w:rFonts w:cs="Times New Roman"/>
+          <w:sz w:val="24"/>
+          <w:szCs w:val="24"/>
+        </w:rPr>
+        <w:t xml:space="preserve"> cầu tra cứu:</w:t>
       </w:r>
       <w:bookmarkEnd w:id="16"/>
       <w:bookmarkEnd w:id="17"/>
@@ -3199,7 +3353,25 @@
           <w:sz w:val="24"/>
           <w:szCs w:val="24"/>
         </w:rPr>
-        <w:t xml:space="preserve"> danh sách sinh viên đi thực tập, điểm của sinh viên sau khi thực tập, kinh phí hỗ trợ tùy theo địa điểm thực tập</w:t>
+        <w:t xml:space="preserve"> danh sách sinh viên đi thực tập, điểm của sinh viên sau khi thực tập, kinh phí hỗ trợ tùy </w:t>
+      </w:r>
+      <w:proofErr w:type="gramStart"/>
+      <w:r>
+        <w:rPr>
+          <w:rFonts w:ascii="Times New Roman" w:hAnsi="Times New Roman" w:cs="Times New Roman"/>
+          <w:sz w:val="24"/>
+          <w:szCs w:val="24"/>
+        </w:rPr>
+        <w:t>theo</w:t>
+      </w:r>
+      <w:proofErr w:type="gramEnd"/>
+      <w:r>
+        <w:rPr>
+          <w:rFonts w:ascii="Times New Roman" w:hAnsi="Times New Roman" w:cs="Times New Roman"/>
+          <w:sz w:val="24"/>
+          <w:szCs w:val="24"/>
+        </w:rPr>
+        <w:t xml:space="preserve"> địa điểm thực tập</w:t>
       </w:r>
       <w:r>
         <w:rPr>
@@ -3480,7 +3652,6 @@
           <w:noProof/>
           <w:sz w:val="24"/>
           <w:szCs w:val="24"/>
-          <w:lang w:val="vi-VN" w:eastAsia="vi-VN"/>
         </w:rPr>
         <w:drawing>
           <wp:inline distT="0" distB="0" distL="0" distR="0" wp14:anchorId="50694E4A" wp14:editId="72ED5841">
@@ -3613,6 +3784,7 @@
         </w:rPr>
       </w:pPr>
       <w:bookmarkStart w:id="23" w:name="_Toc21507129"/>
+      <w:proofErr w:type="gramStart"/>
       <w:r>
         <w:rPr>
           <w:rFonts w:cs="Times New Roman"/>
@@ -3635,7 +3807,16 @@
           <w:sz w:val="24"/>
           <w:szCs w:val="24"/>
         </w:rPr>
-        <w:t>Mô tả chi tiết các thực thể</w:t>
+        <w:t>Mô</w:t>
+      </w:r>
+      <w:proofErr w:type="gramEnd"/>
+      <w:r>
+        <w:rPr>
+          <w:rFonts w:cs="Times New Roman"/>
+          <w:sz w:val="24"/>
+          <w:szCs w:val="24"/>
+        </w:rPr>
+        <w:t xml:space="preserve"> tả chi tiết các thực thể</w:t>
       </w:r>
       <w:bookmarkEnd w:id="23"/>
     </w:p>
@@ -15462,6 +15643,14 @@
           <w:szCs w:val="24"/>
         </w:rPr>
       </w:pPr>
+      <w:r>
+        <w:rPr>
+          <w:rFonts w:ascii="Times New Roman" w:hAnsi="Times New Roman" w:cs="Times New Roman"/>
+          <w:sz w:val="24"/>
+          <w:szCs w:val="24"/>
+        </w:rPr>
+        <w:br w:type="page"/>
+      </w:r>
     </w:p>
     <w:p>
       <w:pPr>
@@ -15479,6 +15668,7 @@
           <w:sz w:val="24"/>
           <w:szCs w:val="24"/>
         </w:rPr>
+        <w:lastRenderedPageBreak/>
         <w:t>2.3 Mô tả</w:t>
       </w:r>
       <w:r>
@@ -15509,14 +15699,214 @@
     </w:p>
     <w:p>
       <w:pPr>
-        <w:rPr>
-          <w:rFonts w:ascii="Times New Roman" w:hAnsi="Times New Roman" w:cs="Times New Roman"/>
-          <w:sz w:val="24"/>
-          <w:szCs w:val="24"/>
-        </w:rPr>
-      </w:pPr>
+        <w:ind w:left="1080"/>
+      </w:pPr>
+      <w:proofErr w:type="gramStart"/>
+      <w:r>
+        <w:t>BoMon(</w:t>
+      </w:r>
+      <w:proofErr w:type="gramEnd"/>
+      <w:r>
+        <w:rPr>
+          <w:b/>
+          <w:u w:val="single"/>
+        </w:rPr>
+        <w:t>MaBoMon</w:t>
+      </w:r>
+      <w:r>
+        <w:t>, TenBoMon)</w:t>
+      </w:r>
+    </w:p>
+    <w:p>
+      <w:pPr>
+        <w:ind w:left="1080"/>
+      </w:pPr>
+      <w:proofErr w:type="gramStart"/>
+      <w:r>
+        <w:t>Khoa(</w:t>
+      </w:r>
+      <w:proofErr w:type="gramEnd"/>
+      <w:r>
+        <w:t>MaKhoa, TenKhoa)</w:t>
+      </w:r>
+    </w:p>
+    <w:p>
+      <w:pPr>
+        <w:ind w:left="1080"/>
+      </w:pPr>
+      <w:proofErr w:type="gramStart"/>
+      <w:r>
+        <w:t>Nghanh(</w:t>
+      </w:r>
+      <w:proofErr w:type="gramEnd"/>
+      <w:r>
+        <w:rPr>
+          <w:b/>
+          <w:u w:val="single"/>
+        </w:rPr>
+        <w:t>MaNganh</w:t>
+      </w:r>
+      <w:r>
+        <w:t>, TenNghanh)</w:t>
+      </w:r>
+    </w:p>
+    <w:p>
+      <w:pPr>
+        <w:ind w:left="1080"/>
+      </w:pPr>
+      <w:proofErr w:type="gramStart"/>
+      <w:r>
+        <w:t>Lop(</w:t>
+      </w:r>
+      <w:proofErr w:type="gramEnd"/>
+      <w:r>
+        <w:rPr>
+          <w:b/>
+          <w:u w:val="single"/>
+        </w:rPr>
+        <w:t>MaLop</w:t>
+      </w:r>
+      <w:r>
+        <w:t>, TenLop)</w:t>
+      </w:r>
+    </w:p>
+    <w:p>
+      <w:pPr>
+        <w:ind w:left="1080"/>
+      </w:pPr>
+      <w:proofErr w:type="gramStart"/>
+      <w:r>
+        <w:t>KinhPhiHoTro(</w:t>
+      </w:r>
+      <w:proofErr w:type="gramEnd"/>
+      <w:r>
+        <w:rPr>
+          <w:b/>
+          <w:u w:val="single"/>
+        </w:rPr>
+        <w:t>ID</w:t>
+      </w:r>
+      <w:r>
+        <w:t>, SoKM, SoTien)</w:t>
+      </w:r>
+    </w:p>
+    <w:p>
+      <w:pPr>
+        <w:ind w:left="1080"/>
+      </w:pPr>
+      <w:proofErr w:type="gramStart"/>
+      <w:r>
+        <w:t>SinhVien(</w:t>
+      </w:r>
+      <w:proofErr w:type="gramEnd"/>
+      <w:r>
+        <w:rPr>
+          <w:b/>
+          <w:u w:val="single"/>
+        </w:rPr>
+        <w:t>MaSV</w:t>
+      </w:r>
+      <w:r>
+        <w:t>, TenSV, GioiTinh, NgaySinh, QueQuan, MaNghanh)</w:t>
+      </w:r>
+    </w:p>
+    <w:p>
+      <w:pPr>
+        <w:ind w:left="1080"/>
+      </w:pPr>
+      <w:proofErr w:type="gramStart"/>
+      <w:r>
+        <w:t>GiangVien(</w:t>
+      </w:r>
+      <w:proofErr w:type="gramEnd"/>
+      <w:r>
+        <w:t>MaGV, TenGV, SDT, Email, ChucVu, HocVi)</w:t>
+      </w:r>
+    </w:p>
+    <w:p>
+      <w:pPr>
+        <w:ind w:left="1080"/>
+      </w:pPr>
+      <w:proofErr w:type="gramStart"/>
+      <w:r>
+        <w:t>NguoiHuongDan(</w:t>
+      </w:r>
+      <w:proofErr w:type="gramEnd"/>
+      <w:r>
+        <w:t>MaNHD, TenNHD, ChucVu, SDT, Email)</w:t>
+      </w:r>
+    </w:p>
+    <w:p>
+      <w:pPr>
+        <w:ind w:left="1080"/>
+      </w:pPr>
+      <w:proofErr w:type="gramStart"/>
+      <w:r>
+        <w:t>PhieuCham(</w:t>
+      </w:r>
+      <w:proofErr w:type="gramEnd"/>
+      <w:r>
+        <w:t>MaPhieu, TenPhieu, SoDiem, NgayCham, NhanXet)</w:t>
+      </w:r>
+    </w:p>
+    <w:p>
+      <w:pPr>
+        <w:ind w:left="1080"/>
+      </w:pPr>
+      <w:proofErr w:type="gramStart"/>
+      <w:r>
+        <w:t>LanhDaoKhoa(</w:t>
+      </w:r>
+      <w:proofErr w:type="gramEnd"/>
+      <w:r>
+        <w:t>MaLanhDao, TenLanhDao, SDT, ChucVu, Email)</w:t>
+      </w:r>
+    </w:p>
+    <w:p>
+      <w:pPr>
+        <w:ind w:left="1080"/>
+      </w:pPr>
+      <w:r>
+        <w:t>LanhDao</w:t>
+      </w:r>
+      <w:r>
+        <w:t>BoMon</w:t>
+      </w:r>
+      <w:r>
+        <w:t>(MaL</w:t>
+      </w:r>
+      <w:r>
+        <w:t>DBM</w:t>
+      </w:r>
       <w:bookmarkStart w:id="25" w:name="_GoBack"/>
       <w:bookmarkEnd w:id="25"/>
+      <w:r>
+        <w:t>, TenLanhDao, SDT, ChucVu, Email)</w:t>
+      </w:r>
+    </w:p>
+    <w:p>
+      <w:pPr>
+        <w:ind w:left="1080"/>
+      </w:pPr>
+    </w:p>
+    <w:p>
+      <w:pPr>
+        <w:ind w:left="1080"/>
+      </w:pPr>
+    </w:p>
+    <w:p>
+      <w:pPr>
+        <w:ind w:left="1080"/>
+      </w:pPr>
+    </w:p>
+    <w:p>
+      <w:pPr>
+        <w:rPr>
+          <w:rFonts w:ascii="Times New Roman" w:hAnsi="Times New Roman" w:cs="Times New Roman"/>
+          <w:sz w:val="24"/>
+          <w:szCs w:val="24"/>
+        </w:rPr>
+      </w:pPr>
     </w:p>
     <w:p>
       <w:pPr>
@@ -15718,7 +16108,7 @@
         <w:rFonts w:ascii="Times New Roman" w:eastAsiaTheme="majorEastAsia" w:hAnsi="Times New Roman" w:cs="Times New Roman"/>
         <w:noProof/>
       </w:rPr>
-      <w:t>14</w:t>
+      <w:t>15</w:t>
     </w:r>
     <w:r>
       <w:rPr>
@@ -20080,7 +20470,7 @@
 </file>
 
 <file path=customXml/itemProps1.xml><?xml version="1.0" encoding="utf-8"?>
-<ds:datastoreItem xmlns:ds="http://schemas.openxmlformats.org/officeDocument/2006/customXml" ds:itemID="{CA5712C2-9DA2-4757-8A79-D62291096964}">
+<ds:datastoreItem xmlns:ds="http://schemas.openxmlformats.org/officeDocument/2006/customXml" ds:itemID="{C7E4132B-5E59-46CD-9BA3-B0AE5DCD10C2}">
   <ds:schemaRefs>
     <ds:schemaRef ds:uri="http://schemas.openxmlformats.org/officeDocument/2006/bibliography"/>
   </ds:schemaRefs>

</xml_diff>

<commit_message>
Update chinh sua mo hinh Logic. PTTK HTTT
</commit_message>
<xml_diff>
--- a/PTTK HTTT/Tổng quan bai tap.docx
+++ b/PTTK HTTT/Tổng quan bai tap.docx
@@ -15672,390 +15672,783 @@
     </w:p>
     <w:p>
       <w:pPr>
-        <w:ind w:left="1080"/>
+        <w:ind w:left="720"/>
+        <w:rPr>
+          <w:rFonts w:ascii="Times New Roman" w:hAnsi="Times New Roman" w:cs="Times New Roman"/>
+          <w:sz w:val="24"/>
+          <w:szCs w:val="24"/>
+        </w:rPr>
       </w:pPr>
       <w:proofErr w:type="gramStart"/>
       <w:r>
-        <w:t>BoMon(</w:t>
+        <w:rPr>
+          <w:rFonts w:ascii="Times New Roman" w:hAnsi="Times New Roman" w:cs="Times New Roman"/>
+          <w:b/>
+          <w:sz w:val="24"/>
+          <w:szCs w:val="24"/>
+        </w:rPr>
+        <w:t>KHOA</w:t>
+      </w:r>
+      <w:r>
+        <w:rPr>
+          <w:rFonts w:ascii="Times New Roman" w:hAnsi="Times New Roman" w:cs="Times New Roman"/>
+          <w:sz w:val="24"/>
+          <w:szCs w:val="24"/>
+        </w:rPr>
+        <w:t>(</w:t>
       </w:r>
       <w:proofErr w:type="gramEnd"/>
       <w:r>
         <w:rPr>
-          <w:b/>
+          <w:rFonts w:ascii="Times New Roman" w:hAnsi="Times New Roman" w:cs="Times New Roman"/>
+          <w:sz w:val="24"/>
+          <w:szCs w:val="24"/>
           <w:u w:val="single"/>
         </w:rPr>
-        <w:t>MaBoMon</w:t>
-      </w:r>
-      <w:r>
-        <w:t>, TenBoMon</w:t>
-      </w:r>
-      <w:r>
-        <w:t xml:space="preserve">, </w:t>
-      </w:r>
-      <w:r>
-        <w:rPr>
-          <w:u w:val="dash"/>
-        </w:rPr>
-        <w:t>MaNghanh</w:t>
-      </w:r>
-      <w:r>
-        <w:t>)</w:t>
+        <w:t>MaKhoa</w:t>
+      </w:r>
+      <w:r>
+        <w:rPr>
+          <w:rFonts w:ascii="Times New Roman" w:hAnsi="Times New Roman" w:cs="Times New Roman"/>
+          <w:sz w:val="24"/>
+          <w:szCs w:val="24"/>
+        </w:rPr>
+        <w:t>, TenKhoa)</w:t>
       </w:r>
     </w:p>
     <w:p>
       <w:pPr>
-        <w:ind w:left="1080"/>
+        <w:ind w:left="720"/>
+        <w:rPr>
+          <w:rFonts w:ascii="Times New Roman" w:hAnsi="Times New Roman" w:cs="Times New Roman"/>
+          <w:sz w:val="24"/>
+          <w:szCs w:val="24"/>
+        </w:rPr>
       </w:pPr>
       <w:proofErr w:type="gramStart"/>
       <w:r>
-        <w:t>Khoa(</w:t>
+        <w:rPr>
+          <w:rFonts w:ascii="Times New Roman" w:hAnsi="Times New Roman" w:cs="Times New Roman"/>
+          <w:b/>
+          <w:sz w:val="24"/>
+          <w:szCs w:val="24"/>
+        </w:rPr>
+        <w:t>BOMON</w:t>
+      </w:r>
+      <w:r>
+        <w:rPr>
+          <w:rFonts w:ascii="Times New Roman" w:hAnsi="Times New Roman" w:cs="Times New Roman"/>
+          <w:sz w:val="24"/>
+          <w:szCs w:val="24"/>
+        </w:rPr>
+        <w:t>(</w:t>
       </w:r>
       <w:proofErr w:type="gramEnd"/>
       <w:r>
         <w:rPr>
-          <w:b/>
+          <w:rFonts w:ascii="Times New Roman" w:hAnsi="Times New Roman" w:cs="Times New Roman"/>
+          <w:sz w:val="24"/>
+          <w:szCs w:val="24"/>
           <w:u w:val="single"/>
         </w:rPr>
+        <w:t>MaBoMon</w:t>
+      </w:r>
+      <w:r>
+        <w:rPr>
+          <w:rFonts w:ascii="Times New Roman" w:hAnsi="Times New Roman" w:cs="Times New Roman"/>
+          <w:sz w:val="24"/>
+          <w:szCs w:val="24"/>
+        </w:rPr>
+        <w:t>, TenBoMon</w:t>
+      </w:r>
+      <w:r>
+        <w:rPr>
+          <w:rFonts w:ascii="Times New Roman" w:hAnsi="Times New Roman" w:cs="Times New Roman"/>
+          <w:sz w:val="24"/>
+          <w:szCs w:val="24"/>
+        </w:rPr>
+        <w:t xml:space="preserve">, </w:t>
+      </w:r>
+      <w:r>
+        <w:rPr>
+          <w:rFonts w:ascii="Times New Roman" w:hAnsi="Times New Roman" w:cs="Times New Roman"/>
+          <w:sz w:val="24"/>
+          <w:szCs w:val="24"/>
+          <w:u w:val="dash"/>
+        </w:rPr>
         <w:t>MaKhoa</w:t>
       </w:r>
       <w:r>
         <w:rPr>
-          <w:b/>
-        </w:rPr>
-        <w:t>,</w:t>
-      </w:r>
-      <w:r>
-        <w:t xml:space="preserve"> TenKhoa</w:t>
-      </w:r>
-      <w:r>
-        <w:t xml:space="preserve">, </w:t>
-      </w:r>
-      <w:r>
-        <w:rPr>
-          <w:u w:val="dash"/>
-        </w:rPr>
-        <w:t>MaBoMon</w:t>
-      </w:r>
-      <w:r>
+          <w:rFonts w:ascii="Times New Roman" w:hAnsi="Times New Roman" w:cs="Times New Roman"/>
+          <w:sz w:val="24"/>
+          <w:szCs w:val="24"/>
+        </w:rPr>
         <w:t>)</w:t>
       </w:r>
     </w:p>
     <w:p>
       <w:pPr>
-        <w:ind w:left="1080"/>
+        <w:ind w:left="720"/>
+        <w:rPr>
+          <w:rFonts w:ascii="Times New Roman" w:hAnsi="Times New Roman" w:cs="Times New Roman"/>
+          <w:sz w:val="24"/>
+          <w:szCs w:val="24"/>
+        </w:rPr>
       </w:pPr>
       <w:proofErr w:type="gramStart"/>
       <w:r>
-        <w:t>Nghanh(</w:t>
+        <w:rPr>
+          <w:rFonts w:ascii="Times New Roman" w:hAnsi="Times New Roman" w:cs="Times New Roman"/>
+          <w:b/>
+          <w:sz w:val="24"/>
+          <w:szCs w:val="24"/>
+        </w:rPr>
+        <w:t>NGHANH</w:t>
+      </w:r>
+      <w:r>
+        <w:rPr>
+          <w:rFonts w:ascii="Times New Roman" w:hAnsi="Times New Roman" w:cs="Times New Roman"/>
+          <w:sz w:val="24"/>
+          <w:szCs w:val="24"/>
+        </w:rPr>
+        <w:t>(</w:t>
       </w:r>
       <w:proofErr w:type="gramEnd"/>
       <w:r>
         <w:rPr>
-          <w:b/>
+          <w:rFonts w:ascii="Times New Roman" w:hAnsi="Times New Roman" w:cs="Times New Roman"/>
+          <w:sz w:val="24"/>
+          <w:szCs w:val="24"/>
           <w:u w:val="single"/>
         </w:rPr>
         <w:t>MaNganh</w:t>
       </w:r>
       <w:r>
-        <w:t>, TenNghanh</w:t>
-      </w:r>
-      <w:r>
+        <w:rPr>
+          <w:rFonts w:ascii="Times New Roman" w:hAnsi="Times New Roman" w:cs="Times New Roman"/>
+          <w:sz w:val="24"/>
+          <w:szCs w:val="24"/>
+        </w:rPr>
+        <w:t>, TenNganh</w:t>
+      </w:r>
+      <w:r>
+        <w:rPr>
+          <w:rFonts w:ascii="Times New Roman" w:hAnsi="Times New Roman" w:cs="Times New Roman"/>
+          <w:sz w:val="24"/>
+          <w:szCs w:val="24"/>
+        </w:rPr>
         <w:t xml:space="preserve">, </w:t>
       </w:r>
       <w:r>
         <w:rPr>
+          <w:rFonts w:ascii="Times New Roman" w:hAnsi="Times New Roman" w:cs="Times New Roman"/>
+          <w:sz w:val="24"/>
+          <w:szCs w:val="24"/>
           <w:u w:val="dash"/>
         </w:rPr>
-        <w:t>MaLop</w:t>
-      </w:r>
-      <w:r>
+        <w:t>MaBoMon</w:t>
+      </w:r>
+      <w:r>
+        <w:rPr>
+          <w:rFonts w:ascii="Times New Roman" w:hAnsi="Times New Roman" w:cs="Times New Roman"/>
+          <w:sz w:val="24"/>
+          <w:szCs w:val="24"/>
+        </w:rPr>
         <w:t>)</w:t>
       </w:r>
     </w:p>
     <w:p>
       <w:pPr>
-        <w:ind w:left="1080"/>
+        <w:ind w:left="720"/>
+        <w:rPr>
+          <w:rFonts w:ascii="Times New Roman" w:hAnsi="Times New Roman" w:cs="Times New Roman"/>
+          <w:sz w:val="24"/>
+          <w:szCs w:val="24"/>
+        </w:rPr>
       </w:pPr>
       <w:proofErr w:type="gramStart"/>
       <w:r>
-        <w:t>Lop(</w:t>
+        <w:rPr>
+          <w:rFonts w:ascii="Times New Roman" w:hAnsi="Times New Roman" w:cs="Times New Roman"/>
+          <w:b/>
+          <w:sz w:val="24"/>
+          <w:szCs w:val="24"/>
+        </w:rPr>
+        <w:t>LOP</w:t>
+      </w:r>
+      <w:r>
+        <w:rPr>
+          <w:rFonts w:ascii="Times New Roman" w:hAnsi="Times New Roman" w:cs="Times New Roman"/>
+          <w:sz w:val="24"/>
+          <w:szCs w:val="24"/>
+        </w:rPr>
+        <w:t>(</w:t>
       </w:r>
       <w:proofErr w:type="gramEnd"/>
       <w:r>
         <w:rPr>
-          <w:b/>
+          <w:rFonts w:ascii="Times New Roman" w:hAnsi="Times New Roman" w:cs="Times New Roman"/>
+          <w:sz w:val="24"/>
+          <w:szCs w:val="24"/>
           <w:u w:val="single"/>
         </w:rPr>
         <w:t>MaLop</w:t>
       </w:r>
       <w:r>
+        <w:rPr>
+          <w:rFonts w:ascii="Times New Roman" w:hAnsi="Times New Roman" w:cs="Times New Roman"/>
+          <w:sz w:val="24"/>
+          <w:szCs w:val="24"/>
+        </w:rPr>
         <w:t>, TenLop</w:t>
       </w:r>
       <w:r>
+        <w:rPr>
+          <w:rFonts w:ascii="Times New Roman" w:hAnsi="Times New Roman" w:cs="Times New Roman"/>
+          <w:sz w:val="24"/>
+          <w:szCs w:val="24"/>
+        </w:rPr>
         <w:t xml:space="preserve">, </w:t>
       </w:r>
       <w:r>
         <w:rPr>
+          <w:rFonts w:ascii="Times New Roman" w:hAnsi="Times New Roman" w:cs="Times New Roman"/>
+          <w:sz w:val="24"/>
+          <w:szCs w:val="24"/>
           <w:u w:val="dash"/>
         </w:rPr>
-        <w:t>MaSinhVien</w:t>
-      </w:r>
-      <w:r>
+        <w:t>MaNganh</w:t>
+      </w:r>
+      <w:r>
+        <w:rPr>
+          <w:rFonts w:ascii="Times New Roman" w:hAnsi="Times New Roman" w:cs="Times New Roman"/>
+          <w:sz w:val="24"/>
+          <w:szCs w:val="24"/>
+        </w:rPr>
         <w:t>)</w:t>
       </w:r>
     </w:p>
     <w:p>
       <w:pPr>
-        <w:ind w:left="1080"/>
+        <w:ind w:left="720"/>
+        <w:rPr>
+          <w:rFonts w:ascii="Times New Roman" w:hAnsi="Times New Roman" w:cs="Times New Roman"/>
+          <w:sz w:val="24"/>
+          <w:szCs w:val="24"/>
+        </w:rPr>
       </w:pPr>
       <w:proofErr w:type="gramStart"/>
       <w:r>
-        <w:t>KinhPhiHoTro(</w:t>
+        <w:rPr>
+          <w:rFonts w:ascii="Times New Roman" w:hAnsi="Times New Roman" w:cs="Times New Roman"/>
+          <w:b/>
+          <w:sz w:val="24"/>
+          <w:szCs w:val="24"/>
+        </w:rPr>
+        <w:t>GIANGVIEN</w:t>
+      </w:r>
+      <w:r>
+        <w:rPr>
+          <w:rFonts w:ascii="Times New Roman" w:hAnsi="Times New Roman" w:cs="Times New Roman"/>
+          <w:sz w:val="24"/>
+          <w:szCs w:val="24"/>
+        </w:rPr>
+        <w:t>(</w:t>
       </w:r>
       <w:proofErr w:type="gramEnd"/>
       <w:r>
         <w:rPr>
-          <w:b/>
+          <w:rFonts w:ascii="Times New Roman" w:hAnsi="Times New Roman" w:cs="Times New Roman"/>
+          <w:sz w:val="24"/>
+          <w:szCs w:val="24"/>
           <w:u w:val="single"/>
         </w:rPr>
-        <w:t>ID</w:t>
-      </w:r>
-      <w:r>
-        <w:t>, SoKM, SoTien)</w:t>
+        <w:t>MAGV</w:t>
+      </w:r>
+      <w:r>
+        <w:rPr>
+          <w:rFonts w:ascii="Times New Roman" w:hAnsi="Times New Roman" w:cs="Times New Roman"/>
+          <w:sz w:val="24"/>
+          <w:szCs w:val="24"/>
+        </w:rPr>
+        <w:t>, TenGV, SDTGV, EmailGV, ChucVuGV, HocVi)</w:t>
       </w:r>
     </w:p>
     <w:p>
       <w:pPr>
-        <w:ind w:left="1080"/>
+        <w:ind w:left="720"/>
+        <w:rPr>
+          <w:rFonts w:ascii="Times New Roman" w:hAnsi="Times New Roman" w:cs="Times New Roman"/>
+          <w:sz w:val="24"/>
+          <w:szCs w:val="24"/>
+        </w:rPr>
       </w:pPr>
       <w:proofErr w:type="gramStart"/>
       <w:r>
-        <w:t>SinhVien(</w:t>
+        <w:rPr>
+          <w:rFonts w:ascii="Times New Roman" w:hAnsi="Times New Roman" w:cs="Times New Roman"/>
+          <w:b/>
+          <w:sz w:val="24"/>
+          <w:szCs w:val="24"/>
+        </w:rPr>
+        <w:t>SINHVIEN</w:t>
+      </w:r>
+      <w:r>
+        <w:rPr>
+          <w:rFonts w:ascii="Times New Roman" w:hAnsi="Times New Roman" w:cs="Times New Roman"/>
+          <w:sz w:val="24"/>
+          <w:szCs w:val="24"/>
+        </w:rPr>
+        <w:t>(</w:t>
       </w:r>
       <w:proofErr w:type="gramEnd"/>
       <w:r>
         <w:rPr>
+          <w:rFonts w:ascii="Times New Roman" w:hAnsi="Times New Roman" w:cs="Times New Roman"/>
+          <w:sz w:val="24"/>
+          <w:szCs w:val="24"/>
+          <w:u w:val="single"/>
+        </w:rPr>
+        <w:t>MASV</w:t>
+      </w:r>
+      <w:r>
+        <w:rPr>
+          <w:rFonts w:ascii="Times New Roman" w:hAnsi="Times New Roman" w:cs="Times New Roman"/>
+          <w:sz w:val="24"/>
+          <w:szCs w:val="24"/>
+        </w:rPr>
+        <w:t>, TenSV, SDTSV, EmailSV, GioiTinh, NgaySinh, QueQuan</w:t>
+      </w:r>
+      <w:r>
+        <w:rPr>
+          <w:rFonts w:ascii="Times New Roman" w:hAnsi="Times New Roman" w:cs="Times New Roman"/>
+          <w:sz w:val="24"/>
+          <w:szCs w:val="24"/>
+        </w:rPr>
+        <w:t xml:space="preserve">m, </w:t>
+      </w:r>
+      <w:r>
+        <w:rPr>
+          <w:rFonts w:ascii="Times New Roman" w:hAnsi="Times New Roman" w:cs="Times New Roman"/>
+          <w:sz w:val="24"/>
+          <w:szCs w:val="24"/>
+          <w:u w:val="dash"/>
+        </w:rPr>
+        <w:t>MAGV</w:t>
+      </w:r>
+      <w:r>
+        <w:rPr>
+          <w:rFonts w:ascii="Times New Roman" w:hAnsi="Times New Roman" w:cs="Times New Roman"/>
+          <w:sz w:val="24"/>
+          <w:szCs w:val="24"/>
+          <w:u w:val="dash"/>
+        </w:rPr>
+        <w:t>, MaLop, MANHD</w:t>
+      </w:r>
+      <w:r>
+        <w:rPr>
+          <w:rFonts w:ascii="Times New Roman" w:hAnsi="Times New Roman" w:cs="Times New Roman"/>
+          <w:sz w:val="24"/>
+          <w:szCs w:val="24"/>
+        </w:rPr>
+        <w:t>)</w:t>
+      </w:r>
+    </w:p>
+    <w:p>
+      <w:pPr>
+        <w:ind w:left="720"/>
+        <w:rPr>
+          <w:rFonts w:ascii="Times New Roman" w:hAnsi="Times New Roman" w:cs="Times New Roman"/>
+          <w:sz w:val="24"/>
+          <w:szCs w:val="24"/>
+        </w:rPr>
+      </w:pPr>
+      <w:proofErr w:type="gramStart"/>
+      <w:r>
+        <w:rPr>
+          <w:rFonts w:ascii="Times New Roman" w:hAnsi="Times New Roman" w:cs="Times New Roman"/>
           <w:b/>
+          <w:sz w:val="24"/>
+          <w:szCs w:val="24"/>
+        </w:rPr>
+        <w:t>LANHDAOBOMON</w:t>
+      </w:r>
+      <w:r>
+        <w:rPr>
+          <w:rFonts w:ascii="Times New Roman" w:hAnsi="Times New Roman" w:cs="Times New Roman"/>
+          <w:sz w:val="24"/>
+          <w:szCs w:val="24"/>
+        </w:rPr>
+        <w:t>(</w:t>
+      </w:r>
+      <w:proofErr w:type="gramEnd"/>
+      <w:r>
+        <w:rPr>
+          <w:rFonts w:ascii="Times New Roman" w:hAnsi="Times New Roman" w:cs="Times New Roman"/>
+          <w:sz w:val="24"/>
+          <w:szCs w:val="24"/>
           <w:u w:val="single"/>
         </w:rPr>
-        <w:t>MaSV</w:t>
-      </w:r>
-      <w:r>
-        <w:t>, TenSV, GioiTinh, NgaySinh, QueQuan, MaNghanh)</w:t>
+        <w:t>MALDBM</w:t>
+      </w:r>
+      <w:r>
+        <w:rPr>
+          <w:rFonts w:ascii="Times New Roman" w:hAnsi="Times New Roman" w:cs="Times New Roman"/>
+          <w:sz w:val="24"/>
+          <w:szCs w:val="24"/>
+        </w:rPr>
+        <w:t>, TenLDBM, SDTLDBM, EmailLDBM, ChucVuLDBM)</w:t>
+      </w:r>
+    </w:p>
+    <w:p>
+      <w:pPr>
+        <w:ind w:left="720"/>
+        <w:rPr>
+          <w:rFonts w:ascii="Times New Roman" w:hAnsi="Times New Roman" w:cs="Times New Roman"/>
+          <w:sz w:val="24"/>
+          <w:szCs w:val="24"/>
+        </w:rPr>
+      </w:pPr>
+      <w:r>
+        <w:rPr>
+          <w:rFonts w:ascii="Times New Roman" w:hAnsi="Times New Roman" w:cs="Times New Roman"/>
+          <w:b/>
+          <w:sz w:val="24"/>
+          <w:szCs w:val="24"/>
+        </w:rPr>
+        <w:t>LANHDAOKHOA</w:t>
+      </w:r>
+      <w:r>
+        <w:rPr>
+          <w:rFonts w:ascii="Times New Roman" w:hAnsi="Times New Roman" w:cs="Times New Roman"/>
+          <w:sz w:val="24"/>
+          <w:szCs w:val="24"/>
+        </w:rPr>
+        <w:t xml:space="preserve"> (</w:t>
+      </w:r>
+      <w:r>
+        <w:rPr>
+          <w:rFonts w:ascii="Times New Roman" w:hAnsi="Times New Roman" w:cs="Times New Roman"/>
+          <w:sz w:val="24"/>
+          <w:szCs w:val="24"/>
+          <w:u w:val="single"/>
+        </w:rPr>
+        <w:t>MALDK</w:t>
+      </w:r>
+      <w:r>
+        <w:rPr>
+          <w:rFonts w:ascii="Times New Roman" w:hAnsi="Times New Roman" w:cs="Times New Roman"/>
+          <w:sz w:val="24"/>
+          <w:szCs w:val="24"/>
+        </w:rPr>
+        <w:t>, TenLDK, SDTLDK, EmailLDK, ChucVuLDK)</w:t>
+      </w:r>
+    </w:p>
+    <w:p>
+      <w:pPr>
+        <w:ind w:left="720"/>
+        <w:rPr>
+          <w:rFonts w:ascii="Times New Roman" w:hAnsi="Times New Roman" w:cs="Times New Roman"/>
+          <w:sz w:val="24"/>
+          <w:szCs w:val="24"/>
+        </w:rPr>
+      </w:pPr>
+      <w:proofErr w:type="gramStart"/>
+      <w:r>
+        <w:rPr>
+          <w:rFonts w:ascii="Times New Roman" w:hAnsi="Times New Roman" w:cs="Times New Roman"/>
+          <w:b/>
+          <w:sz w:val="24"/>
+          <w:szCs w:val="24"/>
+        </w:rPr>
+        <w:t>DONVITHUCTAP</w:t>
+      </w:r>
+      <w:r>
+        <w:rPr>
+          <w:rFonts w:ascii="Times New Roman" w:hAnsi="Times New Roman" w:cs="Times New Roman"/>
+          <w:sz w:val="24"/>
+          <w:szCs w:val="24"/>
+        </w:rPr>
+        <w:t>(</w:t>
+      </w:r>
+      <w:proofErr w:type="gramEnd"/>
+      <w:r>
+        <w:rPr>
+          <w:rFonts w:ascii="Times New Roman" w:hAnsi="Times New Roman" w:cs="Times New Roman"/>
+          <w:sz w:val="24"/>
+          <w:szCs w:val="24"/>
+          <w:u w:val="single"/>
+        </w:rPr>
+        <w:t>MADV</w:t>
+      </w:r>
+      <w:r>
+        <w:rPr>
+          <w:rFonts w:ascii="Times New Roman" w:hAnsi="Times New Roman" w:cs="Times New Roman"/>
+          <w:sz w:val="24"/>
+          <w:szCs w:val="24"/>
+        </w:rPr>
+        <w:t>, TenDV, DiaChiDV, SDTDV</w:t>
+      </w:r>
+      <w:r>
+        <w:rPr>
+          <w:rFonts w:ascii="Times New Roman" w:hAnsi="Times New Roman" w:cs="Times New Roman"/>
+          <w:sz w:val="24"/>
+          <w:szCs w:val="24"/>
+        </w:rPr>
+        <w:t xml:space="preserve">, </w:t>
+      </w:r>
+      <w:r>
+        <w:rPr>
+          <w:rFonts w:ascii="Times New Roman" w:hAnsi="Times New Roman" w:cs="Times New Roman"/>
+          <w:sz w:val="24"/>
+          <w:szCs w:val="24"/>
+          <w:u w:val="dash"/>
+        </w:rPr>
+        <w:t>ID</w:t>
+      </w:r>
+      <w:r>
+        <w:rPr>
+          <w:rFonts w:ascii="Times New Roman" w:hAnsi="Times New Roman" w:cs="Times New Roman"/>
+          <w:sz w:val="24"/>
+          <w:szCs w:val="24"/>
+        </w:rPr>
+        <w:t>)</w:t>
+      </w:r>
+    </w:p>
+    <w:p>
+      <w:pPr>
+        <w:ind w:left="720"/>
+        <w:rPr>
+          <w:rFonts w:ascii="Times New Roman" w:hAnsi="Times New Roman" w:cs="Times New Roman"/>
+          <w:sz w:val="24"/>
+          <w:szCs w:val="24"/>
+        </w:rPr>
+      </w:pPr>
+      <w:proofErr w:type="gramStart"/>
+      <w:r>
+        <w:rPr>
+          <w:rFonts w:ascii="Times New Roman" w:hAnsi="Times New Roman" w:cs="Times New Roman"/>
+          <w:b/>
+          <w:sz w:val="24"/>
+          <w:szCs w:val="24"/>
+        </w:rPr>
+        <w:t>NGUOIHUONGDAN</w:t>
+      </w:r>
+      <w:r>
+        <w:rPr>
+          <w:rFonts w:ascii="Times New Roman" w:hAnsi="Times New Roman" w:cs="Times New Roman"/>
+          <w:sz w:val="24"/>
+          <w:szCs w:val="24"/>
+        </w:rPr>
+        <w:t>(</w:t>
+      </w:r>
+      <w:proofErr w:type="gramEnd"/>
+      <w:r>
+        <w:rPr>
+          <w:rFonts w:ascii="Times New Roman" w:hAnsi="Times New Roman" w:cs="Times New Roman"/>
+          <w:sz w:val="24"/>
+          <w:szCs w:val="24"/>
+          <w:u w:val="single"/>
+        </w:rPr>
+        <w:t>MANHD</w:t>
+      </w:r>
+      <w:r>
+        <w:rPr>
+          <w:rFonts w:ascii="Times New Roman" w:hAnsi="Times New Roman" w:cs="Times New Roman"/>
+          <w:sz w:val="24"/>
+          <w:szCs w:val="24"/>
+        </w:rPr>
+        <w:t>, TenNHD, ChucVuNHD, SDTNHD, EmailNHD</w:t>
+      </w:r>
+      <w:r>
+        <w:rPr>
+          <w:rFonts w:ascii="Times New Roman" w:hAnsi="Times New Roman" w:cs="Times New Roman"/>
+          <w:sz w:val="24"/>
+          <w:szCs w:val="24"/>
+        </w:rPr>
+        <w:t xml:space="preserve">, </w:t>
+      </w:r>
+      <w:r>
+        <w:rPr>
+          <w:rFonts w:ascii="Times New Roman" w:hAnsi="Times New Roman" w:cs="Times New Roman"/>
+          <w:sz w:val="24"/>
+          <w:szCs w:val="24"/>
+          <w:u w:val="dash"/>
+        </w:rPr>
+        <w:t>MADV</w:t>
+      </w:r>
+      <w:r>
+        <w:rPr>
+          <w:rFonts w:ascii="Times New Roman" w:hAnsi="Times New Roman" w:cs="Times New Roman"/>
+          <w:sz w:val="24"/>
+          <w:szCs w:val="24"/>
+        </w:rPr>
+        <w:t>)</w:t>
+      </w:r>
+    </w:p>
+    <w:p>
+      <w:pPr>
+        <w:ind w:left="720"/>
+        <w:rPr>
+          <w:rFonts w:ascii="Times New Roman" w:hAnsi="Times New Roman" w:cs="Times New Roman"/>
+          <w:sz w:val="24"/>
+          <w:szCs w:val="24"/>
+        </w:rPr>
+      </w:pPr>
+      <w:proofErr w:type="gramStart"/>
+      <w:r>
+        <w:rPr>
+          <w:rFonts w:ascii="Times New Roman" w:hAnsi="Times New Roman" w:cs="Times New Roman"/>
+          <w:b/>
+          <w:sz w:val="24"/>
+          <w:szCs w:val="24"/>
+        </w:rPr>
+        <w:t>LANHDAODONVI</w:t>
+      </w:r>
+      <w:r>
+        <w:rPr>
+          <w:rFonts w:ascii="Times New Roman" w:hAnsi="Times New Roman" w:cs="Times New Roman"/>
+          <w:sz w:val="24"/>
+          <w:szCs w:val="24"/>
+        </w:rPr>
+        <w:t>(</w:t>
+      </w:r>
+      <w:proofErr w:type="gramEnd"/>
+      <w:r>
+        <w:rPr>
+          <w:rFonts w:ascii="Times New Roman" w:hAnsi="Times New Roman" w:cs="Times New Roman"/>
+          <w:sz w:val="24"/>
+          <w:szCs w:val="24"/>
+          <w:u w:val="single"/>
+        </w:rPr>
+        <w:t>MANLD</w:t>
+      </w:r>
+      <w:r>
+        <w:rPr>
+          <w:rFonts w:ascii="Times New Roman" w:hAnsi="Times New Roman" w:cs="Times New Roman"/>
+          <w:sz w:val="24"/>
+          <w:szCs w:val="24"/>
+        </w:rPr>
+        <w:t>, TenNLD, ChucVu, SDTNLD, EmailNLD)</w:t>
+      </w:r>
+    </w:p>
+    <w:p>
+      <w:pPr>
+        <w:ind w:left="720"/>
+        <w:rPr>
+          <w:rFonts w:ascii="Times New Roman" w:hAnsi="Times New Roman" w:cs="Times New Roman"/>
+          <w:sz w:val="24"/>
+          <w:szCs w:val="24"/>
+        </w:rPr>
+      </w:pPr>
+      <w:proofErr w:type="gramStart"/>
+      <w:r>
+        <w:rPr>
+          <w:rFonts w:ascii="Times New Roman" w:hAnsi="Times New Roman" w:cs="Times New Roman"/>
+          <w:b/>
+          <w:sz w:val="24"/>
+          <w:szCs w:val="24"/>
+        </w:rPr>
+        <w:t>PHIEUCHAM</w:t>
+      </w:r>
+      <w:r>
+        <w:rPr>
+          <w:rFonts w:ascii="Times New Roman" w:hAnsi="Times New Roman" w:cs="Times New Roman"/>
+          <w:sz w:val="24"/>
+          <w:szCs w:val="24"/>
+        </w:rPr>
+        <w:t>(</w:t>
+      </w:r>
+      <w:proofErr w:type="gramEnd"/>
+      <w:r>
+        <w:rPr>
+          <w:rFonts w:ascii="Times New Roman" w:hAnsi="Times New Roman" w:cs="Times New Roman"/>
+          <w:sz w:val="24"/>
+          <w:szCs w:val="24"/>
+          <w:u w:val="single"/>
+        </w:rPr>
+        <w:t>MAPHIEU</w:t>
+      </w:r>
+      <w:r>
+        <w:rPr>
+          <w:rFonts w:ascii="Times New Roman" w:hAnsi="Times New Roman" w:cs="Times New Roman"/>
+          <w:sz w:val="24"/>
+          <w:szCs w:val="24"/>
+        </w:rPr>
+        <w:t>, TenPhieu, SoDiem, NgayCham, NhanXet</w:t>
+      </w:r>
+      <w:r>
+        <w:rPr>
+          <w:rFonts w:ascii="Times New Roman" w:hAnsi="Times New Roman" w:cs="Times New Roman"/>
+          <w:sz w:val="24"/>
+          <w:szCs w:val="24"/>
+        </w:rPr>
+        <w:t xml:space="preserve">, </w:t>
+      </w:r>
+      <w:r>
+        <w:rPr>
+          <w:rFonts w:ascii="Times New Roman" w:hAnsi="Times New Roman" w:cs="Times New Roman"/>
+          <w:sz w:val="24"/>
+          <w:szCs w:val="24"/>
+          <w:u w:val="dash"/>
+        </w:rPr>
+        <w:t>MANHD</w:t>
+      </w:r>
+      <w:r>
+        <w:rPr>
+          <w:rFonts w:ascii="Times New Roman" w:hAnsi="Times New Roman" w:cs="Times New Roman"/>
+          <w:sz w:val="24"/>
+          <w:szCs w:val="24"/>
+        </w:rPr>
+        <w:t>)</w:t>
+      </w:r>
+    </w:p>
+    <w:p>
+      <w:pPr>
+        <w:ind w:left="720"/>
+        <w:rPr>
+          <w:rFonts w:ascii="Times New Roman" w:hAnsi="Times New Roman" w:cs="Times New Roman"/>
+          <w:sz w:val="24"/>
+          <w:szCs w:val="24"/>
+        </w:rPr>
+      </w:pPr>
+      <w:r>
+        <w:rPr>
+          <w:rFonts w:ascii="Times New Roman" w:hAnsi="Times New Roman" w:cs="Times New Roman"/>
+          <w:b/>
+          <w:sz w:val="24"/>
+          <w:szCs w:val="24"/>
+        </w:rPr>
+        <w:t>KINHPHIHOTRO</w:t>
+      </w:r>
+      <w:r>
+        <w:rPr>
+          <w:rFonts w:ascii="Times New Roman" w:hAnsi="Times New Roman" w:cs="Times New Roman"/>
+          <w:sz w:val="24"/>
+          <w:szCs w:val="24"/>
+        </w:rPr>
+        <w:t>(</w:t>
+      </w:r>
+      <w:r>
+        <w:rPr>
+          <w:rFonts w:ascii="Times New Roman" w:hAnsi="Times New Roman" w:cs="Times New Roman"/>
+          <w:sz w:val="24"/>
+          <w:szCs w:val="24"/>
+          <w:u w:val="single"/>
+        </w:rPr>
+        <w:t>ID</w:t>
+      </w:r>
+      <w:r>
+        <w:rPr>
+          <w:rFonts w:ascii="Times New Roman" w:hAnsi="Times New Roman" w:cs="Times New Roman"/>
+          <w:sz w:val="24"/>
+          <w:szCs w:val="24"/>
+        </w:rPr>
+        <w:t>, SoKM, SoTien)</w:t>
       </w:r>
       <w:bookmarkStart w:id="25" w:name="_GoBack"/>
       <w:bookmarkEnd w:id="25"/>
-    </w:p>
-    <w:p>
-      <w:pPr>
-        <w:ind w:left="1080"/>
-      </w:pPr>
-      <w:proofErr w:type="gramStart"/>
-      <w:r>
-        <w:t>GiangVien(</w:t>
-      </w:r>
-      <w:proofErr w:type="gramEnd"/>
-      <w:r>
-        <w:rPr>
-          <w:b/>
-        </w:rPr>
-        <w:t>MaGV</w:t>
-      </w:r>
-      <w:r>
-        <w:t>, TenGV, SDT, Email, ChucVu, HocVi</w:t>
-      </w:r>
-      <w:r>
-        <w:t xml:space="preserve">, </w:t>
-      </w:r>
-      <w:r>
-        <w:rPr>
-          <w:u w:val="dash"/>
-        </w:rPr>
-        <w:t>MaSV</w:t>
-      </w:r>
-      <w:r>
-        <w:t>)</w:t>
-      </w:r>
-    </w:p>
-    <w:p>
-      <w:pPr>
-        <w:ind w:left="1080"/>
-      </w:pPr>
-      <w:proofErr w:type="gramStart"/>
-      <w:r>
-        <w:t>NguoiHuongDan(</w:t>
-      </w:r>
-      <w:proofErr w:type="gramEnd"/>
-      <w:r>
-        <w:rPr>
-          <w:b/>
-          <w:u w:val="single"/>
-        </w:rPr>
-        <w:t>MaNHD</w:t>
-      </w:r>
-      <w:r>
-        <w:rPr>
-          <w:b/>
-        </w:rPr>
-        <w:t>,</w:t>
-      </w:r>
-      <w:r>
-        <w:t xml:space="preserve"> TenNHD, ChucVu, SDT, Email</w:t>
-      </w:r>
-      <w:r>
-        <w:t xml:space="preserve">, </w:t>
-      </w:r>
-      <w:r>
-        <w:rPr>
-          <w:u w:val="dash"/>
-        </w:rPr>
-        <w:t>MaPhieu</w:t>
-      </w:r>
-      <w:r>
-        <w:t>)</w:t>
-      </w:r>
-    </w:p>
-    <w:p>
-      <w:pPr>
-        <w:ind w:left="1080"/>
-      </w:pPr>
-      <w:proofErr w:type="gramStart"/>
-      <w:r>
-        <w:t>LanhDaoDonVi(</w:t>
-      </w:r>
-      <w:proofErr w:type="gramEnd"/>
-      <w:r>
-        <w:rPr>
-          <w:b/>
-          <w:u w:val="single"/>
-        </w:rPr>
-        <w:t>MaNLD</w:t>
-      </w:r>
-      <w:r>
-        <w:t>, TenNLD, ChucVu, SDT, Email)</w:t>
-      </w:r>
-    </w:p>
-    <w:p>
-      <w:pPr>
-        <w:ind w:left="1080"/>
-      </w:pPr>
-      <w:proofErr w:type="gramStart"/>
-      <w:r>
-        <w:t>DonViThucTap(</w:t>
-      </w:r>
-      <w:proofErr w:type="gramEnd"/>
-      <w:r>
-        <w:rPr>
-          <w:b/>
-          <w:u w:val="single"/>
-        </w:rPr>
-        <w:t>MaDV</w:t>
-      </w:r>
-      <w:r>
-        <w:t xml:space="preserve">, TenDV, DiaChi, SDT, </w:t>
-      </w:r>
-      <w:r>
-        <w:rPr>
-          <w:u w:val="dash"/>
-        </w:rPr>
-        <w:t>ID</w:t>
-      </w:r>
-      <w:r>
-        <w:rPr>
-          <w:u w:val="dash"/>
-        </w:rPr>
-        <w:t>, MaNHD</w:t>
-      </w:r>
-      <w:r>
-        <w:t>)</w:t>
-      </w:r>
-    </w:p>
-    <w:p>
-      <w:pPr>
-        <w:ind w:left="1080"/>
-      </w:pPr>
-      <w:proofErr w:type="gramStart"/>
-      <w:r>
-        <w:t>PhieuCham(</w:t>
-      </w:r>
-      <w:proofErr w:type="gramEnd"/>
-      <w:r>
-        <w:rPr>
-          <w:b/>
-          <w:u w:val="single"/>
-        </w:rPr>
-        <w:t>MaPhieu</w:t>
-      </w:r>
-      <w:r>
-        <w:t>, TenPhieu, SoDiem, NgayCham, NhanXet)</w:t>
-      </w:r>
-    </w:p>
-    <w:p>
-      <w:pPr>
-        <w:ind w:left="1080"/>
-      </w:pPr>
-      <w:proofErr w:type="gramStart"/>
-      <w:r>
-        <w:t>LanhDaoKhoa(</w:t>
-      </w:r>
-      <w:proofErr w:type="gramEnd"/>
-      <w:r>
-        <w:rPr>
-          <w:b/>
-          <w:u w:val="single"/>
-        </w:rPr>
-        <w:t>MaLanhDao</w:t>
-      </w:r>
-      <w:r>
-        <w:rPr>
-          <w:b/>
-        </w:rPr>
-        <w:t>,</w:t>
-      </w:r>
-      <w:r>
-        <w:t xml:space="preserve"> TenLanhDao</w:t>
-      </w:r>
-      <w:r>
-        <w:t>Khoa</w:t>
-      </w:r>
-      <w:r>
-        <w:t>, SDT, ChucVu, Email)</w:t>
-      </w:r>
-    </w:p>
-    <w:p>
-      <w:pPr>
-        <w:ind w:left="1080"/>
-      </w:pPr>
-      <w:proofErr w:type="gramStart"/>
-      <w:r>
-        <w:t>LanhDaoBoMon(</w:t>
-      </w:r>
-      <w:proofErr w:type="gramEnd"/>
-      <w:r>
-        <w:rPr>
-          <w:b/>
-          <w:u w:val="single"/>
-        </w:rPr>
-        <w:t>MaLDBM</w:t>
-      </w:r>
-      <w:r>
-        <w:t>, TenLanhDao</w:t>
-      </w:r>
-      <w:r>
-        <w:t>BM</w:t>
-      </w:r>
-      <w:r>
-        <w:t>, SDT, ChucVu, Email)</w:t>
-      </w:r>
-    </w:p>
-    <w:p>
-      <w:pPr>
-        <w:rPr>
-          <w:rFonts w:ascii="Times New Roman" w:hAnsi="Times New Roman" w:cs="Times New Roman"/>
-          <w:sz w:val="24"/>
-          <w:szCs w:val="24"/>
-        </w:rPr>
-      </w:pPr>
     </w:p>
     <w:p>
       <w:pPr>
@@ -20888,7 +21281,7 @@
 </file>
 
 <file path=customXml/itemProps1.xml><?xml version="1.0" encoding="utf-8"?>
-<ds:datastoreItem xmlns:ds="http://schemas.openxmlformats.org/officeDocument/2006/customXml" ds:itemID="{A3139552-AD44-417A-9F25-D1E862F0E515}">
+<ds:datastoreItem xmlns:ds="http://schemas.openxmlformats.org/officeDocument/2006/customXml" ds:itemID="{8D6D116E-497A-4761-A4C8-EE1E737EDE50}">
   <ds:schemaRefs>
     <ds:schemaRef ds:uri="http://schemas.openxmlformats.org/officeDocument/2006/bibliography"/>
   </ds:schemaRefs>

</xml_diff>

<commit_message>
Sua file bao cao thay Duong
</commit_message>
<xml_diff>
--- a/PTTK HTTT/Tổng quan bai tap.docx
+++ b/PTTK HTTT/Tổng quan bai tap.docx
@@ -1,6 +1,6 @@
 
 <file path=word/document.xml><?xml version="1.0" encoding="utf-8"?>
-<w:document xmlns:wpc="http://schemas.microsoft.com/office/word/2010/wordprocessingCanvas" xmlns:mc="http://schemas.openxmlformats.org/markup-compatibility/2006" xmlns:o="urn:schemas-microsoft-com:office:office" xmlns:r="http://schemas.openxmlformats.org/officeDocument/2006/relationships" xmlns:m="http://schemas.openxmlformats.org/officeDocument/2006/math" xmlns:v="urn:schemas-microsoft-com:vml" xmlns:wp14="http://schemas.microsoft.com/office/word/2010/wordprocessingDrawing" xmlns:wp="http://schemas.openxmlformats.org/drawingml/2006/wordprocessingDrawing" xmlns:w10="urn:schemas-microsoft-com:office:word" xmlns:w="http://schemas.openxmlformats.org/wordprocessingml/2006/main" xmlns:w14="http://schemas.microsoft.com/office/word/2010/wordml" xmlns:wpg="http://schemas.microsoft.com/office/word/2010/wordprocessingGroup" xmlns:wpi="http://schemas.microsoft.com/office/word/2010/wordprocessingInk" xmlns:wne="http://schemas.microsoft.com/office/word/2006/wordml" xmlns:wps="http://schemas.microsoft.com/office/word/2010/wordprocessingShape" mc:Ignorable="w14 wp14">
+<w:document xmlns:wpc="http://schemas.microsoft.com/office/word/2010/wordprocessingCanvas" xmlns:mc="http://schemas.openxmlformats.org/markup-compatibility/2006" xmlns:o="urn:schemas-microsoft-com:office:office" xmlns:r="http://schemas.openxmlformats.org/officeDocument/2006/relationships" xmlns:m="http://schemas.openxmlformats.org/officeDocument/2006/math" xmlns:v="urn:schemas-microsoft-com:vml" xmlns:wp14="http://schemas.microsoft.com/office/word/2010/wordprocessingDrawing" xmlns:wp="http://schemas.openxmlformats.org/drawingml/2006/wordprocessingDrawing" xmlns:w10="urn:schemas-microsoft-com:office:word" xmlns:w="http://schemas.openxmlformats.org/wordprocessingml/2006/main" xmlns:w14="http://schemas.microsoft.com/office/word/2010/wordml" xmlns:w15="http://schemas.microsoft.com/office/word/2012/wordml" xmlns:wpg="http://schemas.microsoft.com/office/word/2010/wordprocessingGroup" xmlns:wpi="http://schemas.microsoft.com/office/word/2010/wordprocessingInk" xmlns:wne="http://schemas.microsoft.com/office/word/2006/wordml" xmlns:wps="http://schemas.microsoft.com/office/word/2010/wordprocessingShape" mc:Ignorable="w14 w15 wp14">
   <w:body>
     <w:p>
       <w:pPr>
@@ -3481,7 +3481,6 @@
           <w:noProof/>
           <w:sz w:val="24"/>
           <w:szCs w:val="24"/>
-          <w:lang w:val="vi-VN" w:eastAsia="vi-VN"/>
         </w:rPr>
         <w:drawing>
           <wp:inline distT="0" distB="0" distL="0" distR="0">
@@ -3499,7 +3498,7 @@
                     <pic:cNvPicPr/>
                   </pic:nvPicPr>
                   <pic:blipFill>
-                    <a:blip r:embed="rId9">
+                    <a:blip r:embed="rId8">
                       <a:extLst>
                         <a:ext uri="{28A0092B-C50C-407E-A947-70E740481C1C}">
                           <a14:useLocalDpi xmlns:a14="http://schemas.microsoft.com/office/drawing/2010/main" val="0"/>
@@ -11820,15 +11819,7 @@
           <w:sz w:val="24"/>
           <w:szCs w:val="24"/>
         </w:rPr>
-        <w:t>4</w:t>
-      </w:r>
-      <w:r>
-        <w:rPr>
-          <w:rFonts w:ascii="Times New Roman" w:hAnsi="Times New Roman" w:cs="Times New Roman"/>
-          <w:sz w:val="24"/>
-          <w:szCs w:val="24"/>
-        </w:rPr>
-        <w:t>0</w:t>
+        <w:t>40</w:t>
       </w:r>
       <w:r>
         <w:rPr>
@@ -12902,7 +12893,7 @@
                 <w:sz w:val="26"/>
                 <w:szCs w:val="26"/>
               </w:rPr>
-              <w:t>SINHVIEN</w:t>
+              <w:t xml:space="preserve">SINHVIEN  or  </w:t>
             </w:r>
             <w:r>
               <w:rPr>
@@ -12913,7 +12904,7 @@
                 <w:sz w:val="26"/>
                 <w:szCs w:val="26"/>
               </w:rPr>
-              <w:t xml:space="preserve"> </w:t>
+              <w:sym w:font="Symbol" w:char="F022"/>
             </w:r>
             <w:r>
               <w:rPr>
@@ -12924,7 +12915,7 @@
                 <w:sz w:val="26"/>
                 <w:szCs w:val="26"/>
               </w:rPr>
-              <w:t xml:space="preserve"> or  </w:t>
+              <w:t>sdt</w:t>
             </w:r>
             <w:r>
               <w:rPr>
@@ -12935,7 +12926,7 @@
                 <w:sz w:val="26"/>
                 <w:szCs w:val="26"/>
               </w:rPr>
-              <w:sym w:font="Symbol" w:char="F022"/>
+              <w:sym w:font="Symbol" w:char="F0CE"/>
             </w:r>
             <w:r>
               <w:rPr>
@@ -12946,7 +12937,7 @@
                 <w:sz w:val="26"/>
                 <w:szCs w:val="26"/>
               </w:rPr>
-              <w:t>sdt</w:t>
+              <w:t xml:space="preserve">DONVITHUCTAP </w:t>
             </w:r>
             <w:r>
               <w:rPr>
@@ -12957,7 +12948,7 @@
                 <w:sz w:val="26"/>
                 <w:szCs w:val="26"/>
               </w:rPr>
-              <w:sym w:font="Symbol" w:char="F0CE"/>
+              <w:sym w:font="Symbol" w:char="F0AE"/>
             </w:r>
             <w:r>
               <w:rPr>
@@ -12968,7 +12959,7 @@
                 <w:sz w:val="26"/>
                 <w:szCs w:val="26"/>
               </w:rPr>
-              <w:t>DONVITHUCTAP</w:t>
+              <w:t xml:space="preserve"> length(sdt) </w:t>
             </w:r>
             <w:r>
               <w:rPr>
@@ -12979,7 +12970,7 @@
                 <w:sz w:val="26"/>
                 <w:szCs w:val="26"/>
               </w:rPr>
-              <w:t xml:space="preserve"> </w:t>
+              <w:t>=</w:t>
             </w:r>
             <w:r>
               <w:rPr>
@@ -12990,18 +12981,7 @@
                 <w:sz w:val="26"/>
                 <w:szCs w:val="26"/>
               </w:rPr>
-              <w:sym w:font="Symbol" w:char="F0AE"/>
-            </w:r>
-            <w:r>
-              <w:rPr>
-                <w:rFonts w:ascii="Times New Roman" w:eastAsiaTheme="majorEastAsia" w:hAnsi="Times New Roman" w:cstheme="majorBidi"/>
-                <w:b w:val="0"/>
-                <w:bCs w:val="0"/>
-                <w:i/>
-                <w:sz w:val="26"/>
-                <w:szCs w:val="26"/>
-              </w:rPr>
-              <w:t xml:space="preserve"> length(sdt) &gt; 10</w:t>
+              <w:t xml:space="preserve"> 10</w:t>
             </w:r>
           </w:p>
           <w:p>
@@ -14376,18 +14356,7 @@
                 <w:sz w:val="26"/>
                 <w:szCs w:val="26"/>
               </w:rPr>
-              <w:t>KINHPHIHOTRO</w:t>
-            </w:r>
-            <w:r>
-              <w:rPr>
-                <w:rFonts w:ascii="Times New Roman" w:eastAsiaTheme="majorEastAsia" w:hAnsi="Times New Roman" w:cstheme="majorBidi"/>
-                <w:b w:val="0"/>
-                <w:bCs w:val="0"/>
-                <w:i/>
-                <w:sz w:val="26"/>
-                <w:szCs w:val="26"/>
-              </w:rPr>
-              <w:t xml:space="preserve">  </w:t>
+              <w:t xml:space="preserve">KINHPHIHOTRO  </w:t>
             </w:r>
             <w:r>
               <w:rPr>
@@ -15047,29 +15016,7 @@
                 <w:sz w:val="26"/>
                 <w:szCs w:val="26"/>
               </w:rPr>
-              <w:t>soTien</w:t>
-            </w:r>
-            <w:r>
-              <w:rPr>
-                <w:rFonts w:ascii="Times New Roman" w:eastAsiaTheme="majorEastAsia" w:hAnsi="Times New Roman" w:cstheme="majorBidi"/>
-                <w:b w:val="0"/>
-                <w:bCs w:val="0"/>
-                <w:i/>
-                <w:sz w:val="26"/>
-                <w:szCs w:val="26"/>
-              </w:rPr>
-              <w:t xml:space="preserve"> &gt;</w:t>
-            </w:r>
-            <w:r>
-              <w:rPr>
-                <w:rFonts w:ascii="Times New Roman" w:eastAsiaTheme="majorEastAsia" w:hAnsi="Times New Roman" w:cstheme="majorBidi"/>
-                <w:b w:val="0"/>
-                <w:bCs w:val="0"/>
-                <w:i/>
-                <w:sz w:val="26"/>
-                <w:szCs w:val="26"/>
-              </w:rPr>
-              <w:t>= 0</w:t>
+              <w:t>soTien &gt;= 0</w:t>
             </w:r>
           </w:p>
           <w:p>
@@ -15622,18 +15569,7 @@
                 <w:sz w:val="26"/>
                 <w:szCs w:val="26"/>
               </w:rPr>
-              <w:t>PHIEUCHAM</w:t>
-            </w:r>
-            <w:r>
-              <w:rPr>
-                <w:rFonts w:ascii="Times New Roman" w:eastAsiaTheme="majorEastAsia" w:hAnsi="Times New Roman" w:cstheme="majorBidi"/>
-                <w:b w:val="0"/>
-                <w:bCs w:val="0"/>
-                <w:i/>
-                <w:sz w:val="26"/>
-                <w:szCs w:val="26"/>
-              </w:rPr>
-              <w:t xml:space="preserve">  </w:t>
+              <w:t xml:space="preserve">PHIEUCHAM  </w:t>
             </w:r>
             <w:r>
               <w:rPr>
@@ -17003,16 +16939,7 @@
           <w:szCs w:val="24"/>
           <w:u w:val="dash"/>
         </w:rPr>
-        <w:t>MaHV</w:t>
-      </w:r>
-      <w:r>
-        <w:rPr>
-          <w:rFonts w:ascii="Times New Roman" w:hAnsi="Times New Roman" w:cs="Times New Roman"/>
-          <w:sz w:val="24"/>
-          <w:szCs w:val="24"/>
-          <w:u w:val="dash"/>
-        </w:rPr>
-        <w:t>, MaBoMon</w:t>
+        <w:t>MaHV, MaBoMon</w:t>
       </w:r>
       <w:r>
         <w:rPr>
@@ -17542,8 +17469,6 @@
         </w:rPr>
         <w:t>)</w:t>
       </w:r>
-      <w:bookmarkStart w:id="25" w:name="_GoBack"/>
-      <w:bookmarkEnd w:id="25"/>
     </w:p>
     <w:p>
       <w:pPr>
@@ -17588,7 +17513,68 @@
         <w:t>:</w:t>
       </w:r>
     </w:p>
-    <w:p/>
+    <w:p>
+      <w:r>
+        <w:rPr>
+          <w:noProof/>
+        </w:rPr>
+        <w:drawing>
+          <wp:inline distT="0" distB="0" distL="0" distR="0">
+            <wp:extent cx="5972175" cy="4548505"/>
+            <wp:effectExtent l="0" t="0" r="9525" b="4445"/>
+            <wp:docPr id="2" name="Picture 2"/>
+            <wp:cNvGraphicFramePr>
+              <a:graphicFrameLocks xmlns:a="http://schemas.openxmlformats.org/drawingml/2006/main" noChangeAspect="1"/>
+            </wp:cNvGraphicFramePr>
+            <a:graphic xmlns:a="http://schemas.openxmlformats.org/drawingml/2006/main">
+              <a:graphicData uri="http://schemas.openxmlformats.org/drawingml/2006/picture">
+                <pic:pic xmlns:pic="http://schemas.openxmlformats.org/drawingml/2006/picture">
+                  <pic:nvPicPr>
+                    <pic:cNvPr id="2" name="SoDoPhanRa.png"/>
+                    <pic:cNvPicPr/>
+                  </pic:nvPicPr>
+                  <pic:blipFill>
+                    <a:blip r:embed="rId9">
+                      <a:extLst>
+                        <a:ext uri="{28A0092B-C50C-407E-A947-70E740481C1C}">
+                          <a14:useLocalDpi xmlns:a14="http://schemas.microsoft.com/office/drawing/2010/main" val="0"/>
+                        </a:ext>
+                      </a:extLst>
+                    </a:blip>
+                    <a:stretch>
+                      <a:fillRect/>
+                    </a:stretch>
+                  </pic:blipFill>
+                  <pic:spPr>
+                    <a:xfrm>
+                      <a:off x="0" y="0"/>
+                      <a:ext cx="5972175" cy="4548505"/>
+                    </a:xfrm>
+                    <a:prstGeom prst="rect">
+                      <a:avLst/>
+                    </a:prstGeom>
+                  </pic:spPr>
+                </pic:pic>
+              </a:graphicData>
+            </a:graphic>
+          </wp:inline>
+        </w:drawing>
+      </w:r>
+    </w:p>
+    <w:p>
+      <w:pPr>
+        <w:rPr>
+          <w:rFonts w:ascii="Times New Roman" w:eastAsiaTheme="majorEastAsia" w:hAnsi="Times New Roman" w:cstheme="majorBidi"/>
+          <w:b/>
+          <w:bCs/>
+          <w:sz w:val="28"/>
+          <w:szCs w:val="26"/>
+        </w:rPr>
+      </w:pPr>
+      <w:r>
+        <w:br w:type="page"/>
+      </w:r>
+    </w:p>
     <w:p>
       <w:pPr>
         <w:pStyle w:val="Heading2"/>
@@ -17598,6 +17584,7 @@
         </w:numPr>
       </w:pPr>
       <w:r>
+        <w:lastRenderedPageBreak/>
         <w:t>3</w:t>
       </w:r>
       <w:r>
@@ -17616,7 +17603,144 @@
         <w:t>:</w:t>
       </w:r>
     </w:p>
-    <w:p/>
+    <w:p>
+      <w:pPr>
+        <w:pStyle w:val="ListParagraph"/>
+        <w:numPr>
+          <w:ilvl w:val="0"/>
+          <w:numId w:val="8"/>
+        </w:numPr>
+        <w:rPr>
+          <w:rFonts w:ascii="Times New Roman" w:hAnsi="Times New Roman" w:cs="Times New Roman"/>
+          <w:b/>
+          <w:sz w:val="26"/>
+        </w:rPr>
+      </w:pPr>
+      <w:r>
+        <w:rPr>
+          <w:rFonts w:ascii="Times New Roman" w:hAnsi="Times New Roman" w:cs="Times New Roman"/>
+          <w:b/>
+          <w:sz w:val="26"/>
+        </w:rPr>
+        <w:t>Cấp 0:</w:t>
+      </w:r>
+    </w:p>
+    <w:p>
+      <w:pPr>
+        <w:pStyle w:val="ListParagraph"/>
+        <w:ind w:left="0"/>
+        <w:rPr>
+          <w:rFonts w:ascii="Times New Roman" w:hAnsi="Times New Roman" w:cs="Times New Roman"/>
+          <w:b/>
+          <w:sz w:val="26"/>
+        </w:rPr>
+      </w:pPr>
+      <w:r>
+        <w:rPr>
+          <w:rFonts w:ascii="Times New Roman" w:hAnsi="Times New Roman" w:cs="Times New Roman"/>
+          <w:b/>
+          <w:noProof/>
+          <w:sz w:val="26"/>
+        </w:rPr>
+        <w:drawing>
+          <wp:inline distT="0" distB="0" distL="0" distR="0">
+            <wp:extent cx="5972175" cy="2642235"/>
+            <wp:effectExtent l="0" t="0" r="9525" b="5715"/>
+            <wp:docPr id="3" name="Picture 3"/>
+            <wp:cNvGraphicFramePr>
+              <a:graphicFrameLocks xmlns:a="http://schemas.openxmlformats.org/drawingml/2006/main" noChangeAspect="1"/>
+            </wp:cNvGraphicFramePr>
+            <a:graphic xmlns:a="http://schemas.openxmlformats.org/drawingml/2006/main">
+              <a:graphicData uri="http://schemas.openxmlformats.org/drawingml/2006/picture">
+                <pic:pic xmlns:pic="http://schemas.openxmlformats.org/drawingml/2006/picture">
+                  <pic:nvPicPr>
+                    <pic:cNvPr id="3" name="MH_DFD(0).png"/>
+                    <pic:cNvPicPr/>
+                  </pic:nvPicPr>
+                  <pic:blipFill>
+                    <a:blip r:embed="rId10">
+                      <a:extLst>
+                        <a:ext uri="{28A0092B-C50C-407E-A947-70E740481C1C}">
+                          <a14:useLocalDpi xmlns:a14="http://schemas.microsoft.com/office/drawing/2010/main" val="0"/>
+                        </a:ext>
+                      </a:extLst>
+                    </a:blip>
+                    <a:stretch>
+                      <a:fillRect/>
+                    </a:stretch>
+                  </pic:blipFill>
+                  <pic:spPr>
+                    <a:xfrm>
+                      <a:off x="0" y="0"/>
+                      <a:ext cx="5972175" cy="2642235"/>
+                    </a:xfrm>
+                    <a:prstGeom prst="rect">
+                      <a:avLst/>
+                    </a:prstGeom>
+                  </pic:spPr>
+                </pic:pic>
+              </a:graphicData>
+            </a:graphic>
+          </wp:inline>
+        </w:drawing>
+      </w:r>
+    </w:p>
+    <w:p>
+      <w:pPr>
+        <w:rPr>
+          <w:rFonts w:ascii="Times New Roman" w:hAnsi="Times New Roman" w:cs="Times New Roman"/>
+          <w:b/>
+          <w:sz w:val="26"/>
+        </w:rPr>
+      </w:pPr>
+      <w:r>
+        <w:rPr>
+          <w:rFonts w:ascii="Times New Roman" w:hAnsi="Times New Roman" w:cs="Times New Roman"/>
+          <w:b/>
+          <w:sz w:val="26"/>
+        </w:rPr>
+        <w:br w:type="page"/>
+      </w:r>
+    </w:p>
+    <w:p>
+      <w:pPr>
+        <w:pStyle w:val="ListParagraph"/>
+        <w:numPr>
+          <w:ilvl w:val="0"/>
+          <w:numId w:val="8"/>
+        </w:numPr>
+        <w:rPr>
+          <w:rFonts w:ascii="Times New Roman" w:hAnsi="Times New Roman" w:cs="Times New Roman"/>
+          <w:b/>
+          <w:sz w:val="26"/>
+        </w:rPr>
+      </w:pPr>
+      <w:r>
+        <w:rPr>
+          <w:rFonts w:ascii="Times New Roman" w:hAnsi="Times New Roman" w:cs="Times New Roman"/>
+          <w:b/>
+          <w:sz w:val="26"/>
+        </w:rPr>
+        <w:lastRenderedPageBreak/>
+        <w:t>Cấp</w:t>
+      </w:r>
+      <w:r>
+        <w:rPr>
+          <w:rFonts w:ascii="Times New Roman" w:hAnsi="Times New Roman" w:cs="Times New Roman"/>
+          <w:b/>
+          <w:sz w:val="26"/>
+        </w:rPr>
+        <w:t xml:space="preserve"> 1</w:t>
+      </w:r>
+      <w:r>
+        <w:rPr>
+          <w:rFonts w:ascii="Times New Roman" w:hAnsi="Times New Roman" w:cs="Times New Roman"/>
+          <w:b/>
+          <w:sz w:val="26"/>
+        </w:rPr>
+        <w:t>:</w:t>
+      </w:r>
+    </w:p>
     <w:p>
       <w:pPr>
         <w:pStyle w:val="Heading2"/>
@@ -17626,50 +17750,330 @@
         </w:numPr>
       </w:pPr>
       <w:r>
-        <w:t>3</w:t>
-      </w:r>
-      <w:r>
-        <w:t>.</w:t>
-      </w:r>
-      <w:r>
-        <w:t>3</w:t>
-      </w:r>
-      <w:r>
-        <w:t xml:space="preserve">.  Mô tả </w:t>
-      </w:r>
-      <w:r>
-        <w:t>các ô xử lý</w:t>
-      </w:r>
-      <w:r>
-        <w:t>:</w:t>
+        <w:tab/>
+      </w:r>
+      <w:r>
+        <w:rPr>
+          <w:noProof/>
+        </w:rPr>
+        <w:drawing>
+          <wp:inline distT="0" distB="0" distL="0" distR="0">
+            <wp:extent cx="5934075" cy="6591300"/>
+            <wp:effectExtent l="0" t="0" r="9525" b="0"/>
+            <wp:docPr id="4" name="Picture 4"/>
+            <wp:cNvGraphicFramePr>
+              <a:graphicFrameLocks xmlns:a="http://schemas.openxmlformats.org/drawingml/2006/main" noChangeAspect="1"/>
+            </wp:cNvGraphicFramePr>
+            <a:graphic xmlns:a="http://schemas.openxmlformats.org/drawingml/2006/main">
+              <a:graphicData uri="http://schemas.openxmlformats.org/drawingml/2006/picture">
+                <pic:pic xmlns:pic="http://schemas.openxmlformats.org/drawingml/2006/picture">
+                  <pic:nvPicPr>
+                    <pic:cNvPr id="4" name="DFD_1.png"/>
+                    <pic:cNvPicPr/>
+                  </pic:nvPicPr>
+                  <pic:blipFill>
+                    <a:blip r:embed="rId11">
+                      <a:extLst>
+                        <a:ext uri="{28A0092B-C50C-407E-A947-70E740481C1C}">
+                          <a14:useLocalDpi xmlns:a14="http://schemas.microsoft.com/office/drawing/2010/main" val="0"/>
+                        </a:ext>
+                      </a:extLst>
+                    </a:blip>
+                    <a:stretch>
+                      <a:fillRect/>
+                    </a:stretch>
+                  </pic:blipFill>
+                  <pic:spPr>
+                    <a:xfrm>
+                      <a:off x="0" y="0"/>
+                      <a:ext cx="5934075" cy="6591300"/>
+                    </a:xfrm>
+                    <a:prstGeom prst="rect">
+                      <a:avLst/>
+                    </a:prstGeom>
+                  </pic:spPr>
+                </pic:pic>
+              </a:graphicData>
+            </a:graphic>
+          </wp:inline>
+        </w:drawing>
       </w:r>
     </w:p>
     <w:p>
       <w:pPr>
-        <w:rPr>
-          <w:rFonts w:ascii="Times New Roman" w:eastAsiaTheme="majorEastAsia" w:hAnsi="Times New Roman" w:cstheme="majorBidi"/>
-          <w:sz w:val="28"/>
-          <w:szCs w:val="26"/>
-        </w:rPr>
-      </w:pPr>
-      <w:r>
-        <w:br w:type="page"/>
-      </w:r>
+        <w:ind w:left="360"/>
+        <w:rPr>
+          <w:rFonts w:ascii="Times New Roman" w:hAnsi="Times New Roman" w:cs="Times New Roman"/>
+          <w:b/>
+          <w:sz w:val="26"/>
+        </w:rPr>
+      </w:pPr>
     </w:p>
     <w:p>
       <w:pPr>
-        <w:pStyle w:val="Heading1"/>
-        <w:spacing w:line="360" w:lineRule="auto"/>
-      </w:pPr>
-      <w:r>
+        <w:ind w:left="360"/>
+        <w:rPr>
+          <w:rFonts w:ascii="Times New Roman" w:hAnsi="Times New Roman" w:cs="Times New Roman"/>
+          <w:b/>
+          <w:sz w:val="26"/>
+        </w:rPr>
+      </w:pPr>
+    </w:p>
+    <w:p>
+      <w:pPr>
+        <w:ind w:left="360"/>
+        <w:rPr>
+          <w:rFonts w:ascii="Times New Roman" w:hAnsi="Times New Roman" w:cs="Times New Roman"/>
+          <w:b/>
+          <w:sz w:val="26"/>
+        </w:rPr>
+      </w:pPr>
+    </w:p>
+    <w:p>
+      <w:pPr>
+        <w:ind w:left="360"/>
+        <w:rPr>
+          <w:rFonts w:ascii="Times New Roman" w:hAnsi="Times New Roman" w:cs="Times New Roman"/>
+          <w:b/>
+          <w:sz w:val="26"/>
+        </w:rPr>
+      </w:pPr>
+    </w:p>
+    <w:p>
+      <w:pPr>
+        <w:pStyle w:val="ListParagraph"/>
+        <w:numPr>
+          <w:ilvl w:val="0"/>
+          <w:numId w:val="8"/>
+        </w:numPr>
+        <w:rPr>
+          <w:rFonts w:ascii="Times New Roman" w:hAnsi="Times New Roman" w:cs="Times New Roman"/>
+          <w:b/>
+          <w:sz w:val="26"/>
+        </w:rPr>
+      </w:pPr>
+      <w:r>
+        <w:rPr>
+          <w:rFonts w:ascii="Times New Roman" w:hAnsi="Times New Roman" w:cs="Times New Roman"/>
+          <w:b/>
+          <w:sz w:val="26"/>
+        </w:rPr>
+        <w:t>Cấp 2:</w:t>
+      </w:r>
+    </w:p>
+    <w:p>
+      <w:pPr>
+        <w:ind w:left="360"/>
+      </w:pPr>
+      <w:r>
+        <w:rPr>
+          <w:noProof/>
+        </w:rPr>
+        <w:drawing>
+          <wp:inline distT="0" distB="0" distL="0" distR="0">
+            <wp:extent cx="5972175" cy="3717925"/>
+            <wp:effectExtent l="0" t="0" r="9525" b="0"/>
+            <wp:docPr id="5" name="Picture 5"/>
+            <wp:cNvGraphicFramePr>
+              <a:graphicFrameLocks xmlns:a="http://schemas.openxmlformats.org/drawingml/2006/main" noChangeAspect="1"/>
+            </wp:cNvGraphicFramePr>
+            <a:graphic xmlns:a="http://schemas.openxmlformats.org/drawingml/2006/main">
+              <a:graphicData uri="http://schemas.openxmlformats.org/drawingml/2006/picture">
+                <pic:pic xmlns:pic="http://schemas.openxmlformats.org/drawingml/2006/picture">
+                  <pic:nvPicPr>
+                    <pic:cNvPr id="5" name="MH_DFD(2)_1 (2).jpg"/>
+                    <pic:cNvPicPr/>
+                  </pic:nvPicPr>
+                  <pic:blipFill>
+                    <a:blip r:embed="rId12">
+                      <a:extLst>
+                        <a:ext uri="{28A0092B-C50C-407E-A947-70E740481C1C}">
+                          <a14:useLocalDpi xmlns:a14="http://schemas.microsoft.com/office/drawing/2010/main" val="0"/>
+                        </a:ext>
+                      </a:extLst>
+                    </a:blip>
+                    <a:stretch>
+                      <a:fillRect/>
+                    </a:stretch>
+                  </pic:blipFill>
+                  <pic:spPr>
+                    <a:xfrm>
+                      <a:off x="0" y="0"/>
+                      <a:ext cx="5972175" cy="3717925"/>
+                    </a:xfrm>
+                    <a:prstGeom prst="rect">
+                      <a:avLst/>
+                    </a:prstGeom>
+                  </pic:spPr>
+                </pic:pic>
+              </a:graphicData>
+            </a:graphic>
+          </wp:inline>
+        </w:drawing>
+      </w:r>
+    </w:p>
+    <w:p>
+      <w:pPr>
+        <w:ind w:left="360"/>
+      </w:pPr>
+    </w:p>
+    <w:p>
+      <w:pPr>
+        <w:ind w:left="360"/>
+      </w:pPr>
+    </w:p>
+    <w:p>
+      <w:pPr>
+        <w:ind w:left="360"/>
+      </w:pPr>
+      <w:r>
+        <w:rPr>
+          <w:noProof/>
+        </w:rPr>
+        <w:drawing>
+          <wp:inline distT="0" distB="0" distL="0" distR="0">
+            <wp:extent cx="5972175" cy="2901280"/>
+            <wp:effectExtent l="0" t="0" r="0" b="0"/>
+            <wp:docPr id="6" name="Picture 6"/>
+            <wp:cNvGraphicFramePr>
+              <a:graphicFrameLocks xmlns:a="http://schemas.openxmlformats.org/drawingml/2006/main" noChangeAspect="1"/>
+            </wp:cNvGraphicFramePr>
+            <a:graphic xmlns:a="http://schemas.openxmlformats.org/drawingml/2006/main">
+              <a:graphicData uri="http://schemas.openxmlformats.org/drawingml/2006/picture">
+                <pic:pic xmlns:pic="http://schemas.openxmlformats.org/drawingml/2006/picture">
+                  <pic:nvPicPr>
+                    <pic:cNvPr id="6" name="MH_DFD(2)_2 (2).png"/>
+                    <pic:cNvPicPr/>
+                  </pic:nvPicPr>
+                  <pic:blipFill>
+                    <a:blip r:embed="rId13">
+                      <a:extLst>
+                        <a:ext uri="{28A0092B-C50C-407E-A947-70E740481C1C}">
+                          <a14:useLocalDpi xmlns:a14="http://schemas.microsoft.com/office/drawing/2010/main" val="0"/>
+                        </a:ext>
+                      </a:extLst>
+                    </a:blip>
+                    <a:stretch>
+                      <a:fillRect/>
+                    </a:stretch>
+                  </pic:blipFill>
+                  <pic:spPr>
+                    <a:xfrm>
+                      <a:off x="0" y="0"/>
+                      <a:ext cx="5972175" cy="2901280"/>
+                    </a:xfrm>
+                    <a:prstGeom prst="rect">
+                      <a:avLst/>
+                    </a:prstGeom>
+                  </pic:spPr>
+                </pic:pic>
+              </a:graphicData>
+            </a:graphic>
+          </wp:inline>
+        </w:drawing>
+      </w:r>
+    </w:p>
+    <w:p>
+      <w:pPr>
+        <w:ind w:left="360"/>
+      </w:pPr>
+      <w:r>
+        <w:rPr>
+          <w:noProof/>
+        </w:rPr>
         <w:lastRenderedPageBreak/>
-        <w:t>Chương  4</w:t>
-      </w:r>
-      <w:r>
-        <w:t xml:space="preserve">: </w:t>
-      </w:r>
-      <w:r>
-        <w:t>THIẾT KẾ GIAO DIỆN</w:t>
+        <w:drawing>
+          <wp:inline distT="0" distB="0" distL="0" distR="0">
+            <wp:extent cx="5972175" cy="3680460"/>
+            <wp:effectExtent l="0" t="0" r="9525" b="0"/>
+            <wp:docPr id="7" name="Picture 7"/>
+            <wp:cNvGraphicFramePr>
+              <a:graphicFrameLocks xmlns:a="http://schemas.openxmlformats.org/drawingml/2006/main" noChangeAspect="1"/>
+            </wp:cNvGraphicFramePr>
+            <a:graphic xmlns:a="http://schemas.openxmlformats.org/drawingml/2006/main">
+              <a:graphicData uri="http://schemas.openxmlformats.org/drawingml/2006/picture">
+                <pic:pic xmlns:pic="http://schemas.openxmlformats.org/drawingml/2006/picture">
+                  <pic:nvPicPr>
+                    <pic:cNvPr id="7" name="MH_DFD_(2)_3.png"/>
+                    <pic:cNvPicPr/>
+                  </pic:nvPicPr>
+                  <pic:blipFill>
+                    <a:blip r:embed="rId14">
+                      <a:extLst>
+                        <a:ext uri="{28A0092B-C50C-407E-A947-70E740481C1C}">
+                          <a14:useLocalDpi xmlns:a14="http://schemas.microsoft.com/office/drawing/2010/main" val="0"/>
+                        </a:ext>
+                      </a:extLst>
+                    </a:blip>
+                    <a:stretch>
+                      <a:fillRect/>
+                    </a:stretch>
+                  </pic:blipFill>
+                  <pic:spPr>
+                    <a:xfrm>
+                      <a:off x="0" y="0"/>
+                      <a:ext cx="5972175" cy="3680460"/>
+                    </a:xfrm>
+                    <a:prstGeom prst="rect">
+                      <a:avLst/>
+                    </a:prstGeom>
+                  </pic:spPr>
+                </pic:pic>
+              </a:graphicData>
+            </a:graphic>
+          </wp:inline>
+        </w:drawing>
+      </w:r>
+    </w:p>
+    <w:p>
+      <w:pPr>
+        <w:ind w:left="360"/>
+      </w:pPr>
+      <w:r>
+        <w:rPr>
+          <w:noProof/>
+        </w:rPr>
+        <w:drawing>
+          <wp:inline distT="0" distB="0" distL="0" distR="0">
+            <wp:extent cx="5972175" cy="2989580"/>
+            <wp:effectExtent l="0" t="0" r="9525" b="1270"/>
+            <wp:docPr id="8" name="Picture 8"/>
+            <wp:cNvGraphicFramePr>
+              <a:graphicFrameLocks xmlns:a="http://schemas.openxmlformats.org/drawingml/2006/main" noChangeAspect="1"/>
+            </wp:cNvGraphicFramePr>
+            <a:graphic xmlns:a="http://schemas.openxmlformats.org/drawingml/2006/main">
+              <a:graphicData uri="http://schemas.openxmlformats.org/drawingml/2006/picture">
+                <pic:pic xmlns:pic="http://schemas.openxmlformats.org/drawingml/2006/picture">
+                  <pic:nvPicPr>
+                    <pic:cNvPr id="8" name="MH_DFD_(2)_4.png"/>
+                    <pic:cNvPicPr/>
+                  </pic:nvPicPr>
+                  <pic:blipFill>
+                    <a:blip r:embed="rId15">
+                      <a:extLst>
+                        <a:ext uri="{28A0092B-C50C-407E-A947-70E740481C1C}">
+                          <a14:useLocalDpi xmlns:a14="http://schemas.microsoft.com/office/drawing/2010/main" val="0"/>
+                        </a:ext>
+                      </a:extLst>
+                    </a:blip>
+                    <a:stretch>
+                      <a:fillRect/>
+                    </a:stretch>
+                  </pic:blipFill>
+                  <pic:spPr>
+                    <a:xfrm>
+                      <a:off x="0" y="0"/>
+                      <a:ext cx="5972175" cy="2989580"/>
+                    </a:xfrm>
+                    <a:prstGeom prst="rect">
+                      <a:avLst/>
+                    </a:prstGeom>
+                  </pic:spPr>
+                </pic:pic>
+              </a:graphicData>
+            </a:graphic>
+          </wp:inline>
+        </w:drawing>
       </w:r>
     </w:p>
     <w:p>
@@ -17681,19 +18085,51 @@
         </w:numPr>
       </w:pPr>
       <w:r>
-        <w:t>4</w:t>
-      </w:r>
-      <w:r>
-        <w:t xml:space="preserve">.1.  </w:t>
-      </w:r>
-      <w:r>
-        <w:t>Thiết kế các giao diện liên quan đến các chức năng thêm, xóa, sửa</w:t>
+        <w:t>3</w:t>
+      </w:r>
+      <w:r>
+        <w:t>.</w:t>
+      </w:r>
+      <w:r>
+        <w:t>3</w:t>
+      </w:r>
+      <w:r>
+        <w:t xml:space="preserve">.  Mô tả </w:t>
+      </w:r>
+      <w:r>
+        <w:t>các ô xử lý</w:t>
       </w:r>
       <w:r>
         <w:t>:</w:t>
       </w:r>
     </w:p>
-    <w:p/>
+    <w:p>
+      <w:pPr>
+        <w:rPr>
+          <w:rFonts w:ascii="Times New Roman" w:eastAsiaTheme="majorEastAsia" w:hAnsi="Times New Roman" w:cstheme="majorBidi"/>
+          <w:sz w:val="28"/>
+          <w:szCs w:val="26"/>
+        </w:rPr>
+      </w:pPr>
+      <w:bookmarkStart w:id="25" w:name="_GoBack"/>
+      <w:bookmarkEnd w:id="25"/>
+    </w:p>
+    <w:p>
+      <w:pPr>
+        <w:pStyle w:val="Heading1"/>
+        <w:spacing w:line="360" w:lineRule="auto"/>
+      </w:pPr>
+      <w:r>
+        <w:lastRenderedPageBreak/>
+        <w:t>Chương  4</w:t>
+      </w:r>
+      <w:r>
+        <w:t xml:space="preserve">: </w:t>
+      </w:r>
+      <w:r>
+        <w:t>THIẾT KẾ GIAO DIỆN</w:t>
+      </w:r>
+    </w:p>
     <w:p>
       <w:pPr>
         <w:pStyle w:val="Heading2"/>
@@ -17706,16 +18142,10 @@
         <w:t>4</w:t>
       </w:r>
       <w:r>
-        <w:t>.</w:t>
-      </w:r>
-      <w:r>
-        <w:t>2</w:t>
-      </w:r>
-      <w:r>
-        <w:t xml:space="preserve">.  </w:t>
-      </w:r>
-      <w:r>
-        <w:t>Thiết kế các giao diện tra cứu</w:t>
+        <w:t xml:space="preserve">.1.  </w:t>
+      </w:r>
+      <w:r>
+        <w:t>Thiết kế các giao diện liên quan đến các chức năng thêm, xóa, sửa</w:t>
       </w:r>
       <w:r>
         <w:t>:</w:t>
@@ -17737,13 +18167,13 @@
         <w:t>.</w:t>
       </w:r>
       <w:r>
-        <w:t>3</w:t>
+        <w:t>2</w:t>
       </w:r>
       <w:r>
         <w:t xml:space="preserve">.  </w:t>
       </w:r>
       <w:r>
-        <w:t>Thiết kế các giao diện tính toán, kết xuất</w:t>
+        <w:t>Thiết kế các giao diện tra cứu</w:t>
       </w:r>
       <w:r>
         <w:t>:</w:t>
@@ -17771,7 +18201,7 @@
         <w:t xml:space="preserve">.  </w:t>
       </w:r>
       <w:r>
-        <w:t>Thiết kế các báo biểu</w:t>
+        <w:t>Thiết kế các giao diện tính toán, kết xuất</w:t>
       </w:r>
       <w:r>
         <w:t>:</w:t>
@@ -17786,6 +18216,34 @@
           <w:numId w:val="0"/>
         </w:numPr>
       </w:pPr>
+      <w:r>
+        <w:t>4</w:t>
+      </w:r>
+      <w:r>
+        <w:t>.</w:t>
+      </w:r>
+      <w:r>
+        <w:t>3</w:t>
+      </w:r>
+      <w:r>
+        <w:t xml:space="preserve">.  </w:t>
+      </w:r>
+      <w:r>
+        <w:t>Thiết kế các báo biểu</w:t>
+      </w:r>
+      <w:r>
+        <w:t>:</w:t>
+      </w:r>
+    </w:p>
+    <w:p/>
+    <w:p>
+      <w:pPr>
+        <w:pStyle w:val="Heading2"/>
+        <w:numPr>
+          <w:ilvl w:val="0"/>
+          <w:numId w:val="0"/>
+        </w:numPr>
+      </w:pPr>
     </w:p>
     <w:p/>
     <w:p/>
@@ -17819,8 +18277,8 @@
       </w:pPr>
     </w:p>
     <w:sectPr>
-      <w:headerReference w:type="default" r:id="rId10"/>
-      <w:footerReference w:type="default" r:id="rId11"/>
+      <w:headerReference w:type="default" r:id="rId16"/>
+      <w:footerReference w:type="default" r:id="rId17"/>
       <w:pgSz w:w="12240" w:h="15840"/>
       <w:pgMar w:top="1134" w:right="1134" w:bottom="1134" w:left="1701" w:header="720" w:footer="720" w:gutter="0"/>
       <w:cols w:space="720"/>
@@ -17831,7 +18289,7 @@
 </file>
 
 <file path=word/endnotes.xml><?xml version="1.0" encoding="utf-8"?>
-<w:endnotes xmlns:wpc="http://schemas.microsoft.com/office/word/2010/wordprocessingCanvas" xmlns:mc="http://schemas.openxmlformats.org/markup-compatibility/2006" xmlns:o="urn:schemas-microsoft-com:office:office" xmlns:r="http://schemas.openxmlformats.org/officeDocument/2006/relationships" xmlns:m="http://schemas.openxmlformats.org/officeDocument/2006/math" xmlns:v="urn:schemas-microsoft-com:vml" xmlns:wp14="http://schemas.microsoft.com/office/word/2010/wordprocessingDrawing" xmlns:wp="http://schemas.openxmlformats.org/drawingml/2006/wordprocessingDrawing" xmlns:w10="urn:schemas-microsoft-com:office:word" xmlns:w="http://schemas.openxmlformats.org/wordprocessingml/2006/main" xmlns:w14="http://schemas.microsoft.com/office/word/2010/wordml" xmlns:wpg="http://schemas.microsoft.com/office/word/2010/wordprocessingGroup" xmlns:wpi="http://schemas.microsoft.com/office/word/2010/wordprocessingInk" xmlns:wne="http://schemas.microsoft.com/office/word/2006/wordml" xmlns:wps="http://schemas.microsoft.com/office/word/2010/wordprocessingShape" mc:Ignorable="w14 wp14">
+<w:endnotes xmlns:wpc="http://schemas.microsoft.com/office/word/2010/wordprocessingCanvas" xmlns:mc="http://schemas.openxmlformats.org/markup-compatibility/2006" xmlns:o="urn:schemas-microsoft-com:office:office" xmlns:r="http://schemas.openxmlformats.org/officeDocument/2006/relationships" xmlns:m="http://schemas.openxmlformats.org/officeDocument/2006/math" xmlns:v="urn:schemas-microsoft-com:vml" xmlns:wp14="http://schemas.microsoft.com/office/word/2010/wordprocessingDrawing" xmlns:wp="http://schemas.openxmlformats.org/drawingml/2006/wordprocessingDrawing" xmlns:w10="urn:schemas-microsoft-com:office:word" xmlns:w="http://schemas.openxmlformats.org/wordprocessingml/2006/main" xmlns:w14="http://schemas.microsoft.com/office/word/2010/wordml" xmlns:w15="http://schemas.microsoft.com/office/word/2012/wordml" xmlns:wpg="http://schemas.microsoft.com/office/word/2010/wordprocessingGroup" xmlns:wpi="http://schemas.microsoft.com/office/word/2010/wordprocessingInk" xmlns:wne="http://schemas.microsoft.com/office/word/2006/wordml" xmlns:wps="http://schemas.microsoft.com/office/word/2010/wordprocessingShape" mc:Ignorable="w14 w15 wp14">
   <w:endnote w:type="separator" w:id="-1">
     <w:p>
       <w:pPr>
@@ -17856,7 +18314,7 @@
 </file>
 
 <file path=word/footer1.xml><?xml version="1.0" encoding="utf-8"?>
-<w:ftr xmlns:wpc="http://schemas.microsoft.com/office/word/2010/wordprocessingCanvas" xmlns:mc="http://schemas.openxmlformats.org/markup-compatibility/2006" xmlns:o="urn:schemas-microsoft-com:office:office" xmlns:r="http://schemas.openxmlformats.org/officeDocument/2006/relationships" xmlns:m="http://schemas.openxmlformats.org/officeDocument/2006/math" xmlns:v="urn:schemas-microsoft-com:vml" xmlns:wp14="http://schemas.microsoft.com/office/word/2010/wordprocessingDrawing" xmlns:wp="http://schemas.openxmlformats.org/drawingml/2006/wordprocessingDrawing" xmlns:w10="urn:schemas-microsoft-com:office:word" xmlns:w="http://schemas.openxmlformats.org/wordprocessingml/2006/main" xmlns:w14="http://schemas.microsoft.com/office/word/2010/wordml" xmlns:wpg="http://schemas.microsoft.com/office/word/2010/wordprocessingGroup" xmlns:wpi="http://schemas.microsoft.com/office/word/2010/wordprocessingInk" xmlns:wne="http://schemas.microsoft.com/office/word/2006/wordml" xmlns:wps="http://schemas.microsoft.com/office/word/2010/wordprocessingShape" mc:Ignorable="w14 wp14">
+<w:ftr xmlns:wpc="http://schemas.microsoft.com/office/word/2010/wordprocessingCanvas" xmlns:mc="http://schemas.openxmlformats.org/markup-compatibility/2006" xmlns:o="urn:schemas-microsoft-com:office:office" xmlns:r="http://schemas.openxmlformats.org/officeDocument/2006/relationships" xmlns:m="http://schemas.openxmlformats.org/officeDocument/2006/math" xmlns:v="urn:schemas-microsoft-com:vml" xmlns:wp14="http://schemas.microsoft.com/office/word/2010/wordprocessingDrawing" xmlns:wp="http://schemas.openxmlformats.org/drawingml/2006/wordprocessingDrawing" xmlns:w10="urn:schemas-microsoft-com:office:word" xmlns:w="http://schemas.openxmlformats.org/wordprocessingml/2006/main" xmlns:w14="http://schemas.microsoft.com/office/word/2010/wordml" xmlns:w15="http://schemas.microsoft.com/office/word/2012/wordml" xmlns:wpg="http://schemas.microsoft.com/office/word/2010/wordprocessingGroup" xmlns:wpi="http://schemas.microsoft.com/office/word/2010/wordprocessingInk" xmlns:wne="http://schemas.microsoft.com/office/word/2006/wordml" xmlns:wps="http://schemas.microsoft.com/office/word/2010/wordprocessingShape" mc:Ignorable="w14 w15 wp14">
   <w:p>
     <w:pPr>
       <w:pStyle w:val="Footer"/>
@@ -17902,7 +18360,7 @@
         <w:rFonts w:ascii="Times New Roman" w:eastAsiaTheme="majorEastAsia" w:hAnsi="Times New Roman" w:cs="Times New Roman"/>
         <w:noProof/>
       </w:rPr>
-      <w:t>13</w:t>
+      <w:t>16</w:t>
     </w:r>
     <w:r>
       <w:rPr>
@@ -17924,7 +18382,7 @@
 </file>
 
 <file path=word/footnotes.xml><?xml version="1.0" encoding="utf-8"?>
-<w:footnotes xmlns:wpc="http://schemas.microsoft.com/office/word/2010/wordprocessingCanvas" xmlns:mc="http://schemas.openxmlformats.org/markup-compatibility/2006" xmlns:o="urn:schemas-microsoft-com:office:office" xmlns:r="http://schemas.openxmlformats.org/officeDocument/2006/relationships" xmlns:m="http://schemas.openxmlformats.org/officeDocument/2006/math" xmlns:v="urn:schemas-microsoft-com:vml" xmlns:wp14="http://schemas.microsoft.com/office/word/2010/wordprocessingDrawing" xmlns:wp="http://schemas.openxmlformats.org/drawingml/2006/wordprocessingDrawing" xmlns:w10="urn:schemas-microsoft-com:office:word" xmlns:w="http://schemas.openxmlformats.org/wordprocessingml/2006/main" xmlns:w14="http://schemas.microsoft.com/office/word/2010/wordml" xmlns:wpg="http://schemas.microsoft.com/office/word/2010/wordprocessingGroup" xmlns:wpi="http://schemas.microsoft.com/office/word/2010/wordprocessingInk" xmlns:wne="http://schemas.microsoft.com/office/word/2006/wordml" xmlns:wps="http://schemas.microsoft.com/office/word/2010/wordprocessingShape" mc:Ignorable="w14 wp14">
+<w:footnotes xmlns:wpc="http://schemas.microsoft.com/office/word/2010/wordprocessingCanvas" xmlns:mc="http://schemas.openxmlformats.org/markup-compatibility/2006" xmlns:o="urn:schemas-microsoft-com:office:office" xmlns:r="http://schemas.openxmlformats.org/officeDocument/2006/relationships" xmlns:m="http://schemas.openxmlformats.org/officeDocument/2006/math" xmlns:v="urn:schemas-microsoft-com:vml" xmlns:wp14="http://schemas.microsoft.com/office/word/2010/wordprocessingDrawing" xmlns:wp="http://schemas.openxmlformats.org/drawingml/2006/wordprocessingDrawing" xmlns:w10="urn:schemas-microsoft-com:office:word" xmlns:w="http://schemas.openxmlformats.org/wordprocessingml/2006/main" xmlns:w14="http://schemas.microsoft.com/office/word/2010/wordml" xmlns:w15="http://schemas.microsoft.com/office/word/2012/wordml" xmlns:wpg="http://schemas.microsoft.com/office/word/2010/wordprocessingGroup" xmlns:wpi="http://schemas.microsoft.com/office/word/2010/wordprocessingInk" xmlns:wne="http://schemas.microsoft.com/office/word/2006/wordml" xmlns:wps="http://schemas.microsoft.com/office/word/2010/wordprocessingShape" mc:Ignorable="w14 w15 wp14">
   <w:footnote w:type="separator" w:id="-1">
     <w:p>
       <w:pPr>
@@ -17949,7 +18407,7 @@
 </file>
 
 <file path=word/header1.xml><?xml version="1.0" encoding="utf-8"?>
-<w:hdr xmlns:wpc="http://schemas.microsoft.com/office/word/2010/wordprocessingCanvas" xmlns:mc="http://schemas.openxmlformats.org/markup-compatibility/2006" xmlns:o="urn:schemas-microsoft-com:office:office" xmlns:r="http://schemas.openxmlformats.org/officeDocument/2006/relationships" xmlns:m="http://schemas.openxmlformats.org/officeDocument/2006/math" xmlns:v="urn:schemas-microsoft-com:vml" xmlns:wp14="http://schemas.microsoft.com/office/word/2010/wordprocessingDrawing" xmlns:wp="http://schemas.openxmlformats.org/drawingml/2006/wordprocessingDrawing" xmlns:w10="urn:schemas-microsoft-com:office:word" xmlns:w="http://schemas.openxmlformats.org/wordprocessingml/2006/main" xmlns:w14="http://schemas.microsoft.com/office/word/2010/wordml" xmlns:wpg="http://schemas.microsoft.com/office/word/2010/wordprocessingGroup" xmlns:wpi="http://schemas.microsoft.com/office/word/2010/wordprocessingInk" xmlns:wne="http://schemas.microsoft.com/office/word/2006/wordml" xmlns:wps="http://schemas.microsoft.com/office/word/2010/wordprocessingShape" mc:Ignorable="w14 wp14">
+<w:hdr xmlns:wpc="http://schemas.microsoft.com/office/word/2010/wordprocessingCanvas" xmlns:mc="http://schemas.openxmlformats.org/markup-compatibility/2006" xmlns:o="urn:schemas-microsoft-com:office:office" xmlns:r="http://schemas.openxmlformats.org/officeDocument/2006/relationships" xmlns:m="http://schemas.openxmlformats.org/officeDocument/2006/math" xmlns:v="urn:schemas-microsoft-com:vml" xmlns:wp14="http://schemas.microsoft.com/office/word/2010/wordprocessingDrawing" xmlns:wp="http://schemas.openxmlformats.org/drawingml/2006/wordprocessingDrawing" xmlns:w10="urn:schemas-microsoft-com:office:word" xmlns:w="http://schemas.openxmlformats.org/wordprocessingml/2006/main" xmlns:w14="http://schemas.microsoft.com/office/word/2010/wordml" xmlns:w15="http://schemas.microsoft.com/office/word/2012/wordml" xmlns:wpg="http://schemas.microsoft.com/office/word/2010/wordprocessingGroup" xmlns:wpi="http://schemas.microsoft.com/office/word/2010/wordprocessingInk" xmlns:wne="http://schemas.microsoft.com/office/word/2006/wordml" xmlns:wps="http://schemas.microsoft.com/office/word/2010/wordprocessingShape" mc:Ignorable="w14 w15 wp14">
   <w:p>
     <w:pPr>
       <w:pStyle w:val="Header"/>
@@ -17961,19 +18419,7 @@
       <w:rPr>
         <w:rFonts w:ascii="Times New Roman" w:hAnsi="Times New Roman" w:cs="Times New Roman"/>
       </w:rPr>
-      <w:t>Quản l</w:t>
-    </w:r>
-    <w:r>
-      <w:rPr>
-        <w:rFonts w:ascii="Times New Roman" w:hAnsi="Times New Roman" w:cs="Times New Roman"/>
-      </w:rPr>
-      <w:t>ý</w:t>
-    </w:r>
-    <w:r>
-      <w:rPr>
-        <w:rFonts w:ascii="Times New Roman" w:hAnsi="Times New Roman" w:cs="Times New Roman"/>
-      </w:rPr>
-      <w:t xml:space="preserve"> thực tập tốt nghiệp</w:t>
+      <w:t>Quản lý thực tập tốt nghiệp</w:t>
     </w:r>
     <w:r>
       <w:t xml:space="preserve"> </w:t>
@@ -18001,7 +18447,7 @@
 </file>
 
 <file path=word/numbering.xml><?xml version="1.0" encoding="utf-8"?>
-<w:numbering xmlns:wpc="http://schemas.microsoft.com/office/word/2010/wordprocessingCanvas" xmlns:mc="http://schemas.openxmlformats.org/markup-compatibility/2006" xmlns:o="urn:schemas-microsoft-com:office:office" xmlns:r="http://schemas.openxmlformats.org/officeDocument/2006/relationships" xmlns:m="http://schemas.openxmlformats.org/officeDocument/2006/math" xmlns:v="urn:schemas-microsoft-com:vml" xmlns:wp14="http://schemas.microsoft.com/office/word/2010/wordprocessingDrawing" xmlns:wp="http://schemas.openxmlformats.org/drawingml/2006/wordprocessingDrawing" xmlns:w10="urn:schemas-microsoft-com:office:word" xmlns:w="http://schemas.openxmlformats.org/wordprocessingml/2006/main" xmlns:w14="http://schemas.microsoft.com/office/word/2010/wordml" xmlns:wpg="http://schemas.microsoft.com/office/word/2010/wordprocessingGroup" xmlns:wpi="http://schemas.microsoft.com/office/word/2010/wordprocessingInk" xmlns:wne="http://schemas.microsoft.com/office/word/2006/wordml" xmlns:wps="http://schemas.microsoft.com/office/word/2010/wordprocessingShape" mc:Ignorable="w14 wp14">
+<w:numbering xmlns:wpc="http://schemas.microsoft.com/office/word/2010/wordprocessingCanvas" xmlns:mc="http://schemas.openxmlformats.org/markup-compatibility/2006" xmlns:o="urn:schemas-microsoft-com:office:office" xmlns:r="http://schemas.openxmlformats.org/officeDocument/2006/relationships" xmlns:m="http://schemas.openxmlformats.org/officeDocument/2006/math" xmlns:v="urn:schemas-microsoft-com:vml" xmlns:wp14="http://schemas.microsoft.com/office/word/2010/wordprocessingDrawing" xmlns:wp="http://schemas.openxmlformats.org/drawingml/2006/wordprocessingDrawing" xmlns:w10="urn:schemas-microsoft-com:office:word" xmlns:w="http://schemas.openxmlformats.org/wordprocessingml/2006/main" xmlns:w14="http://schemas.microsoft.com/office/word/2010/wordml" xmlns:w15="http://schemas.microsoft.com/office/word/2012/wordml" xmlns:wpg="http://schemas.microsoft.com/office/word/2010/wordprocessingGroup" xmlns:wpi="http://schemas.microsoft.com/office/word/2010/wordprocessingInk" xmlns:wne="http://schemas.microsoft.com/office/word/2006/wordml" xmlns:wps="http://schemas.microsoft.com/office/word/2010/wordprocessingShape" mc:Ignorable="w14 w15 wp14">
   <w:abstractNum w:abstractNumId="0">
     <w:nsid w:val="105075A4"/>
     <w:multiLevelType w:val="hybridMultilevel"/>
@@ -18093,6 +18539,119 @@
     </w:lvl>
   </w:abstractNum>
   <w:abstractNum w:abstractNumId="1">
+    <w:nsid w:val="14D32A22"/>
+    <w:multiLevelType w:val="hybridMultilevel"/>
+    <w:tmpl w:val="0AF80F20"/>
+    <w:lvl w:ilvl="0" w:tplc="04090001">
+      <w:start w:val="1"/>
+      <w:numFmt w:val="bullet"/>
+      <w:lvlText w:val=""/>
+      <w:lvlJc w:val="left"/>
+      <w:pPr>
+        <w:ind w:left="720" w:hanging="360"/>
+      </w:pPr>
+      <w:rPr>
+        <w:rFonts w:ascii="Symbol" w:hAnsi="Symbol" w:hint="default"/>
+      </w:rPr>
+    </w:lvl>
+    <w:lvl w:ilvl="1" w:tplc="04090003" w:tentative="1">
+      <w:start w:val="1"/>
+      <w:numFmt w:val="bullet"/>
+      <w:lvlText w:val="o"/>
+      <w:lvlJc w:val="left"/>
+      <w:pPr>
+        <w:ind w:left="1440" w:hanging="360"/>
+      </w:pPr>
+      <w:rPr>
+        <w:rFonts w:ascii="Courier New" w:hAnsi="Courier New" w:cs="Courier New" w:hint="default"/>
+      </w:rPr>
+    </w:lvl>
+    <w:lvl w:ilvl="2" w:tplc="04090005" w:tentative="1">
+      <w:start w:val="1"/>
+      <w:numFmt w:val="bullet"/>
+      <w:lvlText w:val=""/>
+      <w:lvlJc w:val="left"/>
+      <w:pPr>
+        <w:ind w:left="2160" w:hanging="360"/>
+      </w:pPr>
+      <w:rPr>
+        <w:rFonts w:ascii="Wingdings" w:hAnsi="Wingdings" w:hint="default"/>
+      </w:rPr>
+    </w:lvl>
+    <w:lvl w:ilvl="3" w:tplc="04090001" w:tentative="1">
+      <w:start w:val="1"/>
+      <w:numFmt w:val="bullet"/>
+      <w:lvlText w:val=""/>
+      <w:lvlJc w:val="left"/>
+      <w:pPr>
+        <w:ind w:left="2880" w:hanging="360"/>
+      </w:pPr>
+      <w:rPr>
+        <w:rFonts w:ascii="Symbol" w:hAnsi="Symbol" w:hint="default"/>
+      </w:rPr>
+    </w:lvl>
+    <w:lvl w:ilvl="4" w:tplc="04090003" w:tentative="1">
+      <w:start w:val="1"/>
+      <w:numFmt w:val="bullet"/>
+      <w:lvlText w:val="o"/>
+      <w:lvlJc w:val="left"/>
+      <w:pPr>
+        <w:ind w:left="3600" w:hanging="360"/>
+      </w:pPr>
+      <w:rPr>
+        <w:rFonts w:ascii="Courier New" w:hAnsi="Courier New" w:cs="Courier New" w:hint="default"/>
+      </w:rPr>
+    </w:lvl>
+    <w:lvl w:ilvl="5" w:tplc="04090005" w:tentative="1">
+      <w:start w:val="1"/>
+      <w:numFmt w:val="bullet"/>
+      <w:lvlText w:val=""/>
+      <w:lvlJc w:val="left"/>
+      <w:pPr>
+        <w:ind w:left="4320" w:hanging="360"/>
+      </w:pPr>
+      <w:rPr>
+        <w:rFonts w:ascii="Wingdings" w:hAnsi="Wingdings" w:hint="default"/>
+      </w:rPr>
+    </w:lvl>
+    <w:lvl w:ilvl="6" w:tplc="04090001" w:tentative="1">
+      <w:start w:val="1"/>
+      <w:numFmt w:val="bullet"/>
+      <w:lvlText w:val=""/>
+      <w:lvlJc w:val="left"/>
+      <w:pPr>
+        <w:ind w:left="5040" w:hanging="360"/>
+      </w:pPr>
+      <w:rPr>
+        <w:rFonts w:ascii="Symbol" w:hAnsi="Symbol" w:hint="default"/>
+      </w:rPr>
+    </w:lvl>
+    <w:lvl w:ilvl="7" w:tplc="04090003" w:tentative="1">
+      <w:start w:val="1"/>
+      <w:numFmt w:val="bullet"/>
+      <w:lvlText w:val="o"/>
+      <w:lvlJc w:val="left"/>
+      <w:pPr>
+        <w:ind w:left="5760" w:hanging="360"/>
+      </w:pPr>
+      <w:rPr>
+        <w:rFonts w:ascii="Courier New" w:hAnsi="Courier New" w:cs="Courier New" w:hint="default"/>
+      </w:rPr>
+    </w:lvl>
+    <w:lvl w:ilvl="8" w:tplc="04090005" w:tentative="1">
+      <w:start w:val="1"/>
+      <w:numFmt w:val="bullet"/>
+      <w:lvlText w:val=""/>
+      <w:lvlJc w:val="left"/>
+      <w:pPr>
+        <w:ind w:left="6480" w:hanging="360"/>
+      </w:pPr>
+      <w:rPr>
+        <w:rFonts w:ascii="Wingdings" w:hAnsi="Wingdings" w:hint="default"/>
+      </w:rPr>
+    </w:lvl>
+  </w:abstractNum>
+  <w:abstractNum w:abstractNumId="2">
     <w:nsid w:val="397D2000"/>
     <w:multiLevelType w:val="hybridMultilevel"/>
     <w:tmpl w:val="A5182B04"/>
@@ -18205,7 +18764,120 @@
       </w:rPr>
     </w:lvl>
   </w:abstractNum>
-  <w:abstractNum w:abstractNumId="2">
+  <w:abstractNum w:abstractNumId="3">
+    <w:nsid w:val="3C235445"/>
+    <w:multiLevelType w:val="hybridMultilevel"/>
+    <w:tmpl w:val="A47A7632"/>
+    <w:lvl w:ilvl="0" w:tplc="0409000B">
+      <w:start w:val="1"/>
+      <w:numFmt w:val="bullet"/>
+      <w:lvlText w:val=""/>
+      <w:lvlJc w:val="left"/>
+      <w:pPr>
+        <w:ind w:left="720" w:hanging="360"/>
+      </w:pPr>
+      <w:rPr>
+        <w:rFonts w:ascii="Wingdings" w:hAnsi="Wingdings" w:hint="default"/>
+      </w:rPr>
+    </w:lvl>
+    <w:lvl w:ilvl="1" w:tplc="04090003" w:tentative="1">
+      <w:start w:val="1"/>
+      <w:numFmt w:val="bullet"/>
+      <w:lvlText w:val="o"/>
+      <w:lvlJc w:val="left"/>
+      <w:pPr>
+        <w:ind w:left="1440" w:hanging="360"/>
+      </w:pPr>
+      <w:rPr>
+        <w:rFonts w:ascii="Courier New" w:hAnsi="Courier New" w:cs="Courier New" w:hint="default"/>
+      </w:rPr>
+    </w:lvl>
+    <w:lvl w:ilvl="2" w:tplc="04090005" w:tentative="1">
+      <w:start w:val="1"/>
+      <w:numFmt w:val="bullet"/>
+      <w:lvlText w:val=""/>
+      <w:lvlJc w:val="left"/>
+      <w:pPr>
+        <w:ind w:left="2160" w:hanging="360"/>
+      </w:pPr>
+      <w:rPr>
+        <w:rFonts w:ascii="Wingdings" w:hAnsi="Wingdings" w:hint="default"/>
+      </w:rPr>
+    </w:lvl>
+    <w:lvl w:ilvl="3" w:tplc="04090001" w:tentative="1">
+      <w:start w:val="1"/>
+      <w:numFmt w:val="bullet"/>
+      <w:lvlText w:val=""/>
+      <w:lvlJc w:val="left"/>
+      <w:pPr>
+        <w:ind w:left="2880" w:hanging="360"/>
+      </w:pPr>
+      <w:rPr>
+        <w:rFonts w:ascii="Symbol" w:hAnsi="Symbol" w:hint="default"/>
+      </w:rPr>
+    </w:lvl>
+    <w:lvl w:ilvl="4" w:tplc="04090003" w:tentative="1">
+      <w:start w:val="1"/>
+      <w:numFmt w:val="bullet"/>
+      <w:lvlText w:val="o"/>
+      <w:lvlJc w:val="left"/>
+      <w:pPr>
+        <w:ind w:left="3600" w:hanging="360"/>
+      </w:pPr>
+      <w:rPr>
+        <w:rFonts w:ascii="Courier New" w:hAnsi="Courier New" w:cs="Courier New" w:hint="default"/>
+      </w:rPr>
+    </w:lvl>
+    <w:lvl w:ilvl="5" w:tplc="04090005" w:tentative="1">
+      <w:start w:val="1"/>
+      <w:numFmt w:val="bullet"/>
+      <w:lvlText w:val=""/>
+      <w:lvlJc w:val="left"/>
+      <w:pPr>
+        <w:ind w:left="4320" w:hanging="360"/>
+      </w:pPr>
+      <w:rPr>
+        <w:rFonts w:ascii="Wingdings" w:hAnsi="Wingdings" w:hint="default"/>
+      </w:rPr>
+    </w:lvl>
+    <w:lvl w:ilvl="6" w:tplc="04090001" w:tentative="1">
+      <w:start w:val="1"/>
+      <w:numFmt w:val="bullet"/>
+      <w:lvlText w:val=""/>
+      <w:lvlJc w:val="left"/>
+      <w:pPr>
+        <w:ind w:left="5040" w:hanging="360"/>
+      </w:pPr>
+      <w:rPr>
+        <w:rFonts w:ascii="Symbol" w:hAnsi="Symbol" w:hint="default"/>
+      </w:rPr>
+    </w:lvl>
+    <w:lvl w:ilvl="7" w:tplc="04090003" w:tentative="1">
+      <w:start w:val="1"/>
+      <w:numFmt w:val="bullet"/>
+      <w:lvlText w:val="o"/>
+      <w:lvlJc w:val="left"/>
+      <w:pPr>
+        <w:ind w:left="5760" w:hanging="360"/>
+      </w:pPr>
+      <w:rPr>
+        <w:rFonts w:ascii="Courier New" w:hAnsi="Courier New" w:cs="Courier New" w:hint="default"/>
+      </w:rPr>
+    </w:lvl>
+    <w:lvl w:ilvl="8" w:tplc="04090005" w:tentative="1">
+      <w:start w:val="1"/>
+      <w:numFmt w:val="bullet"/>
+      <w:lvlText w:val=""/>
+      <w:lvlJc w:val="left"/>
+      <w:pPr>
+        <w:ind w:left="6480" w:hanging="360"/>
+      </w:pPr>
+      <w:rPr>
+        <w:rFonts w:ascii="Wingdings" w:hAnsi="Wingdings" w:hint="default"/>
+      </w:rPr>
+    </w:lvl>
+  </w:abstractNum>
+  <w:abstractNum w:abstractNumId="4">
     <w:nsid w:val="3E7842A2"/>
     <w:multiLevelType w:val="hybridMultilevel"/>
     <w:tmpl w:val="F88E0050"/>
@@ -18318,7 +18990,7 @@
       </w:rPr>
     </w:lvl>
   </w:abstractNum>
-  <w:abstractNum w:abstractNumId="3">
+  <w:abstractNum w:abstractNumId="5">
     <w:nsid w:val="3F9D2ECA"/>
     <w:multiLevelType w:val="hybridMultilevel"/>
     <w:tmpl w:val="6154496C"/>
@@ -18431,7 +19103,7 @@
       </w:rPr>
     </w:lvl>
   </w:abstractNum>
-  <w:abstractNum w:abstractNumId="4">
+  <w:abstractNum w:abstractNumId="6">
     <w:nsid w:val="4C8A7FD7"/>
     <w:multiLevelType w:val="hybridMultilevel"/>
     <w:tmpl w:val="31C47478"/>
@@ -18544,7 +19216,7 @@
       </w:rPr>
     </w:lvl>
   </w:abstractNum>
-  <w:abstractNum w:abstractNumId="5">
+  <w:abstractNum w:abstractNumId="7">
     <w:nsid w:val="5E843F6C"/>
     <w:multiLevelType w:val="hybridMultilevel"/>
     <w:tmpl w:val="B614B076"/>
@@ -18658,21 +19330,27 @@
     </w:lvl>
   </w:abstractNum>
   <w:num w:numId="1">
-    <w:abstractNumId w:val="2"/>
+    <w:abstractNumId w:val="4"/>
   </w:num>
   <w:num w:numId="2">
-    <w:abstractNumId w:val="1"/>
+    <w:abstractNumId w:val="2"/>
   </w:num>
   <w:num w:numId="3">
     <w:abstractNumId w:val="0"/>
   </w:num>
   <w:num w:numId="4">
+    <w:abstractNumId w:val="7"/>
+  </w:num>
+  <w:num w:numId="5">
+    <w:abstractNumId w:val="6"/>
+  </w:num>
+  <w:num w:numId="6">
     <w:abstractNumId w:val="5"/>
   </w:num>
-  <w:num w:numId="5">
-    <w:abstractNumId w:val="4"/>
+  <w:num w:numId="7">
+    <w:abstractNumId w:val="1"/>
   </w:num>
-  <w:num w:numId="6">
+  <w:num w:numId="8">
     <w:abstractNumId w:val="3"/>
   </w:num>
   <w:numIdMacAtCleanup w:val="6"/>
@@ -18680,7 +19358,7 @@
 </file>
 
 <file path=word/styles.xml><?xml version="1.0" encoding="utf-8"?>
-<w:styles xmlns:mc="http://schemas.openxmlformats.org/markup-compatibility/2006" xmlns:r="http://schemas.openxmlformats.org/officeDocument/2006/relationships" xmlns:w="http://schemas.openxmlformats.org/wordprocessingml/2006/main" xmlns:w14="http://schemas.microsoft.com/office/word/2010/wordml" mc:Ignorable="w14">
+<w:styles xmlns:mc="http://schemas.openxmlformats.org/markup-compatibility/2006" xmlns:r="http://schemas.openxmlformats.org/officeDocument/2006/relationships" xmlns:w="http://schemas.openxmlformats.org/wordprocessingml/2006/main" xmlns:w14="http://schemas.microsoft.com/office/word/2010/wordml" xmlns:w15="http://schemas.microsoft.com/office/word/2012/wordml" mc:Ignorable="w14 w15">
   <w:docDefaults>
     <w:rPrDefault>
       <w:rPr>
@@ -18696,690 +19374,378 @@
       </w:pPr>
     </w:pPrDefault>
   </w:docDefaults>
-  <w:latentStyles w:defLockedState="0" w:defUIPriority="99" w:defSemiHidden="1" w:defUnhideWhenUsed="1" w:defQFormat="0" w:count="267">
-    <w:lsdException w:name="Normal" w:semiHidden="0" w:uiPriority="0" w:unhideWhenUsed="0" w:qFormat="1"/>
-    <w:lsdException w:name="heading 1" w:semiHidden="0" w:uiPriority="9" w:unhideWhenUsed="0" w:qFormat="1"/>
-    <w:lsdException w:name="heading 2" w:uiPriority="9" w:qFormat="1"/>
-    <w:lsdException w:name="heading 3" w:uiPriority="9" w:qFormat="1"/>
-    <w:lsdException w:name="heading 4" w:uiPriority="9" w:qFormat="1"/>
-    <w:lsdException w:name="heading 5" w:uiPriority="9" w:qFormat="1"/>
-    <w:lsdException w:name="heading 6" w:uiPriority="9" w:qFormat="1"/>
-    <w:lsdException w:name="heading 7" w:uiPriority="9" w:qFormat="1"/>
-    <w:lsdException w:name="heading 8" w:uiPriority="9" w:qFormat="1"/>
-    <w:lsdException w:name="heading 9" w:uiPriority="9" w:qFormat="1"/>
-    <w:lsdException w:name="toc 1" w:uiPriority="39"/>
-    <w:lsdException w:name="toc 2" w:uiPriority="39"/>
-    <w:lsdException w:name="toc 3" w:uiPriority="39"/>
-    <w:lsdException w:name="toc 4" w:uiPriority="39"/>
-    <w:lsdException w:name="toc 5" w:uiPriority="39"/>
-    <w:lsdException w:name="toc 6" w:uiPriority="39"/>
-    <w:lsdException w:name="toc 7" w:uiPriority="39"/>
-    <w:lsdException w:name="toc 8" w:uiPriority="39"/>
-    <w:lsdException w:name="toc 9" w:uiPriority="39"/>
-    <w:lsdException w:name="caption" w:uiPriority="35" w:qFormat="1"/>
-    <w:lsdException w:name="Title" w:semiHidden="0" w:uiPriority="10" w:unhideWhenUsed="0" w:qFormat="1"/>
-    <w:lsdException w:name="Default Paragraph Font" w:uiPriority="1"/>
-    <w:lsdException w:name="Subtitle" w:semiHidden="0" w:uiPriority="11" w:unhideWhenUsed="0" w:qFormat="1"/>
-    <w:lsdException w:name="Strong" w:semiHidden="0" w:uiPriority="22" w:unhideWhenUsed="0" w:qFormat="1"/>
-    <w:lsdException w:name="Emphasis" w:semiHidden="0" w:uiPriority="20" w:unhideWhenUsed="0" w:qFormat="1"/>
-    <w:lsdException w:name="Table Grid" w:semiHidden="0" w:uiPriority="59" w:unhideWhenUsed="0"/>
-    <w:lsdException w:name="Placeholder Text" w:unhideWhenUsed="0"/>
-    <w:lsdException w:name="No Spacing" w:semiHidden="0" w:uiPriority="1" w:unhideWhenUsed="0" w:qFormat="1"/>
-    <w:lsdException w:name="Light Shading" w:semiHidden="0" w:uiPriority="60" w:unhideWhenUsed="0"/>
-    <w:lsdException w:name="Light List" w:semiHidden="0" w:uiPriority="61" w:unhideWhenUsed="0"/>
-    <w:lsdException w:name="Light Grid" w:semiHidden="0" w:uiPriority="62" w:unhideWhenUsed="0"/>
-    <w:lsdException w:name="Medium Shading 1" w:semiHidden="0" w:uiPriority="63" w:unhideWhenUsed="0"/>
-    <w:lsdException w:name="Medium Shading 2" w:semiHidden="0" w:uiPriority="64" w:unhideWhenUsed="0"/>
-    <w:lsdException w:name="Medium List 1" w:semiHidden="0" w:uiPriority="65" w:unhideWhenUsed="0"/>
-    <w:lsdException w:name="Medium List 2" w:semiHidden="0" w:uiPriority="66" w:unhideWhenUsed="0"/>
-    <w:lsdException w:name="Medium Grid 1" w:semiHidden="0" w:uiPriority="67" w:unhideWhenUsed="0"/>
-    <w:lsdException w:name="Medium Grid 2" w:semiHidden="0" w:uiPriority="68" w:unhideWhenUsed="0"/>
-    <w:lsdException w:name="Medium Grid 3" w:semiHidden="0" w:uiPriority="69" w:unhideWhenUsed="0"/>
-    <w:lsdException w:name="Dark List" w:semiHidden="0" w:uiPriority="70" w:unhideWhenUsed="0"/>
-    <w:lsdException w:name="Colorful Shading" w:semiHidden="0" w:uiPriority="71" w:unhideWhenUsed="0"/>
-    <w:lsdException w:name="Colorful List" w:semiHidden="0" w:uiPriority="72" w:unhideWhenUsed="0"/>
-    <w:lsdException w:name="Colorful Grid" w:semiHidden="0" w:uiPriority="73" w:unhideWhenUsed="0"/>
-    <w:lsdException w:name="Light Shading Accent 1" w:semiHidden="0" w:uiPriority="60" w:unhideWhenUsed="0"/>
-    <w:lsdException w:name="Light List Accent 1" w:semiHidden="0" w:uiPriority="61" w:unhideWhenUsed="0"/>
-    <w:lsdException w:name="Light Grid Accent 1" w:semiHidden="0" w:uiPriority="62" w:unhideWhenUsed="0"/>
-    <w:lsdException w:name="Medium Shading 1 Accent 1" w:semiHidden="0" w:uiPriority="63" w:unhideWhenUsed="0"/>
-    <w:lsdException w:name="Medium Shading 2 Accent 1" w:semiHidden="0" w:uiPriority="64" w:unhideWhenUsed="0"/>
-    <w:lsdException w:name="Medium List 1 Accent 1" w:semiHidden="0" w:uiPriority="65" w:unhideWhenUsed="0"/>
-    <w:lsdException w:name="Revision" w:unhideWhenUsed="0"/>
-    <w:lsdException w:name="List Paragraph" w:semiHidden="0" w:uiPriority="34" w:unhideWhenUsed="0" w:qFormat="1"/>
-    <w:lsdException w:name="Quote" w:semiHidden="0" w:uiPriority="29" w:unhideWhenUsed="0" w:qFormat="1"/>
-    <w:lsdException w:name="Intense Quote" w:semiHidden="0" w:uiPriority="30" w:unhideWhenUsed="0" w:qFormat="1"/>
-    <w:lsdException w:name="Medium List 2 Accent 1" w:semiHidden="0" w:uiPriority="66" w:unhideWhenUsed="0"/>
-    <w:lsdException w:name="Medium Grid 1 Accent 1" w:semiHidden="0" w:uiPriority="67" w:unhideWhenUsed="0"/>
-    <w:lsdException w:name="Medium Grid 2 Accent 1" w:semiHidden="0" w:uiPriority="68" w:unhideWhenUsed="0"/>
-    <w:lsdException w:name="Medium Grid 3 Accent 1" w:semiHidden="0" w:uiPriority="69" w:unhideWhenUsed="0"/>
-    <w:lsdException w:name="Dark List Accent 1" w:semiHidden="0" w:uiPriority="70" w:unhideWhenUsed="0"/>
-    <w:lsdException w:name="Colorful Shading Accent 1" w:semiHidden="0" w:uiPriority="71" w:unhideWhenUsed="0"/>
-    <w:lsdException w:name="Colorful List Accent 1" w:semiHidden="0" w:uiPriority="72" w:unhideWhenUsed="0"/>
-    <w:lsdException w:name="Colorful Grid Accent 1" w:semiHidden="0" w:uiPriority="73" w:unhideWhenUsed="0"/>
-    <w:lsdException w:name="Light Shading Accent 2" w:semiHidden="0" w:uiPriority="60" w:unhideWhenUsed="0"/>
-    <w:lsdException w:name="Light List Accent 2" w:semiHidden="0" w:uiPriority="61" w:unhideWhenUsed="0"/>
-    <w:lsdException w:name="Light Grid Accent 2" w:semiHidden="0" w:uiPriority="62" w:unhideWhenUsed="0"/>
-    <w:lsdException w:name="Medium Shading 1 Accent 2" w:semiHidden="0" w:uiPriority="63" w:unhideWhenUsed="0"/>
-    <w:lsdException w:name="Medium Shading 2 Accent 2" w:semiHidden="0" w:uiPriority="64" w:unhideWhenUsed="0"/>
-    <w:lsdException w:name="Medium List 1 Accent 2" w:semiHidden="0" w:uiPriority="65" w:unhideWhenUsed="0"/>
-    <w:lsdException w:name="Medium List 2 Accent 2" w:semiHidden="0" w:uiPriority="66" w:unhideWhenUsed="0"/>
-    <w:lsdException w:name="Medium Grid 1 Accent 2" w:semiHidden="0" w:uiPriority="67" w:unhideWhenUsed="0"/>
-    <w:lsdException w:name="Medium Grid 2 Accent 2" w:semiHidden="0" w:uiPriority="68" w:unhideWhenUsed="0"/>
-    <w:lsdException w:name="Medium Grid 3 Accent 2" w:semiHidden="0" w:uiPriority="69" w:unhideWhenUsed="0"/>
-    <w:lsdException w:name="Dark List Accent 2" w:semiHidden="0" w:uiPriority="70" w:unhideWhenUsed="0"/>
-    <w:lsdException w:name="Colorful Shading Accent 2" w:semiHidden="0" w:uiPriority="71" w:unhideWhenUsed="0"/>
-    <w:lsdException w:name="Colorful List Accent 2" w:semiHidden="0" w:uiPriority="72" w:unhideWhenUsed="0"/>
-    <w:lsdException w:name="Colorful Grid Accent 2" w:semiHidden="0" w:uiPriority="73" w:unhideWhenUsed="0"/>
-    <w:lsdException w:name="Light Shading Accent 3" w:semiHidden="0" w:uiPriority="60" w:unhideWhenUsed="0"/>
-    <w:lsdException w:name="Light List Accent 3" w:semiHidden="0" w:uiPriority="61" w:unhideWhenUsed="0"/>
-    <w:lsdException w:name="Light Grid Accent 3" w:semiHidden="0" w:uiPriority="62" w:unhideWhenUsed="0"/>
-    <w:lsdException w:name="Medium Shading 1 Accent 3" w:semiHidden="0" w:uiPriority="63" w:unhideWhenUsed="0"/>
-    <w:lsdException w:name="Medium Shading 2 Accent 3" w:semiHidden="0" w:uiPriority="64" w:unhideWhenUsed="0"/>
-    <w:lsdException w:name="Medium List 1 Accent 3" w:semiHidden="0" w:uiPriority="65" w:unhideWhenUsed="0"/>
-    <w:lsdException w:name="Medium List 2 Accent 3" w:semiHidden="0" w:uiPriority="66" w:unhideWhenUsed="0"/>
-    <w:lsdException w:name="Medium Grid 1 Accent 3" w:semiHidden="0" w:uiPriority="67" w:unhideWhenUsed="0"/>
-    <w:lsdException w:name="Medium Grid 2 Accent 3" w:semiHidden="0" w:uiPriority="68" w:unhideWhenUsed="0"/>
-    <w:lsdException w:name="Medium Grid 3 Accent 3" w:semiHidden="0" w:uiPriority="69" w:unhideWhenUsed="0"/>
-    <w:lsdException w:name="Dark List Accent 3" w:semiHidden="0" w:uiPriority="70" w:unhideWhenUsed="0"/>
-    <w:lsdException w:name="Colorful Shading Accent 3" w:semiHidden="0" w:uiPriority="71" w:unhideWhenUsed="0"/>
-    <w:lsdException w:name="Colorful List Accent 3" w:semiHidden="0" w:uiPriority="72" w:unhideWhenUsed="0"/>
-    <w:lsdException w:name="Colorful Grid Accent 3" w:semiHidden="0" w:uiPriority="73" w:unhideWhenUsed="0"/>
-    <w:lsdException w:name="Light Shading Accent 4" w:semiHidden="0" w:uiPriority="60" w:unhideWhenUsed="0"/>
-    <w:lsdException w:name="Light List Accent 4" w:semiHidden="0" w:uiPriority="61" w:unhideWhenUsed="0"/>
-    <w:lsdException w:name="Light Grid Accent 4" w:semiHidden="0" w:uiPriority="62" w:unhideWhenUsed="0"/>
-    <w:lsdException w:name="Medium Shading 1 Accent 4" w:semiHidden="0" w:uiPriority="63" w:unhideWhenUsed="0"/>
-    <w:lsdException w:name="Medium Shading 2 Accent 4" w:semiHidden="0" w:uiPriority="64" w:unhideWhenUsed="0"/>
-    <w:lsdException w:name="Medium List 1 Accent 4" w:semiHidden="0" w:uiPriority="65" w:unhideWhenUsed="0"/>
-    <w:lsdException w:name="Medium List 2 Accent 4" w:semiHidden="0" w:uiPriority="66" w:unhideWhenUsed="0"/>
-    <w:lsdException w:name="Medium Grid 1 Accent 4" w:semiHidden="0" w:uiPriority="67" w:unhideWhenUsed="0"/>
-    <w:lsdException w:name="Medium Grid 2 Accent 4" w:semiHidden="0" w:uiPriority="68" w:unhideWhenUsed="0"/>
-    <w:lsdException w:name="Medium Grid 3 Accent 4" w:semiHidden="0" w:uiPriority="69" w:unhideWhenUsed="0"/>
-    <w:lsdException w:name="Dark List Accent 4" w:semiHidden="0" w:uiPriority="70" w:unhideWhenUsed="0"/>
-    <w:lsdException w:name="Colorful Shading Accent 4" w:semiHidden="0" w:uiPriority="71" w:unhideWhenUsed="0"/>
-    <w:lsdException w:name="Colorful List Accent 4" w:semiHidden="0" w:uiPriority="72" w:unhideWhenUsed="0"/>
-    <w:lsdException w:name="Colorful Grid Accent 4" w:semiHidden="0" w:uiPriority="73" w:unhideWhenUsed="0"/>
-    <w:lsdException w:name="Light Shading Accent 5" w:semiHidden="0" w:uiPriority="60" w:unhideWhenUsed="0"/>
-    <w:lsdException w:name="Light List Accent 5" w:semiHidden="0" w:uiPriority="61" w:unhideWhenUsed="0"/>
-    <w:lsdException w:name="Light Grid Accent 5" w:semiHidden="0" w:uiPriority="62" w:unhideWhenUsed="0"/>
-    <w:lsdException w:name="Medium Shading 1 Accent 5" w:semiHidden="0" w:uiPriority="63" w:unhideWhenUsed="0"/>
-    <w:lsdException w:name="Medium Shading 2 Accent 5" w:semiHidden="0" w:uiPriority="64" w:unhideWhenUsed="0"/>
-    <w:lsdException w:name="Medium List 1 Accent 5" w:semiHidden="0" w:uiPriority="65" w:unhideWhenUsed="0"/>
-    <w:lsdException w:name="Medium List 2 Accent 5" w:semiHidden="0" w:uiPriority="66" w:unhideWhenUsed="0"/>
-    <w:lsdException w:name="Medium Grid 1 Accent 5" w:semiHidden="0" w:uiPriority="67" w:unhideWhenUsed="0"/>
-    <w:lsdException w:name="Medium Grid 2 Accent 5" w:semiHidden="0" w:uiPriority="68" w:unhideWhenUsed="0"/>
-    <w:lsdException w:name="Medium Grid 3 Accent 5" w:semiHidden="0" w:uiPriority="69" w:unhideWhenUsed="0"/>
-    <w:lsdException w:name="Dark List Accent 5" w:semiHidden="0" w:uiPriority="70" w:unhideWhenUsed="0"/>
-    <w:lsdException w:name="Colorful Shading Accent 5" w:semiHidden="0" w:uiPriority="71" w:unhideWhenUsed="0"/>
-    <w:lsdException w:name="Colorful List Accent 5" w:semiHidden="0" w:uiPriority="72" w:unhideWhenUsed="0"/>
-    <w:lsdException w:name="Colorful Grid Accent 5" w:semiHidden="0" w:uiPriority="73" w:unhideWhenUsed="0"/>
-    <w:lsdException w:name="Light Shading Accent 6" w:semiHidden="0" w:uiPriority="60" w:unhideWhenUsed="0"/>
-    <w:lsdException w:name="Light List Accent 6" w:semiHidden="0" w:uiPriority="61" w:unhideWhenUsed="0"/>
-    <w:lsdException w:name="Light Grid Accent 6" w:semiHidden="0" w:uiPriority="62" w:unhideWhenUsed="0"/>
-    <w:lsdException w:name="Medium Shading 1 Accent 6" w:semiHidden="0" w:uiPriority="63" w:unhideWhenUsed="0"/>
-    <w:lsdException w:name="Medium Shading 2 Accent 6" w:semiHidden="0" w:uiPriority="64" w:unhideWhenUsed="0"/>
-    <w:lsdException w:name="Medium List 1 Accent 6" w:semiHidden="0" w:uiPriority="65" w:unhideWhenUsed="0"/>
-    <w:lsdException w:name="Medium List 2 Accent 6" w:semiHidden="0" w:uiPriority="66" w:unhideWhenUsed="0"/>
-    <w:lsdException w:name="Medium Grid 1 Accent 6" w:semiHidden="0" w:uiPriority="67" w:unhideWhenUsed="0"/>
-    <w:lsdException w:name="Medium Grid 2 Accent 6" w:semiHidden="0" w:uiPriority="68" w:unhideWhenUsed="0"/>
-    <w:lsdException w:name="Medium Grid 3 Accent 6" w:semiHidden="0" w:uiPriority="69" w:unhideWhenUsed="0"/>
-    <w:lsdException w:name="Dark List Accent 6" w:semiHidden="0" w:uiPriority="70" w:unhideWhenUsed="0"/>
-    <w:lsdException w:name="Colorful Shading Accent 6" w:semiHidden="0" w:uiPriority="71" w:unhideWhenUsed="0"/>
-    <w:lsdException w:name="Colorful List Accent 6" w:semiHidden="0" w:uiPriority="72" w:unhideWhenUsed="0"/>
-    <w:lsdException w:name="Colorful Grid Accent 6" w:semiHidden="0" w:uiPriority="73" w:unhideWhenUsed="0"/>
-    <w:lsdException w:name="Subtle Emphasis" w:semiHidden="0" w:uiPriority="19" w:unhideWhenUsed="0" w:qFormat="1"/>
-    <w:lsdException w:name="Intense Emphasis" w:semiHidden="0" w:uiPriority="21" w:unhideWhenUsed="0" w:qFormat="1"/>
-    <w:lsdException w:name="Subtle Reference" w:semiHidden="0" w:uiPriority="31" w:unhideWhenUsed="0" w:qFormat="1"/>
-    <w:lsdException w:name="Intense Reference" w:semiHidden="0" w:uiPriority="32" w:unhideWhenUsed="0" w:qFormat="1"/>
-    <w:lsdException w:name="Book Title" w:semiHidden="0" w:uiPriority="33" w:unhideWhenUsed="0" w:qFormat="1"/>
-    <w:lsdException w:name="Bibliography" w:uiPriority="37"/>
-    <w:lsdException w:name="TOC Heading" w:uiPriority="39" w:qFormat="1"/>
-  </w:latentStyles>
-  <w:style w:type="paragraph" w:default="1" w:styleId="Normal">
-    <w:name w:val="Normal"/>
-    <w:qFormat/>
-  </w:style>
-  <w:style w:type="paragraph" w:styleId="Heading1">
-    <w:name w:val="heading 1"/>
-    <w:basedOn w:val="Normal"/>
-    <w:next w:val="Normal"/>
-    <w:link w:val="Heading1Char"/>
-    <w:autoRedefine/>
-    <w:uiPriority w:val="9"/>
-    <w:qFormat/>
-    <w:rsid w:val="00CA5E7C"/>
-    <w:pPr>
-      <w:keepNext/>
-      <w:keepLines/>
-      <w:spacing w:after="0"/>
-      <w:jc w:val="center"/>
-      <w:outlineLvl w:val="0"/>
-    </w:pPr>
-    <w:rPr>
-      <w:rFonts w:ascii="Times New Roman" w:eastAsiaTheme="majorEastAsia" w:hAnsi="Times New Roman" w:cs="Times New Roman"/>
-      <w:b/>
-      <w:bCs/>
-      <w:color w:val="000000" w:themeColor="text1"/>
-      <w:sz w:val="32"/>
-      <w:szCs w:val="24"/>
-    </w:rPr>
-  </w:style>
-  <w:style w:type="paragraph" w:styleId="Heading2">
-    <w:name w:val="heading 2"/>
-    <w:basedOn w:val="Normal"/>
-    <w:next w:val="Normal"/>
-    <w:link w:val="Heading2Char"/>
-    <w:autoRedefine/>
-    <w:uiPriority w:val="9"/>
-    <w:unhideWhenUsed/>
-    <w:qFormat/>
-    <w:rsid w:val="00182D3A"/>
-    <w:pPr>
-      <w:keepNext/>
-      <w:keepLines/>
-      <w:numPr>
-        <w:numId w:val="3"/>
-      </w:numPr>
-      <w:tabs>
-        <w:tab w:val="left" w:pos="360"/>
-      </w:tabs>
-      <w:spacing w:before="200" w:after="0" w:line="360" w:lineRule="auto"/>
-      <w:ind w:hanging="1440"/>
-      <w:outlineLvl w:val="1"/>
-    </w:pPr>
-    <w:rPr>
-      <w:rFonts w:ascii="Times New Roman" w:eastAsiaTheme="majorEastAsia" w:hAnsi="Times New Roman" w:cstheme="majorBidi"/>
-      <w:b/>
-      <w:bCs/>
-      <w:sz w:val="28"/>
-      <w:szCs w:val="26"/>
-    </w:rPr>
-  </w:style>
-  <w:style w:type="character" w:default="1" w:styleId="DefaultParagraphFont">
-    <w:name w:val="Default Paragraph Font"/>
-    <w:uiPriority w:val="1"/>
-    <w:semiHidden/>
-    <w:unhideWhenUsed/>
-  </w:style>
-  <w:style w:type="table" w:default="1" w:styleId="TableNormal">
-    <w:name w:val="Normal Table"/>
-    <w:uiPriority w:val="99"/>
-    <w:semiHidden/>
-    <w:unhideWhenUsed/>
-    <w:tblPr>
-      <w:tblInd w:w="0" w:type="dxa"/>
-      <w:tblCellMar>
-        <w:top w:w="0" w:type="dxa"/>
-        <w:left w:w="108" w:type="dxa"/>
-        <w:bottom w:w="0" w:type="dxa"/>
-        <w:right w:w="108" w:type="dxa"/>
-      </w:tblCellMar>
-    </w:tblPr>
-  </w:style>
-  <w:style w:type="numbering" w:default="1" w:styleId="NoList">
-    <w:name w:val="No List"/>
-    <w:uiPriority w:val="99"/>
-    <w:semiHidden/>
-    <w:unhideWhenUsed/>
-  </w:style>
-  <w:style w:type="paragraph" w:styleId="ListParagraph">
-    <w:name w:val="List Paragraph"/>
-    <w:basedOn w:val="Normal"/>
-    <w:uiPriority w:val="34"/>
-    <w:qFormat/>
-    <w:rsid w:val="00D01950"/>
-    <w:pPr>
-      <w:ind w:left="720"/>
-      <w:contextualSpacing/>
-    </w:pPr>
-  </w:style>
-  <w:style w:type="character" w:customStyle="1" w:styleId="Heading1Char">
-    <w:name w:val="Heading 1 Char"/>
-    <w:basedOn w:val="DefaultParagraphFont"/>
-    <w:link w:val="Heading1"/>
-    <w:uiPriority w:val="9"/>
-    <w:rsid w:val="00CA5E7C"/>
-    <w:rPr>
-      <w:rFonts w:ascii="Times New Roman" w:eastAsiaTheme="majorEastAsia" w:hAnsi="Times New Roman" w:cs="Times New Roman"/>
-      <w:b/>
-      <w:bCs/>
-      <w:color w:val="000000" w:themeColor="text1"/>
-      <w:sz w:val="32"/>
-      <w:szCs w:val="24"/>
-    </w:rPr>
-  </w:style>
-  <w:style w:type="character" w:customStyle="1" w:styleId="Heading2Char">
-    <w:name w:val="Heading 2 Char"/>
-    <w:basedOn w:val="DefaultParagraphFont"/>
-    <w:link w:val="Heading2"/>
-    <w:uiPriority w:val="9"/>
-    <w:rsid w:val="00182D3A"/>
-    <w:rPr>
-      <w:rFonts w:ascii="Times New Roman" w:eastAsiaTheme="majorEastAsia" w:hAnsi="Times New Roman" w:cstheme="majorBidi"/>
-      <w:b/>
-      <w:bCs/>
-      <w:sz w:val="28"/>
-      <w:szCs w:val="26"/>
-    </w:rPr>
-  </w:style>
-  <w:style w:type="table" w:styleId="TableGrid">
-    <w:name w:val="Table Grid"/>
-    <w:basedOn w:val="TableNormal"/>
-    <w:uiPriority w:val="59"/>
-    <w:rsid w:val="009A0E94"/>
-    <w:pPr>
-      <w:spacing w:after="0" w:line="240" w:lineRule="auto"/>
-    </w:pPr>
-    <w:tblPr>
-      <w:tblInd w:w="0" w:type="dxa"/>
-      <w:tblBorders>
-        <w:top w:val="single" w:sz="4" w:space="0" w:color="auto"/>
-        <w:left w:val="single" w:sz="4" w:space="0" w:color="auto"/>
-        <w:bottom w:val="single" w:sz="4" w:space="0" w:color="auto"/>
-        <w:right w:val="single" w:sz="4" w:space="0" w:color="auto"/>
-        <w:insideH w:val="single" w:sz="4" w:space="0" w:color="auto"/>
-        <w:insideV w:val="single" w:sz="4" w:space="0" w:color="auto"/>
-      </w:tblBorders>
-      <w:tblCellMar>
-        <w:top w:w="0" w:type="dxa"/>
-        <w:left w:w="108" w:type="dxa"/>
-        <w:bottom w:w="0" w:type="dxa"/>
-        <w:right w:w="108" w:type="dxa"/>
-      </w:tblCellMar>
-    </w:tblPr>
-  </w:style>
-  <w:style w:type="paragraph" w:styleId="NoSpacing">
-    <w:name w:val="No Spacing"/>
-    <w:basedOn w:val="Normal"/>
-    <w:uiPriority w:val="1"/>
-    <w:qFormat/>
-    <w:rsid w:val="007E5F3C"/>
-    <w:pPr>
-      <w:spacing w:after="0" w:line="240" w:lineRule="auto"/>
-    </w:pPr>
-    <w:rPr>
-      <w:rFonts w:eastAsiaTheme="minorEastAsia"/>
-    </w:rPr>
-  </w:style>
-  <w:style w:type="paragraph" w:styleId="Header">
-    <w:name w:val="header"/>
-    <w:basedOn w:val="Normal"/>
-    <w:link w:val="HeaderChar"/>
-    <w:uiPriority w:val="99"/>
-    <w:unhideWhenUsed/>
-    <w:rsid w:val="00FD348E"/>
-    <w:pPr>
-      <w:tabs>
-        <w:tab w:val="center" w:pos="4680"/>
-        <w:tab w:val="right" w:pos="9360"/>
-      </w:tabs>
-      <w:spacing w:after="0" w:line="240" w:lineRule="auto"/>
-    </w:pPr>
-  </w:style>
-  <w:style w:type="character" w:customStyle="1" w:styleId="HeaderChar">
-    <w:name w:val="Header Char"/>
-    <w:basedOn w:val="DefaultParagraphFont"/>
-    <w:link w:val="Header"/>
-    <w:uiPriority w:val="99"/>
-    <w:rsid w:val="00FD348E"/>
-  </w:style>
-  <w:style w:type="paragraph" w:styleId="Footer">
-    <w:name w:val="footer"/>
-    <w:basedOn w:val="Normal"/>
-    <w:link w:val="FooterChar"/>
-    <w:uiPriority w:val="99"/>
-    <w:unhideWhenUsed/>
-    <w:rsid w:val="00FD348E"/>
-    <w:pPr>
-      <w:tabs>
-        <w:tab w:val="center" w:pos="4680"/>
-        <w:tab w:val="right" w:pos="9360"/>
-      </w:tabs>
-      <w:spacing w:after="0" w:line="240" w:lineRule="auto"/>
-    </w:pPr>
-  </w:style>
-  <w:style w:type="character" w:customStyle="1" w:styleId="FooterChar">
-    <w:name w:val="Footer Char"/>
-    <w:basedOn w:val="DefaultParagraphFont"/>
-    <w:link w:val="Footer"/>
-    <w:uiPriority w:val="99"/>
-    <w:rsid w:val="00FD348E"/>
-  </w:style>
-  <w:style w:type="paragraph" w:styleId="BalloonText">
-    <w:name w:val="Balloon Text"/>
-    <w:basedOn w:val="Normal"/>
-    <w:link w:val="BalloonTextChar"/>
-    <w:uiPriority w:val="99"/>
-    <w:semiHidden/>
-    <w:unhideWhenUsed/>
-    <w:rsid w:val="002A0E92"/>
-    <w:pPr>
-      <w:spacing w:after="0" w:line="240" w:lineRule="auto"/>
-    </w:pPr>
-    <w:rPr>
-      <w:rFonts w:ascii="Tahoma" w:hAnsi="Tahoma" w:cs="Tahoma"/>
-      <w:sz w:val="16"/>
-      <w:szCs w:val="16"/>
-    </w:rPr>
-  </w:style>
-  <w:style w:type="character" w:customStyle="1" w:styleId="BalloonTextChar">
-    <w:name w:val="Balloon Text Char"/>
-    <w:basedOn w:val="DefaultParagraphFont"/>
-    <w:link w:val="BalloonText"/>
-    <w:uiPriority w:val="99"/>
-    <w:semiHidden/>
-    <w:rsid w:val="002A0E92"/>
-    <w:rPr>
-      <w:rFonts w:ascii="Tahoma" w:hAnsi="Tahoma" w:cs="Tahoma"/>
-      <w:sz w:val="16"/>
-      <w:szCs w:val="16"/>
-    </w:rPr>
-  </w:style>
-  <w:style w:type="paragraph" w:styleId="TOCHeading">
-    <w:name w:val="TOC Heading"/>
-    <w:basedOn w:val="Heading1"/>
-    <w:next w:val="Normal"/>
-    <w:uiPriority w:val="39"/>
-    <w:unhideWhenUsed/>
-    <w:qFormat/>
-    <w:rsid w:val="007067A2"/>
-    <w:pPr>
-      <w:spacing w:before="480"/>
-      <w:jc w:val="left"/>
-      <w:outlineLvl w:val="9"/>
-    </w:pPr>
-    <w:rPr>
-      <w:rFonts w:asciiTheme="majorHAnsi" w:hAnsiTheme="majorHAnsi"/>
-      <w:color w:val="365F91" w:themeColor="accent1" w:themeShade="BF"/>
-      <w:lang w:eastAsia="ja-JP"/>
-    </w:rPr>
-  </w:style>
-  <w:style w:type="paragraph" w:styleId="TOC1">
-    <w:name w:val="toc 1"/>
-    <w:basedOn w:val="Normal"/>
-    <w:next w:val="Normal"/>
-    <w:autoRedefine/>
-    <w:uiPriority w:val="39"/>
-    <w:unhideWhenUsed/>
-    <w:rsid w:val="007067A2"/>
-    <w:pPr>
-      <w:spacing w:after="100"/>
-    </w:pPr>
-  </w:style>
-  <w:style w:type="paragraph" w:styleId="TOC2">
-    <w:name w:val="toc 2"/>
-    <w:basedOn w:val="Normal"/>
-    <w:next w:val="Normal"/>
-    <w:autoRedefine/>
-    <w:uiPriority w:val="39"/>
-    <w:unhideWhenUsed/>
-    <w:rsid w:val="007067A2"/>
-    <w:pPr>
-      <w:spacing w:after="100"/>
-      <w:ind w:left="220"/>
-    </w:pPr>
-  </w:style>
-  <w:style w:type="character" w:styleId="Hyperlink">
-    <w:name w:val="Hyperlink"/>
-    <w:basedOn w:val="DefaultParagraphFont"/>
-    <w:uiPriority w:val="99"/>
-    <w:unhideWhenUsed/>
-    <w:rsid w:val="007067A2"/>
-    <w:rPr>
-      <w:color w:val="0000FF" w:themeColor="hyperlink"/>
-      <w:u w:val="single"/>
-    </w:rPr>
-  </w:style>
-  <w:style w:type="table" w:styleId="LightList-Accent4">
-    <w:name w:val="Light List Accent 4"/>
-    <w:basedOn w:val="TableNormal"/>
-    <w:uiPriority w:val="61"/>
-    <w:rsid w:val="007221A2"/>
-    <w:pPr>
-      <w:spacing w:after="0" w:line="240" w:lineRule="auto"/>
-    </w:pPr>
-    <w:tblPr>
-      <w:tblStyleRowBandSize w:val="1"/>
-      <w:tblStyleColBandSize w:val="1"/>
-      <w:tblInd w:w="0" w:type="dxa"/>
-      <w:tblBorders>
-        <w:top w:val="single" w:sz="8" w:space="0" w:color="8064A2" w:themeColor="accent4"/>
-        <w:left w:val="single" w:sz="8" w:space="0" w:color="8064A2" w:themeColor="accent4"/>
-        <w:bottom w:val="single" w:sz="8" w:space="0" w:color="8064A2" w:themeColor="accent4"/>
-        <w:right w:val="single" w:sz="8" w:space="0" w:color="8064A2" w:themeColor="accent4"/>
-      </w:tblBorders>
-      <w:tblCellMar>
-        <w:top w:w="0" w:type="dxa"/>
-        <w:left w:w="108" w:type="dxa"/>
-        <w:bottom w:w="0" w:type="dxa"/>
-        <w:right w:w="108" w:type="dxa"/>
-      </w:tblCellMar>
-    </w:tblPr>
-    <w:tblStylePr w:type="firstRow">
-      <w:pPr>
-        <w:spacing w:before="0" w:after="0" w:line="240" w:lineRule="auto"/>
-      </w:pPr>
-      <w:rPr>
-        <w:b/>
-        <w:bCs/>
-        <w:color w:val="FFFFFF" w:themeColor="background1"/>
-      </w:rPr>
-      <w:tblPr/>
-      <w:tcPr>
-        <w:shd w:val="clear" w:color="auto" w:fill="8064A2" w:themeFill="accent4"/>
-      </w:tcPr>
-    </w:tblStylePr>
-    <w:tblStylePr w:type="lastRow">
-      <w:pPr>
-        <w:spacing w:before="0" w:after="0" w:line="240" w:lineRule="auto"/>
-      </w:pPr>
-      <w:rPr>
-        <w:b/>
-        <w:bCs/>
-      </w:rPr>
-      <w:tblPr/>
-      <w:tcPr>
-        <w:tcBorders>
-          <w:top w:val="double" w:sz="6" w:space="0" w:color="8064A2" w:themeColor="accent4"/>
-          <w:left w:val="single" w:sz="8" w:space="0" w:color="8064A2" w:themeColor="accent4"/>
-          <w:bottom w:val="single" w:sz="8" w:space="0" w:color="8064A2" w:themeColor="accent4"/>
-          <w:right w:val="single" w:sz="8" w:space="0" w:color="8064A2" w:themeColor="accent4"/>
-        </w:tcBorders>
-      </w:tcPr>
-    </w:tblStylePr>
-    <w:tblStylePr w:type="firstCol">
-      <w:rPr>
-        <w:b/>
-        <w:bCs/>
-      </w:rPr>
-    </w:tblStylePr>
-    <w:tblStylePr w:type="lastCol">
-      <w:rPr>
-        <w:b/>
-        <w:bCs/>
-      </w:rPr>
-    </w:tblStylePr>
-    <w:tblStylePr w:type="band1Vert">
-      <w:tblPr/>
-      <w:tcPr>
-        <w:tcBorders>
-          <w:top w:val="single" w:sz="8" w:space="0" w:color="8064A2" w:themeColor="accent4"/>
-          <w:left w:val="single" w:sz="8" w:space="0" w:color="8064A2" w:themeColor="accent4"/>
-          <w:bottom w:val="single" w:sz="8" w:space="0" w:color="8064A2" w:themeColor="accent4"/>
-          <w:right w:val="single" w:sz="8" w:space="0" w:color="8064A2" w:themeColor="accent4"/>
-        </w:tcBorders>
-      </w:tcPr>
-    </w:tblStylePr>
-    <w:tblStylePr w:type="band1Horz">
-      <w:tblPr/>
-      <w:tcPr>
-        <w:tcBorders>
-          <w:top w:val="single" w:sz="8" w:space="0" w:color="8064A2" w:themeColor="accent4"/>
-          <w:left w:val="single" w:sz="8" w:space="0" w:color="8064A2" w:themeColor="accent4"/>
-          <w:bottom w:val="single" w:sz="8" w:space="0" w:color="8064A2" w:themeColor="accent4"/>
-          <w:right w:val="single" w:sz="8" w:space="0" w:color="8064A2" w:themeColor="accent4"/>
-        </w:tcBorders>
-      </w:tcPr>
-    </w:tblStylePr>
-  </w:style>
-</w:styles>
-</file>
-
-<file path=word/stylesWithEffects.xml><?xml version="1.0" encoding="utf-8"?>
-<w:styles xmlns:wpc="http://schemas.microsoft.com/office/word/2010/wordprocessingCanvas" xmlns:mc="http://schemas.openxmlformats.org/markup-compatibility/2006" xmlns:o="urn:schemas-microsoft-com:office:office" xmlns:r="http://schemas.openxmlformats.org/officeDocument/2006/relationships" xmlns:m="http://schemas.openxmlformats.org/officeDocument/2006/math" xmlns:v="urn:schemas-microsoft-com:vml" xmlns:wp14="http://schemas.microsoft.com/office/word/2010/wordprocessingDrawing" xmlns:wp="http://schemas.openxmlformats.org/drawingml/2006/wordprocessingDrawing" xmlns:w10="urn:schemas-microsoft-com:office:word" xmlns:w="http://schemas.openxmlformats.org/wordprocessingml/2006/main" xmlns:w14="http://schemas.microsoft.com/office/word/2010/wordml" xmlns:wpg="http://schemas.microsoft.com/office/word/2010/wordprocessingGroup" xmlns:wpi="http://schemas.microsoft.com/office/word/2010/wordprocessingInk" xmlns:wne="http://schemas.microsoft.com/office/word/2006/wordml" xmlns:wps="http://schemas.microsoft.com/office/word/2010/wordprocessingShape" mc:Ignorable="w14 wp14">
-  <w:docDefaults>
-    <w:rPrDefault>
-      <w:rPr>
-        <w:rFonts w:asciiTheme="minorHAnsi" w:eastAsiaTheme="minorHAnsi" w:hAnsiTheme="minorHAnsi" w:cstheme="minorBidi"/>
-        <w:sz w:val="22"/>
-        <w:szCs w:val="22"/>
-        <w:lang w:val="en-US" w:eastAsia="en-US" w:bidi="ar-SA"/>
-      </w:rPr>
-    </w:rPrDefault>
-    <w:pPrDefault>
-      <w:pPr>
-        <w:spacing w:after="200" w:line="276" w:lineRule="auto"/>
-      </w:pPr>
-    </w:pPrDefault>
-  </w:docDefaults>
-  <w:latentStyles w:defLockedState="0" w:defUIPriority="99" w:defSemiHidden="1" w:defUnhideWhenUsed="1" w:defQFormat="0" w:count="267">
-    <w:lsdException w:name="Normal" w:semiHidden="0" w:uiPriority="0" w:unhideWhenUsed="0" w:qFormat="1"/>
-    <w:lsdException w:name="heading 1" w:semiHidden="0" w:uiPriority="9" w:unhideWhenUsed="0" w:qFormat="1"/>
-    <w:lsdException w:name="heading 2" w:uiPriority="9" w:qFormat="1"/>
-    <w:lsdException w:name="heading 3" w:uiPriority="9" w:qFormat="1"/>
-    <w:lsdException w:name="heading 4" w:uiPriority="9" w:qFormat="1"/>
-    <w:lsdException w:name="heading 5" w:uiPriority="9" w:qFormat="1"/>
-    <w:lsdException w:name="heading 6" w:uiPriority="9" w:qFormat="1"/>
-    <w:lsdException w:name="heading 7" w:uiPriority="9" w:qFormat="1"/>
-    <w:lsdException w:name="heading 8" w:uiPriority="9" w:qFormat="1"/>
-    <w:lsdException w:name="heading 9" w:uiPriority="9" w:qFormat="1"/>
-    <w:lsdException w:name="toc 1" w:uiPriority="39"/>
-    <w:lsdException w:name="toc 2" w:uiPriority="39"/>
-    <w:lsdException w:name="toc 3" w:uiPriority="39"/>
-    <w:lsdException w:name="toc 4" w:uiPriority="39"/>
-    <w:lsdException w:name="toc 5" w:uiPriority="39"/>
-    <w:lsdException w:name="toc 6" w:uiPriority="39"/>
-    <w:lsdException w:name="toc 7" w:uiPriority="39"/>
-    <w:lsdException w:name="toc 8" w:uiPriority="39"/>
-    <w:lsdException w:name="toc 9" w:uiPriority="39"/>
-    <w:lsdException w:name="caption" w:uiPriority="35" w:qFormat="1"/>
-    <w:lsdException w:name="Title" w:semiHidden="0" w:uiPriority="10" w:unhideWhenUsed="0" w:qFormat="1"/>
-    <w:lsdException w:name="Default Paragraph Font" w:uiPriority="1"/>
-    <w:lsdException w:name="Subtitle" w:semiHidden="0" w:uiPriority="11" w:unhideWhenUsed="0" w:qFormat="1"/>
-    <w:lsdException w:name="Strong" w:semiHidden="0" w:uiPriority="22" w:unhideWhenUsed="0" w:qFormat="1"/>
-    <w:lsdException w:name="Emphasis" w:semiHidden="0" w:uiPriority="20" w:unhideWhenUsed="0" w:qFormat="1"/>
-    <w:lsdException w:name="Table Grid" w:semiHidden="0" w:uiPriority="59" w:unhideWhenUsed="0"/>
-    <w:lsdException w:name="Placeholder Text" w:unhideWhenUsed="0"/>
-    <w:lsdException w:name="No Spacing" w:semiHidden="0" w:uiPriority="1" w:unhideWhenUsed="0" w:qFormat="1"/>
-    <w:lsdException w:name="Light Shading" w:semiHidden="0" w:uiPriority="60" w:unhideWhenUsed="0"/>
-    <w:lsdException w:name="Light List" w:semiHidden="0" w:uiPriority="61" w:unhideWhenUsed="0"/>
-    <w:lsdException w:name="Light Grid" w:semiHidden="0" w:uiPriority="62" w:unhideWhenUsed="0"/>
-    <w:lsdException w:name="Medium Shading 1" w:semiHidden="0" w:uiPriority="63" w:unhideWhenUsed="0"/>
-    <w:lsdException w:name="Medium Shading 2" w:semiHidden="0" w:uiPriority="64" w:unhideWhenUsed="0"/>
-    <w:lsdException w:name="Medium List 1" w:semiHidden="0" w:uiPriority="65" w:unhideWhenUsed="0"/>
-    <w:lsdException w:name="Medium List 2" w:semiHidden="0" w:uiPriority="66" w:unhideWhenUsed="0"/>
-    <w:lsdException w:name="Medium Grid 1" w:semiHidden="0" w:uiPriority="67" w:unhideWhenUsed="0"/>
-    <w:lsdException w:name="Medium Grid 2" w:semiHidden="0" w:uiPriority="68" w:unhideWhenUsed="0"/>
-    <w:lsdException w:name="Medium Grid 3" w:semiHidden="0" w:uiPriority="69" w:unhideWhenUsed="0"/>
-    <w:lsdException w:name="Dark List" w:semiHidden="0" w:uiPriority="70" w:unhideWhenUsed="0"/>
-    <w:lsdException w:name="Colorful Shading" w:semiHidden="0" w:uiPriority="71" w:unhideWhenUsed="0"/>
-    <w:lsdException w:name="Colorful List" w:semiHidden="0" w:uiPriority="72" w:unhideWhenUsed="0"/>
-    <w:lsdException w:name="Colorful Grid" w:semiHidden="0" w:uiPriority="73" w:unhideWhenUsed="0"/>
-    <w:lsdException w:name="Light Shading Accent 1" w:semiHidden="0" w:uiPriority="60" w:unhideWhenUsed="0"/>
-    <w:lsdException w:name="Light List Accent 1" w:semiHidden="0" w:uiPriority="61" w:unhideWhenUsed="0"/>
-    <w:lsdException w:name="Light Grid Accent 1" w:semiHidden="0" w:uiPriority="62" w:unhideWhenUsed="0"/>
-    <w:lsdException w:name="Medium Shading 1 Accent 1" w:semiHidden="0" w:uiPriority="63" w:unhideWhenUsed="0"/>
-    <w:lsdException w:name="Medium Shading 2 Accent 1" w:semiHidden="0" w:uiPriority="64" w:unhideWhenUsed="0"/>
-    <w:lsdException w:name="Medium List 1 Accent 1" w:semiHidden="0" w:uiPriority="65" w:unhideWhenUsed="0"/>
-    <w:lsdException w:name="Revision" w:unhideWhenUsed="0"/>
-    <w:lsdException w:name="List Paragraph" w:semiHidden="0" w:uiPriority="34" w:unhideWhenUsed="0" w:qFormat="1"/>
-    <w:lsdException w:name="Quote" w:semiHidden="0" w:uiPriority="29" w:unhideWhenUsed="0" w:qFormat="1"/>
-    <w:lsdException w:name="Intense Quote" w:semiHidden="0" w:uiPriority="30" w:unhideWhenUsed="0" w:qFormat="1"/>
-    <w:lsdException w:name="Medium List 2 Accent 1" w:semiHidden="0" w:uiPriority="66" w:unhideWhenUsed="0"/>
-    <w:lsdException w:name="Medium Grid 1 Accent 1" w:semiHidden="0" w:uiPriority="67" w:unhideWhenUsed="0"/>
-    <w:lsdException w:name="Medium Grid 2 Accent 1" w:semiHidden="0" w:uiPriority="68" w:unhideWhenUsed="0"/>
-    <w:lsdException w:name="Medium Grid 3 Accent 1" w:semiHidden="0" w:uiPriority="69" w:unhideWhenUsed="0"/>
-    <w:lsdException w:name="Dark List Accent 1" w:semiHidden="0" w:uiPriority="70" w:unhideWhenUsed="0"/>
-    <w:lsdException w:name="Colorful Shading Accent 1" w:semiHidden="0" w:uiPriority="71" w:unhideWhenUsed="0"/>
-    <w:lsdException w:name="Colorful List Accent 1" w:semiHidden="0" w:uiPriority="72" w:unhideWhenUsed="0"/>
-    <w:lsdException w:name="Colorful Grid Accent 1" w:semiHidden="0" w:uiPriority="73" w:unhideWhenUsed="0"/>
-    <w:lsdException w:name="Light Shading Accent 2" w:semiHidden="0" w:uiPriority="60" w:unhideWhenUsed="0"/>
-    <w:lsdException w:name="Light List Accent 2" w:semiHidden="0" w:uiPriority="61" w:unhideWhenUsed="0"/>
-    <w:lsdException w:name="Light Grid Accent 2" w:semiHidden="0" w:uiPriority="62" w:unhideWhenUsed="0"/>
-    <w:lsdException w:name="Medium Shading 1 Accent 2" w:semiHidden="0" w:uiPriority="63" w:unhideWhenUsed="0"/>
-    <w:lsdException w:name="Medium Shading 2 Accent 2" w:semiHidden="0" w:uiPriority="64" w:unhideWhenUsed="0"/>
-    <w:lsdException w:name="Medium List 1 Accent 2" w:semiHidden="0" w:uiPriority="65" w:unhideWhenUsed="0"/>
-    <w:lsdException w:name="Medium List 2 Accent 2" w:semiHidden="0" w:uiPriority="66" w:unhideWhenUsed="0"/>
-    <w:lsdException w:name="Medium Grid 1 Accent 2" w:semiHidden="0" w:uiPriority="67" w:unhideWhenUsed="0"/>
-    <w:lsdException w:name="Medium Grid 2 Accent 2" w:semiHidden="0" w:uiPriority="68" w:unhideWhenUsed="0"/>
-    <w:lsdException w:name="Medium Grid 3 Accent 2" w:semiHidden="0" w:uiPriority="69" w:unhideWhenUsed="0"/>
-    <w:lsdException w:name="Dark List Accent 2" w:semiHidden="0" w:uiPriority="70" w:unhideWhenUsed="0"/>
-    <w:lsdException w:name="Colorful Shading Accent 2" w:semiHidden="0" w:uiPriority="71" w:unhideWhenUsed="0"/>
-    <w:lsdException w:name="Colorful List Accent 2" w:semiHidden="0" w:uiPriority="72" w:unhideWhenUsed="0"/>
-    <w:lsdException w:name="Colorful Grid Accent 2" w:semiHidden="0" w:uiPriority="73" w:unhideWhenUsed="0"/>
-    <w:lsdException w:name="Light Shading Accent 3" w:semiHidden="0" w:uiPriority="60" w:unhideWhenUsed="0"/>
-    <w:lsdException w:name="Light List Accent 3" w:semiHidden="0" w:uiPriority="61" w:unhideWhenUsed="0"/>
-    <w:lsdException w:name="Light Grid Accent 3" w:semiHidden="0" w:uiPriority="62" w:unhideWhenUsed="0"/>
-    <w:lsdException w:name="Medium Shading 1 Accent 3" w:semiHidden="0" w:uiPriority="63" w:unhideWhenUsed="0"/>
-    <w:lsdException w:name="Medium Shading 2 Accent 3" w:semiHidden="0" w:uiPriority="64" w:unhideWhenUsed="0"/>
-    <w:lsdException w:name="Medium List 1 Accent 3" w:semiHidden="0" w:uiPriority="65" w:unhideWhenUsed="0"/>
-    <w:lsdException w:name="Medium List 2 Accent 3" w:semiHidden="0" w:uiPriority="66" w:unhideWhenUsed="0"/>
-    <w:lsdException w:name="Medium Grid 1 Accent 3" w:semiHidden="0" w:uiPriority="67" w:unhideWhenUsed="0"/>
-    <w:lsdException w:name="Medium Grid 2 Accent 3" w:semiHidden="0" w:uiPriority="68" w:unhideWhenUsed="0"/>
-    <w:lsdException w:name="Medium Grid 3 Accent 3" w:semiHidden="0" w:uiPriority="69" w:unhideWhenUsed="0"/>
-    <w:lsdException w:name="Dark List Accent 3" w:semiHidden="0" w:uiPriority="70" w:unhideWhenUsed="0"/>
-    <w:lsdException w:name="Colorful Shading Accent 3" w:semiHidden="0" w:uiPriority="71" w:unhideWhenUsed="0"/>
-    <w:lsdException w:name="Colorful List Accent 3" w:semiHidden="0" w:uiPriority="72" w:unhideWhenUsed="0"/>
-    <w:lsdException w:name="Colorful Grid Accent 3" w:semiHidden="0" w:uiPriority="73" w:unhideWhenUsed="0"/>
-    <w:lsdException w:name="Light Shading Accent 4" w:semiHidden="0" w:uiPriority="60" w:unhideWhenUsed="0"/>
-    <w:lsdException w:name="Light List Accent 4" w:semiHidden="0" w:uiPriority="61" w:unhideWhenUsed="0"/>
-    <w:lsdException w:name="Light Grid Accent 4" w:semiHidden="0" w:uiPriority="62" w:unhideWhenUsed="0"/>
-    <w:lsdException w:name="Medium Shading 1 Accent 4" w:semiHidden="0" w:uiPriority="63" w:unhideWhenUsed="0"/>
-    <w:lsdException w:name="Medium Shading 2 Accent 4" w:semiHidden="0" w:uiPriority="64" w:unhideWhenUsed="0"/>
-    <w:lsdException w:name="Medium List 1 Accent 4" w:semiHidden="0" w:uiPriority="65" w:unhideWhenUsed="0"/>
-    <w:lsdException w:name="Medium List 2 Accent 4" w:semiHidden="0" w:uiPriority="66" w:unhideWhenUsed="0"/>
-    <w:lsdException w:name="Medium Grid 1 Accent 4" w:semiHidden="0" w:uiPriority="67" w:unhideWhenUsed="0"/>
-    <w:lsdException w:name="Medium Grid 2 Accent 4" w:semiHidden="0" w:uiPriority="68" w:unhideWhenUsed="0"/>
-    <w:lsdException w:name="Medium Grid 3 Accent 4" w:semiHidden="0" w:uiPriority="69" w:unhideWhenUsed="0"/>
-    <w:lsdException w:name="Dark List Accent 4" w:semiHidden="0" w:uiPriority="70" w:unhideWhenUsed="0"/>
-    <w:lsdException w:name="Colorful Shading Accent 4" w:semiHidden="0" w:uiPriority="71" w:unhideWhenUsed="0"/>
-    <w:lsdException w:name="Colorful List Accent 4" w:semiHidden="0" w:uiPriority="72" w:unhideWhenUsed="0"/>
-    <w:lsdException w:name="Colorful Grid Accent 4" w:semiHidden="0" w:uiPriority="73" w:unhideWhenUsed="0"/>
-    <w:lsdException w:name="Light Shading Accent 5" w:semiHidden="0" w:uiPriority="60" w:unhideWhenUsed="0"/>
-    <w:lsdException w:name="Light List Accent 5" w:semiHidden="0" w:uiPriority="61" w:unhideWhenUsed="0"/>
-    <w:lsdException w:name="Light Grid Accent 5" w:semiHidden="0" w:uiPriority="62" w:unhideWhenUsed="0"/>
-    <w:lsdException w:name="Medium Shading 1 Accent 5" w:semiHidden="0" w:uiPriority="63" w:unhideWhenUsed="0"/>
-    <w:lsdException w:name="Medium Shading 2 Accent 5" w:semiHidden="0" w:uiPriority="64" w:unhideWhenUsed="0"/>
-    <w:lsdException w:name="Medium List 1 Accent 5" w:semiHidden="0" w:uiPriority="65" w:unhideWhenUsed="0"/>
-    <w:lsdException w:name="Medium List 2 Accent 5" w:semiHidden="0" w:uiPriority="66" w:unhideWhenUsed="0"/>
-    <w:lsdException w:name="Medium Grid 1 Accent 5" w:semiHidden="0" w:uiPriority="67" w:unhideWhenUsed="0"/>
-    <w:lsdException w:name="Medium Grid 2 Accent 5" w:semiHidden="0" w:uiPriority="68" w:unhideWhenUsed="0"/>
-    <w:lsdException w:name="Medium Grid 3 Accent 5" w:semiHidden="0" w:uiPriority="69" w:unhideWhenUsed="0"/>
-    <w:lsdException w:name="Dark List Accent 5" w:semiHidden="0" w:uiPriority="70" w:unhideWhenUsed="0"/>
-    <w:lsdException w:name="Colorful Shading Accent 5" w:semiHidden="0" w:uiPriority="71" w:unhideWhenUsed="0"/>
-    <w:lsdException w:name="Colorful List Accent 5" w:semiHidden="0" w:uiPriority="72" w:unhideWhenUsed="0"/>
-    <w:lsdException w:name="Colorful Grid Accent 5" w:semiHidden="0" w:uiPriority="73" w:unhideWhenUsed="0"/>
-    <w:lsdException w:name="Light Shading Accent 6" w:semiHidden="0" w:uiPriority="60" w:unhideWhenUsed="0"/>
-    <w:lsdException w:name="Light List Accent 6" w:semiHidden="0" w:uiPriority="61" w:unhideWhenUsed="0"/>
-    <w:lsdException w:name="Light Grid Accent 6" w:semiHidden="0" w:uiPriority="62" w:unhideWhenUsed="0"/>
-    <w:lsdException w:name="Medium Shading 1 Accent 6" w:semiHidden="0" w:uiPriority="63" w:unhideWhenUsed="0"/>
-    <w:lsdException w:name="Medium Shading 2 Accent 6" w:semiHidden="0" w:uiPriority="64" w:unhideWhenUsed="0"/>
-    <w:lsdException w:name="Medium List 1 Accent 6" w:semiHidden="0" w:uiPriority="65" w:unhideWhenUsed="0"/>
-    <w:lsdException w:name="Medium List 2 Accent 6" w:semiHidden="0" w:uiPriority="66" w:unhideWhenUsed="0"/>
-    <w:lsdException w:name="Medium Grid 1 Accent 6" w:semiHidden="0" w:uiPriority="67" w:unhideWhenUsed="0"/>
-    <w:lsdException w:name="Medium Grid 2 Accent 6" w:semiHidden="0" w:uiPriority="68" w:unhideWhenUsed="0"/>
-    <w:lsdException w:name="Medium Grid 3 Accent 6" w:semiHidden="0" w:uiPriority="69" w:unhideWhenUsed="0"/>
-    <w:lsdException w:name="Dark List Accent 6" w:semiHidden="0" w:uiPriority="70" w:unhideWhenUsed="0"/>
-    <w:lsdException w:name="Colorful Shading Accent 6" w:semiHidden="0" w:uiPriority="71" w:unhideWhenUsed="0"/>
-    <w:lsdException w:name="Colorful List Accent 6" w:semiHidden="0" w:uiPriority="72" w:unhideWhenUsed="0"/>
-    <w:lsdException w:name="Colorful Grid Accent 6" w:semiHidden="0" w:uiPriority="73" w:unhideWhenUsed="0"/>
-    <w:lsdException w:name="Subtle Emphasis" w:semiHidden="0" w:uiPriority="19" w:unhideWhenUsed="0" w:qFormat="1"/>
-    <w:lsdException w:name="Intense Emphasis" w:semiHidden="0" w:uiPriority="21" w:unhideWhenUsed="0" w:qFormat="1"/>
-    <w:lsdException w:name="Subtle Reference" w:semiHidden="0" w:uiPriority="31" w:unhideWhenUsed="0" w:qFormat="1"/>
-    <w:lsdException w:name="Intense Reference" w:semiHidden="0" w:uiPriority="32" w:unhideWhenUsed="0" w:qFormat="1"/>
-    <w:lsdException w:name="Book Title" w:semiHidden="0" w:uiPriority="33" w:unhideWhenUsed="0" w:qFormat="1"/>
-    <w:lsdException w:name="Bibliography" w:uiPriority="37"/>
-    <w:lsdException w:name="TOC Heading" w:uiPriority="39" w:qFormat="1"/>
+  <w:latentStyles w:defLockedState="0" w:defUIPriority="99" w:defSemiHidden="0" w:defUnhideWhenUsed="0" w:defQFormat="0" w:count="371">
+    <w:lsdException w:name="Normal" w:uiPriority="0" w:qFormat="1"/>
+    <w:lsdException w:name="heading 1" w:uiPriority="9" w:qFormat="1"/>
+    <w:lsdException w:name="heading 2" w:semiHidden="1" w:uiPriority="9" w:unhideWhenUsed="1" w:qFormat="1"/>
+    <w:lsdException w:name="heading 3" w:semiHidden="1" w:uiPriority="9" w:unhideWhenUsed="1" w:qFormat="1"/>
+    <w:lsdException w:name="heading 4" w:semiHidden="1" w:uiPriority="9" w:unhideWhenUsed="1" w:qFormat="1"/>
+    <w:lsdException w:name="heading 5" w:semiHidden="1" w:uiPriority="9" w:unhideWhenUsed="1" w:qFormat="1"/>
+    <w:lsdException w:name="heading 6" w:semiHidden="1" w:uiPriority="9" w:unhideWhenUsed="1" w:qFormat="1"/>
+    <w:lsdException w:name="heading 7" w:semiHidden="1" w:uiPriority="9" w:unhideWhenUsed="1" w:qFormat="1"/>
+    <w:lsdException w:name="heading 8" w:semiHidden="1" w:uiPriority="9" w:unhideWhenUsed="1" w:qFormat="1"/>
+    <w:lsdException w:name="heading 9" w:semiHidden="1" w:uiPriority="9" w:unhideWhenUsed="1" w:qFormat="1"/>
+    <w:lsdException w:name="index 1" w:semiHidden="1" w:unhideWhenUsed="1"/>
+    <w:lsdException w:name="index 2" w:semiHidden="1" w:unhideWhenUsed="1"/>
+    <w:lsdException w:name="index 3" w:semiHidden="1" w:unhideWhenUsed="1"/>
+    <w:lsdException w:name="index 4" w:semiHidden="1" w:unhideWhenUsed="1"/>
+    <w:lsdException w:name="index 5" w:semiHidden="1" w:unhideWhenUsed="1"/>
+    <w:lsdException w:name="index 6" w:semiHidden="1" w:unhideWhenUsed="1"/>
+    <w:lsdException w:name="index 7" w:semiHidden="1" w:unhideWhenUsed="1"/>
+    <w:lsdException w:name="index 8" w:semiHidden="1" w:unhideWhenUsed="1"/>
+    <w:lsdException w:name="index 9" w:semiHidden="1" w:unhideWhenUsed="1"/>
+    <w:lsdException w:name="toc 1" w:semiHidden="1" w:uiPriority="39" w:unhideWhenUsed="1"/>
+    <w:lsdException w:name="toc 2" w:semiHidden="1" w:uiPriority="39" w:unhideWhenUsed="1"/>
+    <w:lsdException w:name="toc 3" w:semiHidden="1" w:uiPriority="39" w:unhideWhenUsed="1"/>
+    <w:lsdException w:name="toc 4" w:semiHidden="1" w:uiPriority="39" w:unhideWhenUsed="1"/>
+    <w:lsdException w:name="toc 5" w:semiHidden="1" w:uiPriority="39" w:unhideWhenUsed="1"/>
+    <w:lsdException w:name="toc 6" w:semiHidden="1" w:uiPriority="39" w:unhideWhenUsed="1"/>
+    <w:lsdException w:name="toc 7" w:semiHidden="1" w:uiPriority="39" w:unhideWhenUsed="1"/>
+    <w:lsdException w:name="toc 8" w:semiHidden="1" w:uiPriority="39" w:unhideWhenUsed="1"/>
+    <w:lsdException w:name="toc 9" w:semiHidden="1" w:uiPriority="39" w:unhideWhenUsed="1"/>
+    <w:lsdException w:name="Normal Indent" w:semiHidden="1" w:unhideWhenUsed="1"/>
+    <w:lsdException w:name="footnote text" w:semiHidden="1" w:unhideWhenUsed="1"/>
+    <w:lsdException w:name="annotation text" w:semiHidden="1" w:unhideWhenUsed="1"/>
+    <w:lsdException w:name="header" w:semiHidden="1" w:unhideWhenUsed="1"/>
+    <w:lsdException w:name="footer" w:semiHidden="1" w:unhideWhenUsed="1"/>
+    <w:lsdException w:name="index heading" w:semiHidden="1" w:unhideWhenUsed="1"/>
+    <w:lsdException w:name="caption" w:semiHidden="1" w:uiPriority="35" w:unhideWhenUsed="1" w:qFormat="1"/>
+    <w:lsdException w:name="table of figures" w:semiHidden="1" w:unhideWhenUsed="1"/>
+    <w:lsdException w:name="envelope address" w:semiHidden="1" w:unhideWhenUsed="1"/>
+    <w:lsdException w:name="envelope return" w:semiHidden="1" w:unhideWhenUsed="1"/>
+    <w:lsdException w:name="footnote reference" w:semiHidden="1" w:unhideWhenUsed="1"/>
+    <w:lsdException w:name="annotation reference" w:semiHidden="1" w:unhideWhenUsed="1"/>
+    <w:lsdException w:name="line number" w:semiHidden="1" w:unhideWhenUsed="1"/>
+    <w:lsdException w:name="page number" w:semiHidden="1" w:unhideWhenUsed="1"/>
+    <w:lsdException w:name="endnote reference" w:semiHidden="1" w:unhideWhenUsed="1"/>
+    <w:lsdException w:name="endnote text" w:semiHidden="1" w:unhideWhenUsed="1"/>
+    <w:lsdException w:name="table of authorities" w:semiHidden="1" w:unhideWhenUsed="1"/>
+    <w:lsdException w:name="macro" w:semiHidden="1" w:unhideWhenUsed="1"/>
+    <w:lsdException w:name="toa heading" w:semiHidden="1" w:unhideWhenUsed="1"/>
+    <w:lsdException w:name="List" w:semiHidden="1" w:unhideWhenUsed="1"/>
+    <w:lsdException w:name="List Bullet" w:semiHidden="1" w:unhideWhenUsed="1"/>
+    <w:lsdException w:name="List Number" w:semiHidden="1" w:unhideWhenUsed="1"/>
+    <w:lsdException w:name="List 2" w:semiHidden="1" w:unhideWhenUsed="1"/>
+    <w:lsdException w:name="List 3" w:semiHidden="1" w:unhideWhenUsed="1"/>
+    <w:lsdException w:name="List 4" w:semiHidden="1" w:unhideWhenUsed="1"/>
+    <w:lsdException w:name="List 5" w:semiHidden="1" w:unhideWhenUsed="1"/>
+    <w:lsdException w:name="List Bullet 2" w:semiHidden="1" w:unhideWhenUsed="1"/>
+    <w:lsdException w:name="List Bullet 3" w:semiHidden="1" w:unhideWhenUsed="1"/>
+    <w:lsdException w:name="List Bullet 4" w:semiHidden="1" w:unhideWhenUsed="1"/>
+    <w:lsdException w:name="List Bullet 5" w:semiHidden="1" w:unhideWhenUsed="1"/>
+    <w:lsdException w:name="List Number 2" w:semiHidden="1" w:unhideWhenUsed="1"/>
+    <w:lsdException w:name="List Number 3" w:semiHidden="1" w:unhideWhenUsed="1"/>
+    <w:lsdException w:name="List Number 4" w:semiHidden="1" w:unhideWhenUsed="1"/>
+    <w:lsdException w:name="List Number 5" w:semiHidden="1" w:unhideWhenUsed="1"/>
+    <w:lsdException w:name="Title" w:uiPriority="10" w:qFormat="1"/>
+    <w:lsdException w:name="Closing" w:semiHidden="1" w:unhideWhenUsed="1"/>
+    <w:lsdException w:name="Signature" w:semiHidden="1" w:unhideWhenUsed="1"/>
+    <w:lsdException w:name="Default Paragraph Font" w:semiHidden="1" w:uiPriority="1" w:unhideWhenUsed="1"/>
+    <w:lsdException w:name="Body Text" w:semiHidden="1" w:unhideWhenUsed="1"/>
+    <w:lsdException w:name="Body Text Indent" w:semiHidden="1" w:unhideWhenUsed="1"/>
+    <w:lsdException w:name="List Continue" w:semiHidden="1" w:unhideWhenUsed="1"/>
+    <w:lsdException w:name="List Continue 2" w:semiHidden="1" w:unhideWhenUsed="1"/>
+    <w:lsdException w:name="List Continue 3" w:semiHidden="1" w:unhideWhenUsed="1"/>
+    <w:lsdException w:name="List Continue 4" w:semiHidden="1" w:unhideWhenUsed="1"/>
+    <w:lsdException w:name="List Continue 5" w:semiHidden="1" w:unhideWhenUsed="1"/>
+    <w:lsdException w:name="Message Header" w:semiHidden="1" w:unhideWhenUsed="1"/>
+    <w:lsdException w:name="Subtitle" w:uiPriority="11" w:qFormat="1"/>
+    <w:lsdException w:name="Salutation" w:semiHidden="1" w:unhideWhenUsed="1"/>
+    <w:lsdException w:name="Date" w:semiHidden="1" w:unhideWhenUsed="1"/>
+    <w:lsdException w:name="Body Text First Indent" w:semiHidden="1" w:unhideWhenUsed="1"/>
+    <w:lsdException w:name="Body Text First Indent 2" w:semiHidden="1" w:unhideWhenUsed="1"/>
+    <w:lsdException w:name="Note Heading" w:semiHidden="1" w:unhideWhenUsed="1"/>
+    <w:lsdException w:name="Body Text 2" w:semiHidden="1" w:unhideWhenUsed="1"/>
+    <w:lsdException w:name="Body Text 3" w:semiHidden="1" w:unhideWhenUsed="1"/>
+    <w:lsdException w:name="Body Text Indent 2" w:semiHidden="1" w:unhideWhenUsed="1"/>
+    <w:lsdException w:name="Body Text Indent 3" w:semiHidden="1" w:unhideWhenUsed="1"/>
+    <w:lsdException w:name="Block Text" w:semiHidden="1" w:unhideWhenUsed="1"/>
+    <w:lsdException w:name="Hyperlink" w:semiHidden="1" w:unhideWhenUsed="1"/>
+    <w:lsdException w:name="FollowedHyperlink" w:semiHidden="1" w:unhideWhenUsed="1"/>
+    <w:lsdException w:name="Strong" w:uiPriority="22" w:qFormat="1"/>
+    <w:lsdException w:name="Emphasis" w:uiPriority="20" w:qFormat="1"/>
+    <w:lsdException w:name="Document Map" w:semiHidden="1" w:unhideWhenUsed="1"/>
+    <w:lsdException w:name="Plain Text" w:semiHidden="1" w:unhideWhenUsed="1"/>
+    <w:lsdException w:name="E-mail Signature" w:semiHidden="1" w:unhideWhenUsed="1"/>
+    <w:lsdException w:name="HTML Top of Form" w:semiHidden="1" w:unhideWhenUsed="1"/>
+    <w:lsdException w:name="HTML Bottom of Form" w:semiHidden="1" w:unhideWhenUsed="1"/>
+    <w:lsdException w:name="Normal (Web)" w:semiHidden="1" w:unhideWhenUsed="1"/>
+    <w:lsdException w:name="HTML Acronym" w:semiHidden="1" w:unhideWhenUsed="1"/>
+    <w:lsdException w:name="HTML Address" w:semiHidden="1" w:unhideWhenUsed="1"/>
+    <w:lsdException w:name="HTML Cite" w:semiHidden="1" w:unhideWhenUsed="1"/>
+    <w:lsdException w:name="HTML Code" w:semiHidden="1" w:unhideWhenUsed="1"/>
+    <w:lsdException w:name="HTML Definition" w:semiHidden="1" w:unhideWhenUsed="1"/>
+    <w:lsdException w:name="HTML Keyboard" w:semiHidden="1" w:unhideWhenUsed="1"/>
+    <w:lsdException w:name="HTML Preformatted" w:semiHidden="1" w:unhideWhenUsed="1"/>
+    <w:lsdException w:name="HTML Sample" w:semiHidden="1" w:unhideWhenUsed="1"/>
+    <w:lsdException w:name="HTML Typewriter" w:semiHidden="1" w:unhideWhenUsed="1"/>
+    <w:lsdException w:name="HTML Variable" w:semiHidden="1" w:unhideWhenUsed="1"/>
+    <w:lsdException w:name="Normal Table" w:semiHidden="1" w:unhideWhenUsed="1"/>
+    <w:lsdException w:name="annotation subject" w:semiHidden="1" w:unhideWhenUsed="1"/>
+    <w:lsdException w:name="No List" w:semiHidden="1" w:unhideWhenUsed="1"/>
+    <w:lsdException w:name="Outline List 1" w:semiHidden="1" w:unhideWhenUsed="1"/>
+    <w:lsdException w:name="Outline List 2" w:semiHidden="1" w:unhideWhenUsed="1"/>
+    <w:lsdException w:name="Outline List 3" w:semiHidden="1" w:unhideWhenUsed="1"/>
+    <w:lsdException w:name="Table Simple 1" w:semiHidden="1" w:unhideWhenUsed="1"/>
+    <w:lsdException w:name="Table Simple 2" w:semiHidden="1" w:unhideWhenUsed="1"/>
+    <w:lsdException w:name="Table Simple 3" w:semiHidden="1" w:unhideWhenUsed="1"/>
+    <w:lsdException w:name="Table Classic 1" w:semiHidden="1" w:unhideWhenUsed="1"/>
+    <w:lsdException w:name="Table Classic 2" w:semiHidden="1" w:unhideWhenUsed="1"/>
+    <w:lsdException w:name="Table Classic 3" w:semiHidden="1" w:unhideWhenUsed="1"/>
+    <w:lsdException w:name="Table Classic 4" w:semiHidden="1" w:unhideWhenUsed="1"/>
+    <w:lsdException w:name="Table Colorful 1" w:semiHidden="1" w:unhideWhenUsed="1"/>
+    <w:lsdException w:name="Table Colorful 2" w:semiHidden="1" w:unhideWhenUsed="1"/>
+    <w:lsdException w:name="Table Colorful 3" w:semiHidden="1" w:unhideWhenUsed="1"/>
+    <w:lsdException w:name="Table Columns 1" w:semiHidden="1" w:unhideWhenUsed="1"/>
+    <w:lsdException w:name="Table Columns 2" w:semiHidden="1" w:unhideWhenUsed="1"/>
+    <w:lsdException w:name="Table Columns 3" w:semiHidden="1" w:unhideWhenUsed="1"/>
+    <w:lsdException w:name="Table Columns 4" w:semiHidden="1" w:unhideWhenUsed="1"/>
+    <w:lsdException w:name="Table Columns 5" w:semiHidden="1" w:unhideWhenUsed="1"/>
+    <w:lsdException w:name="Table Grid 1" w:semiHidden="1" w:unhideWhenUsed="1"/>
+    <w:lsdException w:name="Table Grid 2" w:semiHidden="1" w:unhideWhenUsed="1"/>
+    <w:lsdException w:name="Table Grid 3" w:semiHidden="1" w:unhideWhenUsed="1"/>
+    <w:lsdException w:name="Table Grid 4" w:semiHidden="1" w:unhideWhenUsed="1"/>
+    <w:lsdException w:name="Table Grid 5" w:semiHidden="1" w:unhideWhenUsed="1"/>
+    <w:lsdException w:name="Table Grid 6" w:semiHidden="1" w:unhideWhenUsed="1"/>
+    <w:lsdException w:name="Table Grid 7" w:semiHidden="1" w:unhideWhenUsed="1"/>
+    <w:lsdException w:name="Table Grid 8" w:semiHidden="1" w:unhideWhenUsed="1"/>
+    <w:lsdException w:name="Table List 1" w:semiHidden="1" w:unhideWhenUsed="1"/>
+    <w:lsdException w:name="Table List 2" w:semiHidden="1" w:unhideWhenUsed="1"/>
+    <w:lsdException w:name="Table List 3" w:semiHidden="1" w:unhideWhenUsed="1"/>
+    <w:lsdException w:name="Table List 4" w:semiHidden="1" w:unhideWhenUsed="1"/>
+    <w:lsdException w:name="Table List 5" w:semiHidden="1" w:unhideWhenUsed="1"/>
+    <w:lsdException w:name="Table List 6" w:semiHidden="1" w:unhideWhenUsed="1"/>
+    <w:lsdException w:name="Table List 7" w:semiHidden="1" w:unhideWhenUsed="1"/>
+    <w:lsdException w:name="Table List 8" w:semiHidden="1" w:unhideWhenUsed="1"/>
+    <w:lsdException w:name="Table 3D effects 1" w:semiHidden="1" w:unhideWhenUsed="1"/>
+    <w:lsdException w:name="Table 3D effects 2" w:semiHidden="1" w:unhideWhenUsed="1"/>
+    <w:lsdException w:name="Table 3D effects 3" w:semiHidden="1" w:unhideWhenUsed="1"/>
+    <w:lsdException w:name="Table Contemporary" w:semiHidden="1" w:unhideWhenUsed="1"/>
+    <w:lsdException w:name="Table Elegant" w:semiHidden="1" w:unhideWhenUsed="1"/>
+    <w:lsdException w:name="Table Professional" w:semiHidden="1" w:unhideWhenUsed="1"/>
+    <w:lsdException w:name="Table Subtle 1" w:semiHidden="1" w:unhideWhenUsed="1"/>
+    <w:lsdException w:name="Table Subtle 2" w:semiHidden="1" w:unhideWhenUsed="1"/>
+    <w:lsdException w:name="Table Web 1" w:semiHidden="1" w:unhideWhenUsed="1"/>
+    <w:lsdException w:name="Table Web 2" w:semiHidden="1" w:unhideWhenUsed="1"/>
+    <w:lsdException w:name="Table Web 3" w:semiHidden="1" w:unhideWhenUsed="1"/>
+    <w:lsdException w:name="Balloon Text" w:semiHidden="1" w:unhideWhenUsed="1"/>
+    <w:lsdException w:name="Table Grid" w:uiPriority="59"/>
+    <w:lsdException w:name="Table Theme" w:semiHidden="1" w:unhideWhenUsed="1"/>
+    <w:lsdException w:name="Placeholder Text" w:semiHidden="1"/>
+    <w:lsdException w:name="No Spacing" w:uiPriority="1" w:qFormat="1"/>
+    <w:lsdException w:name="Light Shading" w:uiPriority="60"/>
+    <w:lsdException w:name="Light List" w:uiPriority="61"/>
+    <w:lsdException w:name="Light Grid" w:uiPriority="62"/>
+    <w:lsdException w:name="Medium Shading 1" w:uiPriority="63"/>
+    <w:lsdException w:name="Medium Shading 2" w:uiPriority="64"/>
+    <w:lsdException w:name="Medium List 1" w:uiPriority="65"/>
+    <w:lsdException w:name="Medium List 2" w:uiPriority="66"/>
+    <w:lsdException w:name="Medium Grid 1" w:uiPriority="67"/>
+    <w:lsdException w:name="Medium Grid 2" w:uiPriority="68"/>
+    <w:lsdException w:name="Medium Grid 3" w:uiPriority="69"/>
+    <w:lsdException w:name="Dark List" w:uiPriority="70"/>
+    <w:lsdException w:name="Colorful Shading" w:uiPriority="71"/>
+    <w:lsdException w:name="Colorful List" w:uiPriority="72"/>
+    <w:lsdException w:name="Colorful Grid" w:uiPriority="73"/>
+    <w:lsdException w:name="Light Shading Accent 1" w:uiPriority="60"/>
+    <w:lsdException w:name="Light List Accent 1" w:uiPriority="61"/>
+    <w:lsdException w:name="Light Grid Accent 1" w:uiPriority="62"/>
+    <w:lsdException w:name="Medium Shading 1 Accent 1" w:uiPriority="63"/>
+    <w:lsdException w:name="Medium Shading 2 Accent 1" w:uiPriority="64"/>
+    <w:lsdException w:name="Medium List 1 Accent 1" w:uiPriority="65"/>
+    <w:lsdException w:name="Revision" w:semiHidden="1"/>
+    <w:lsdException w:name="List Paragraph" w:uiPriority="34" w:qFormat="1"/>
+    <w:lsdException w:name="Quote" w:uiPriority="29" w:qFormat="1"/>
+    <w:lsdException w:name="Intense Quote" w:uiPriority="30" w:qFormat="1"/>
+    <w:lsdException w:name="Medium List 2 Accent 1" w:uiPriority="66"/>
+    <w:lsdException w:name="Medium Grid 1 Accent 1" w:uiPriority="67"/>
+    <w:lsdException w:name="Medium Grid 2 Accent 1" w:uiPriority="68"/>
+    <w:lsdException w:name="Medium Grid 3 Accent 1" w:uiPriority="69"/>
+    <w:lsdException w:name="Dark List Accent 1" w:uiPriority="70"/>
+    <w:lsdException w:name="Colorful Shading Accent 1" w:uiPriority="71"/>
+    <w:lsdException w:name="Colorful List Accent 1" w:uiPriority="72"/>
+    <w:lsdException w:name="Colorful Grid Accent 1" w:uiPriority="73"/>
+    <w:lsdException w:name="Light Shading Accent 2" w:uiPriority="60"/>
+    <w:lsdException w:name="Light List Accent 2" w:uiPriority="61"/>
+    <w:lsdException w:name="Light Grid Accent 2" w:uiPriority="62"/>
+    <w:lsdException w:name="Medium Shading 1 Accent 2" w:uiPriority="63"/>
+    <w:lsdException w:name="Medium Shading 2 Accent 2" w:uiPriority="64"/>
+    <w:lsdException w:name="Medium List 1 Accent 2" w:uiPriority="65"/>
+    <w:lsdException w:name="Medium List 2 Accent 2" w:uiPriority="66"/>
+    <w:lsdException w:name="Medium Grid 1 Accent 2" w:uiPriority="67"/>
+    <w:lsdException w:name="Medium Grid 2 Accent 2" w:uiPriority="68"/>
+    <w:lsdException w:name="Medium Grid 3 Accent 2" w:uiPriority="69"/>
+    <w:lsdException w:name="Dark List Accent 2" w:uiPriority="70"/>
+    <w:lsdException w:name="Colorful Shading Accent 2" w:uiPriority="71"/>
+    <w:lsdException w:name="Colorful List Accent 2" w:uiPriority="72"/>
+    <w:lsdException w:name="Colorful Grid Accent 2" w:uiPriority="73"/>
+    <w:lsdException w:name="Light Shading Accent 3" w:uiPriority="60"/>
+    <w:lsdException w:name="Light List Accent 3" w:uiPriority="61"/>
+    <w:lsdException w:name="Light Grid Accent 3" w:uiPriority="62"/>
+    <w:lsdException w:name="Medium Shading 1 Accent 3" w:uiPriority="63"/>
+    <w:lsdException w:name="Medium Shading 2 Accent 3" w:uiPriority="64"/>
+    <w:lsdException w:name="Medium List 1 Accent 3" w:uiPriority="65"/>
+    <w:lsdException w:name="Medium List 2 Accent 3" w:uiPriority="66"/>
+    <w:lsdException w:name="Medium Grid 1 Accent 3" w:uiPriority="67"/>
+    <w:lsdException w:name="Medium Grid 2 Accent 3" w:uiPriority="68"/>
+    <w:lsdException w:name="Medium Grid 3 Accent 3" w:uiPriority="69"/>
+    <w:lsdException w:name="Dark List Accent 3" w:uiPriority="70"/>
+    <w:lsdException w:name="Colorful Shading Accent 3" w:uiPriority="71"/>
+    <w:lsdException w:name="Colorful List Accent 3" w:uiPriority="72"/>
+    <w:lsdException w:name="Colorful Grid Accent 3" w:uiPriority="73"/>
+    <w:lsdException w:name="Light Shading Accent 4" w:uiPriority="60"/>
+    <w:lsdException w:name="Light List Accent 4" w:uiPriority="61"/>
+    <w:lsdException w:name="Light Grid Accent 4" w:uiPriority="62"/>
+    <w:lsdException w:name="Medium Shading 1 Accent 4" w:uiPriority="63"/>
+    <w:lsdException w:name="Medium Shading 2 Accent 4" w:uiPriority="64"/>
+    <w:lsdException w:name="Medium List 1 Accent 4" w:uiPriority="65"/>
+    <w:lsdException w:name="Medium List 2 Accent 4" w:uiPriority="66"/>
+    <w:lsdException w:name="Medium Grid 1 Accent 4" w:uiPriority="67"/>
+    <w:lsdException w:name="Medium Grid 2 Accent 4" w:uiPriority="68"/>
+    <w:lsdException w:name="Medium Grid 3 Accent 4" w:uiPriority="69"/>
+    <w:lsdException w:name="Dark List Accent 4" w:uiPriority="70"/>
+    <w:lsdException w:name="Colorful Shading Accent 4" w:uiPriority="71"/>
+    <w:lsdException w:name="Colorful List Accent 4" w:uiPriority="72"/>
+    <w:lsdException w:name="Colorful Grid Accent 4" w:uiPriority="73"/>
+    <w:lsdException w:name="Light Shading Accent 5" w:uiPriority="60"/>
+    <w:lsdException w:name="Light List Accent 5" w:uiPriority="61"/>
+    <w:lsdException w:name="Light Grid Accent 5" w:uiPriority="62"/>
+    <w:lsdException w:name="Medium Shading 1 Accent 5" w:uiPriority="63"/>
+    <w:lsdException w:name="Medium Shading 2 Accent 5" w:uiPriority="64"/>
+    <w:lsdException w:name="Medium List 1 Accent 5" w:uiPriority="65"/>
+    <w:lsdException w:name="Medium List 2 Accent 5" w:uiPriority="66"/>
+    <w:lsdException w:name="Medium Grid 1 Accent 5" w:uiPriority="67"/>
+    <w:lsdException w:name="Medium Grid 2 Accent 5" w:uiPriority="68"/>
+    <w:lsdException w:name="Medium Grid 3 Accent 5" w:uiPriority="69"/>
+    <w:lsdException w:name="Dark List Accent 5" w:uiPriority="70"/>
+    <w:lsdException w:name="Colorful Shading Accent 5" w:uiPriority="71"/>
+    <w:lsdException w:name="Colorful List Accent 5" w:uiPriority="72"/>
+    <w:lsdException w:name="Colorful Grid Accent 5" w:uiPriority="73"/>
+    <w:lsdException w:name="Light Shading Accent 6" w:uiPriority="60"/>
+    <w:lsdException w:name="Light List Accent 6" w:uiPriority="61"/>
+    <w:lsdException w:name="Light Grid Accent 6" w:uiPriority="62"/>
+    <w:lsdException w:name="Medium Shading 1 Accent 6" w:uiPriority="63"/>
+    <w:lsdException w:name="Medium Shading 2 Accent 6" w:uiPriority="64"/>
+    <w:lsdException w:name="Medium List 1 Accent 6" w:uiPriority="65"/>
+    <w:lsdException w:name="Medium List 2 Accent 6" w:uiPriority="66"/>
+    <w:lsdException w:name="Medium Grid 1 Accent 6" w:uiPriority="67"/>
+    <w:lsdException w:name="Medium Grid 2 Accent 6" w:uiPriority="68"/>
+    <w:lsdException w:name="Medium Grid 3 Accent 6" w:uiPriority="69"/>
+    <w:lsdException w:name="Dark List Accent 6" w:uiPriority="70"/>
+    <w:lsdException w:name="Colorful Shading Accent 6" w:uiPriority="71"/>
+    <w:lsdException w:name="Colorful List Accent 6" w:uiPriority="72"/>
+    <w:lsdException w:name="Colorful Grid Accent 6" w:uiPriority="73"/>
+    <w:lsdException w:name="Subtle Emphasis" w:uiPriority="19" w:qFormat="1"/>
+    <w:lsdException w:name="Intense Emphasis" w:uiPriority="21" w:qFormat="1"/>
+    <w:lsdException w:name="Subtle Reference" w:uiPriority="31" w:qFormat="1"/>
+    <w:lsdException w:name="Intense Reference" w:uiPriority="32" w:qFormat="1"/>
+    <w:lsdException w:name="Book Title" w:uiPriority="33" w:qFormat="1"/>
+    <w:lsdException w:name="Bibliography" w:semiHidden="1" w:uiPriority="37" w:unhideWhenUsed="1"/>
+    <w:lsdException w:name="TOC Heading" w:semiHidden="1" w:uiPriority="39" w:unhideWhenUsed="1" w:qFormat="1"/>
+    <w:lsdException w:name="Plain Table 1" w:uiPriority="41"/>
+    <w:lsdException w:name="Plain Table 2" w:uiPriority="42"/>
+    <w:lsdException w:name="Plain Table 3" w:uiPriority="43"/>
+    <w:lsdException w:name="Plain Table 4" w:uiPriority="44"/>
+    <w:lsdException w:name="Plain Table 5" w:uiPriority="45"/>
+    <w:lsdException w:name="Grid Table Light" w:uiPriority="40"/>
+    <w:lsdException w:name="Grid Table 1 Light" w:uiPriority="46"/>
+    <w:lsdException w:name="Grid Table 2" w:uiPriority="47"/>
+    <w:lsdException w:name="Grid Table 3" w:uiPriority="48"/>
+    <w:lsdException w:name="Grid Table 4" w:uiPriority="49"/>
+    <w:lsdException w:name="Grid Table 5 Dark" w:uiPriority="50"/>
+    <w:lsdException w:name="Grid Table 6 Colorful" w:uiPriority="51"/>
+    <w:lsdException w:name="Grid Table 7 Colorful" w:uiPriority="52"/>
+    <w:lsdException w:name="Grid Table 1 Light Accent 1" w:uiPriority="46"/>
+    <w:lsdException w:name="Grid Table 2 Accent 1" w:uiPriority="47"/>
+    <w:lsdException w:name="Grid Table 3 Accent 1" w:uiPriority="48"/>
+    <w:lsdException w:name="Grid Table 4 Accent 1" w:uiPriority="49"/>
+    <w:lsdException w:name="Grid Table 5 Dark Accent 1" w:uiPriority="50"/>
+    <w:lsdException w:name="Grid Table 6 Colorful Accent 1" w:uiPriority="51"/>
+    <w:lsdException w:name="Grid Table 7 Colorful Accent 1" w:uiPriority="52"/>
+    <w:lsdException w:name="Grid Table 1 Light Accent 2" w:uiPriority="46"/>
+    <w:lsdException w:name="Grid Table 2 Accent 2" w:uiPriority="47"/>
+    <w:lsdException w:name="Grid Table 3 Accent 2" w:uiPriority="48"/>
+    <w:lsdException w:name="Grid Table 4 Accent 2" w:uiPriority="49"/>
+    <w:lsdException w:name="Grid Table 5 Dark Accent 2" w:uiPriority="50"/>
+    <w:lsdException w:name="Grid Table 6 Colorful Accent 2" w:uiPriority="51"/>
+    <w:lsdException w:name="Grid Table 7 Colorful Accent 2" w:uiPriority="52"/>
+    <w:lsdException w:name="Grid Table 1 Light Accent 3" w:uiPriority="46"/>
+    <w:lsdException w:name="Grid Table 2 Accent 3" w:uiPriority="47"/>
+    <w:lsdException w:name="Grid Table 3 Accent 3" w:uiPriority="48"/>
+    <w:lsdException w:name="Grid Table 4 Accent 3" w:uiPriority="49"/>
+    <w:lsdException w:name="Grid Table 5 Dark Accent 3" w:uiPriority="50"/>
+    <w:lsdException w:name="Grid Table 6 Colorful Accent 3" w:uiPriority="51"/>
+    <w:lsdException w:name="Grid Table 7 Colorful Accent 3" w:uiPriority="52"/>
+    <w:lsdException w:name="Grid Table 1 Light Accent 4" w:uiPriority="46"/>
+    <w:lsdException w:name="Grid Table 2 Accent 4" w:uiPriority="47"/>
+    <w:lsdException w:name="Grid Table 3 Accent 4" w:uiPriority="48"/>
+    <w:lsdException w:name="Grid Table 4 Accent 4" w:uiPriority="49"/>
+    <w:lsdException w:name="Grid Table 5 Dark Accent 4" w:uiPriority="50"/>
+    <w:lsdException w:name="Grid Table 6 Colorful Accent 4" w:uiPriority="51"/>
+    <w:lsdException w:name="Grid Table 7 Colorful Accent 4" w:uiPriority="52"/>
+    <w:lsdException w:name="Grid Table 1 Light Accent 5" w:uiPriority="46"/>
+    <w:lsdException w:name="Grid Table 2 Accent 5" w:uiPriority="47"/>
+    <w:lsdException w:name="Grid Table 3 Accent 5" w:uiPriority="48"/>
+    <w:lsdException w:name="Grid Table 4 Accent 5" w:uiPriority="49"/>
+    <w:lsdException w:name="Grid Table 5 Dark Accent 5" w:uiPriority="50"/>
+    <w:lsdException w:name="Grid Table 6 Colorful Accent 5" w:uiPriority="51"/>
+    <w:lsdException w:name="Grid Table 7 Colorful Accent 5" w:uiPriority="52"/>
+    <w:lsdException w:name="Grid Table 1 Light Accent 6" w:uiPriority="46"/>
+    <w:lsdException w:name="Grid Table 2 Accent 6" w:uiPriority="47"/>
+    <w:lsdException w:name="Grid Table 3 Accent 6" w:uiPriority="48"/>
+    <w:lsdException w:name="Grid Table 4 Accent 6" w:uiPriority="49"/>
+    <w:lsdException w:name="Grid Table 5 Dark Accent 6" w:uiPriority="50"/>
+    <w:lsdException w:name="Grid Table 6 Colorful Accent 6" w:uiPriority="51"/>
+    <w:lsdException w:name="Grid Table 7 Colorful Accent 6" w:uiPriority="52"/>
+    <w:lsdException w:name="List Table 1 Light" w:uiPriority="46"/>
+    <w:lsdException w:name="List Table 2" w:uiPriority="47"/>
+    <w:lsdException w:name="List Table 3" w:uiPriority="48"/>
+    <w:lsdException w:name="List Table 4" w:uiPriority="49"/>
+    <w:lsdException w:name="List Table 5 Dark" w:uiPriority="50"/>
+    <w:lsdException w:name="List Table 6 Colorful" w:uiPriority="51"/>
+    <w:lsdException w:name="List Table 7 Colorful" w:uiPriority="52"/>
+    <w:lsdException w:name="List Table 1 Light Accent 1" w:uiPriority="46"/>
+    <w:lsdException w:name="List Table 2 Accent 1" w:uiPriority="47"/>
+    <w:lsdException w:name="List Table 3 Accent 1" w:uiPriority="48"/>
+    <w:lsdException w:name="List Table 4 Accent 1" w:uiPriority="49"/>
+    <w:lsdException w:name="List Table 5 Dark Accent 1" w:uiPriority="50"/>
+    <w:lsdException w:name="List Table 6 Colorful Accent 1" w:uiPriority="51"/>
+    <w:lsdException w:name="List Table 7 Colorful Accent 1" w:uiPriority="52"/>
+    <w:lsdException w:name="List Table 1 Light Accent 2" w:uiPriority="46"/>
+    <w:lsdException w:name="List Table 2 Accent 2" w:uiPriority="47"/>
+    <w:lsdException w:name="List Table 3 Accent 2" w:uiPriority="48"/>
+    <w:lsdException w:name="List Table 4 Accent 2" w:uiPriority="49"/>
+    <w:lsdException w:name="List Table 5 Dark Accent 2" w:uiPriority="50"/>
+    <w:lsdException w:name="List Table 6 Colorful Accent 2" w:uiPriority="51"/>
+    <w:lsdException w:name="List Table 7 Colorful Accent 2" w:uiPriority="52"/>
+    <w:lsdException w:name="List Table 1 Light Accent 3" w:uiPriority="46"/>
+    <w:lsdException w:name="List Table 2 Accent 3" w:uiPriority="47"/>
+    <w:lsdException w:name="List Table 3 Accent 3" w:uiPriority="48"/>
+    <w:lsdException w:name="List Table 4 Accent 3" w:uiPriority="49"/>
+    <w:lsdException w:name="List Table 5 Dark Accent 3" w:uiPriority="50"/>
+    <w:lsdException w:name="List Table 6 Colorful Accent 3" w:uiPriority="51"/>
+    <w:lsdException w:name="List Table 7 Colorful Accent 3" w:uiPriority="52"/>
+    <w:lsdException w:name="List Table 1 Light Accent 4" w:uiPriority="46"/>
+    <w:lsdException w:name="List Table 2 Accent 4" w:uiPriority="47"/>
+    <w:lsdException w:name="List Table 3 Accent 4" w:uiPriority="48"/>
+    <w:lsdException w:name="List Table 4 Accent 4" w:uiPriority="49"/>
+    <w:lsdException w:name="List Table 5 Dark Accent 4" w:uiPriority="50"/>
+    <w:lsdException w:name="List Table 6 Colorful Accent 4" w:uiPriority="51"/>
+    <w:lsdException w:name="List Table 7 Colorful Accent 4" w:uiPriority="52"/>
+    <w:lsdException w:name="List Table 1 Light Accent 5" w:uiPriority="46"/>
+    <w:lsdException w:name="List Table 2 Accent 5" w:uiPriority="47"/>
+    <w:lsdException w:name="List Table 3 Accent 5" w:uiPriority="48"/>
+    <w:lsdException w:name="List Table 4 Accent 5" w:uiPriority="49"/>
+    <w:lsdException w:name="List Table 5 Dark Accent 5" w:uiPriority="50"/>
+    <w:lsdException w:name="List Table 6 Colorful Accent 5" w:uiPriority="51"/>
+    <w:lsdException w:name="List Table 7 Colorful Accent 5" w:uiPriority="52"/>
+    <w:lsdException w:name="List Table 1 Light Accent 6" w:uiPriority="46"/>
+    <w:lsdException w:name="List Table 2 Accent 6" w:uiPriority="47"/>
+    <w:lsdException w:name="List Table 3 Accent 6" w:uiPriority="48"/>
+    <w:lsdException w:name="List Table 4 Accent 6" w:uiPriority="49"/>
+    <w:lsdException w:name="List Table 5 Dark Accent 6" w:uiPriority="50"/>
+    <w:lsdException w:name="List Table 6 Colorful Accent 6" w:uiPriority="51"/>
+    <w:lsdException w:name="List Table 7 Colorful Accent 6" w:uiPriority="52"/>
   </w:latentStyles>
   <w:style w:type="paragraph" w:default="1" w:styleId="Normal">
     <w:name w:val="Normal"/>
@@ -20061,7 +20427,7 @@
 </file>
 
 <file path=customXml/itemProps1.xml><?xml version="1.0" encoding="utf-8"?>
-<ds:datastoreItem xmlns:ds="http://schemas.openxmlformats.org/officeDocument/2006/customXml" ds:itemID="{9112CAFF-6D8F-43F9-AE55-1966854F1613}">
+<ds:datastoreItem xmlns:ds="http://schemas.openxmlformats.org/officeDocument/2006/customXml" ds:itemID="{A73713A2-E898-4A74-8B55-52C996EA3031}">
   <ds:schemaRefs>
     <ds:schemaRef ds:uri="http://schemas.openxmlformats.org/officeDocument/2006/bibliography"/>
   </ds:schemaRefs>

</xml_diff>

<commit_message>
Sua bao cao thay Duong
</commit_message>
<xml_diff>
--- a/PTTK HTTT/Tổng quan bai tap.docx
+++ b/PTTK HTTT/Tổng quan bai tap.docx
@@ -17932,7 +17932,7 @@
         </w:rPr>
         <w:drawing>
           <wp:inline distT="0" distB="0" distL="0" distR="0">
-            <wp:extent cx="5972175" cy="2901280"/>
+            <wp:extent cx="5972173" cy="2901280"/>
             <wp:effectExtent l="0" t="0" r="0" b="0"/>
             <wp:docPr id="6" name="Picture 6"/>
             <wp:cNvGraphicFramePr>
@@ -17960,7 +17960,7 @@
                   <pic:spPr>
                     <a:xfrm>
                       <a:off x="0" y="0"/>
-                      <a:ext cx="5972175" cy="2901280"/>
+                      <a:ext cx="5972173" cy="2901280"/>
                     </a:xfrm>
                     <a:prstGeom prst="rect">
                       <a:avLst/>
@@ -18035,8 +18035,8 @@
         </w:rPr>
         <w:drawing>
           <wp:inline distT="0" distB="0" distL="0" distR="0">
-            <wp:extent cx="5972175" cy="2989580"/>
-            <wp:effectExtent l="0" t="0" r="9525" b="1270"/>
+            <wp:extent cx="5972175" cy="2822734"/>
+            <wp:effectExtent l="0" t="0" r="0" b="0"/>
             <wp:docPr id="8" name="Picture 8"/>
             <wp:cNvGraphicFramePr>
               <a:graphicFrameLocks xmlns:a="http://schemas.openxmlformats.org/drawingml/2006/main" noChangeAspect="1"/>
@@ -18063,7 +18063,7 @@
                   <pic:spPr>
                     <a:xfrm>
                       <a:off x="0" y="0"/>
-                      <a:ext cx="5972175" cy="2989580"/>
+                      <a:ext cx="5972175" cy="2822734"/>
                     </a:xfrm>
                     <a:prstGeom prst="rect">
                       <a:avLst/>
@@ -18105,14 +18105,967 @@
     </w:p>
     <w:p>
       <w:pPr>
-        <w:rPr>
-          <w:rFonts w:ascii="Times New Roman" w:eastAsiaTheme="majorEastAsia" w:hAnsi="Times New Roman" w:cstheme="majorBidi"/>
-          <w:sz w:val="28"/>
-          <w:szCs w:val="26"/>
-        </w:rPr>
-      </w:pPr>
-      <w:bookmarkStart w:id="25" w:name="_GoBack"/>
-      <w:bookmarkEnd w:id="25"/>
+        <w:pStyle w:val="ListParagraph"/>
+        <w:numPr>
+          <w:ilvl w:val="0"/>
+          <w:numId w:val="10"/>
+        </w:numPr>
+        <w:rPr>
+          <w:rFonts w:ascii="Times New Roman" w:hAnsi="Times New Roman" w:cs="Times New Roman"/>
+          <w:b/>
+          <w:sz w:val="26"/>
+        </w:rPr>
+      </w:pPr>
+      <w:r>
+        <w:rPr>
+          <w:rFonts w:ascii="Times New Roman" w:hAnsi="Times New Roman" w:cs="Times New Roman"/>
+          <w:b/>
+          <w:sz w:val="26"/>
+        </w:rPr>
+        <w:t>Cấp 0:</w:t>
+      </w:r>
+    </w:p>
+    <w:p>
+      <w:pPr>
+        <w:spacing w:line="360" w:lineRule="auto"/>
+        <w:ind w:left="709" w:firstLine="567"/>
+        <w:jc w:val="both"/>
+        <w:rPr>
+          <w:rFonts w:ascii="Times New Roman" w:hAnsi="Times New Roman" w:cs="Times New Roman"/>
+          <w:sz w:val="26"/>
+          <w:szCs w:val="24"/>
+        </w:rPr>
+      </w:pPr>
+      <w:r>
+        <w:rPr>
+          <w:rFonts w:ascii="Times New Roman" w:hAnsi="Times New Roman" w:cs="Times New Roman"/>
+          <w:sz w:val="26"/>
+          <w:szCs w:val="24"/>
+        </w:rPr>
+        <w:t>Người hướng dẫn yêu cầu đánh giá, danh sách thực tập; kết quả trả về là kết quả đánh giá, danh sách thực tập.</w:t>
+      </w:r>
+    </w:p>
+    <w:p>
+      <w:pPr>
+        <w:spacing w:line="360" w:lineRule="auto"/>
+        <w:ind w:left="709" w:firstLine="567"/>
+        <w:jc w:val="both"/>
+        <w:rPr>
+          <w:rFonts w:ascii="Times New Roman" w:hAnsi="Times New Roman" w:cs="Times New Roman"/>
+          <w:sz w:val="26"/>
+          <w:szCs w:val="24"/>
+        </w:rPr>
+      </w:pPr>
+      <w:r>
+        <w:rPr>
+          <w:rFonts w:ascii="Times New Roman" w:hAnsi="Times New Roman" w:cs="Times New Roman"/>
+          <w:sz w:val="26"/>
+          <w:szCs w:val="24"/>
+        </w:rPr>
+        <w:lastRenderedPageBreak/>
+        <w:t>Sinh viên yêu cầu danh sách thực tập, kinh phí hỗ trợ; kết quả trả về kế quả danh sách thực tập, kinh phí hỗ trợ.</w:t>
+      </w:r>
+    </w:p>
+    <w:p>
+      <w:pPr>
+        <w:spacing w:line="360" w:lineRule="auto"/>
+        <w:ind w:left="709" w:firstLine="567"/>
+        <w:jc w:val="both"/>
+        <w:rPr>
+          <w:rFonts w:ascii="Times New Roman" w:hAnsi="Times New Roman" w:cs="Times New Roman"/>
+          <w:sz w:val="26"/>
+          <w:szCs w:val="24"/>
+        </w:rPr>
+      </w:pPr>
+      <w:r>
+        <w:rPr>
+          <w:rFonts w:ascii="Times New Roman" w:hAnsi="Times New Roman" w:cs="Times New Roman"/>
+          <w:sz w:val="26"/>
+          <w:szCs w:val="24"/>
+        </w:rPr>
+        <w:t>Lãnh Đạo Khoa yêu cầu xét duyệt; kết quả trả về kết quả xét duyệt</w:t>
+      </w:r>
+    </w:p>
+    <w:p>
+      <w:pPr>
+        <w:pStyle w:val="ListParagraph"/>
+        <w:numPr>
+          <w:ilvl w:val="0"/>
+          <w:numId w:val="10"/>
+        </w:numPr>
+        <w:rPr>
+          <w:rFonts w:ascii="Times New Roman" w:hAnsi="Times New Roman" w:cs="Times New Roman"/>
+          <w:b/>
+          <w:sz w:val="26"/>
+        </w:rPr>
+      </w:pPr>
+      <w:r>
+        <w:rPr>
+          <w:rFonts w:ascii="Times New Roman" w:hAnsi="Times New Roman" w:cs="Times New Roman"/>
+          <w:b/>
+          <w:sz w:val="26"/>
+        </w:rPr>
+        <w:t xml:space="preserve">Cấp </w:t>
+      </w:r>
+      <w:r>
+        <w:rPr>
+          <w:rFonts w:ascii="Times New Roman" w:hAnsi="Times New Roman" w:cs="Times New Roman"/>
+          <w:b/>
+          <w:sz w:val="26"/>
+        </w:rPr>
+        <w:t>1</w:t>
+      </w:r>
+      <w:r>
+        <w:rPr>
+          <w:rFonts w:ascii="Times New Roman" w:hAnsi="Times New Roman" w:cs="Times New Roman"/>
+          <w:b/>
+          <w:sz w:val="26"/>
+        </w:rPr>
+        <w:t>:</w:t>
+      </w:r>
+    </w:p>
+    <w:p>
+      <w:pPr>
+        <w:spacing w:line="360" w:lineRule="auto"/>
+        <w:ind w:left="709" w:firstLine="567"/>
+        <w:jc w:val="both"/>
+        <w:rPr>
+          <w:rFonts w:ascii="Times New Roman" w:hAnsi="Times New Roman" w:cs="Times New Roman"/>
+          <w:sz w:val="26"/>
+          <w:szCs w:val="24"/>
+        </w:rPr>
+      </w:pPr>
+      <w:r>
+        <w:rPr>
+          <w:rFonts w:ascii="Times New Roman" w:hAnsi="Times New Roman" w:cs="Times New Roman"/>
+          <w:sz w:val="26"/>
+          <w:szCs w:val="24"/>
+        </w:rPr>
+        <w:t xml:space="preserve">Giảng viên yêu cầu đánh </w:t>
+      </w:r>
+      <w:r>
+        <w:rPr>
+          <w:rFonts w:ascii="Times New Roman" w:hAnsi="Times New Roman" w:cs="Times New Roman"/>
+          <w:sz w:val="26"/>
+          <w:szCs w:val="24"/>
+        </w:rPr>
+        <w:t>giá; kết quả trả về kết quả đánh giá.</w:t>
+      </w:r>
+    </w:p>
+    <w:p>
+      <w:pPr>
+        <w:spacing w:line="360" w:lineRule="auto"/>
+        <w:ind w:left="709" w:firstLine="567"/>
+        <w:jc w:val="both"/>
+        <w:rPr>
+          <w:rFonts w:ascii="Times New Roman" w:hAnsi="Times New Roman" w:cs="Times New Roman"/>
+          <w:sz w:val="26"/>
+          <w:szCs w:val="24"/>
+        </w:rPr>
+      </w:pPr>
+      <w:r>
+        <w:rPr>
+          <w:rFonts w:ascii="Times New Roman" w:hAnsi="Times New Roman" w:cs="Times New Roman"/>
+          <w:sz w:val="26"/>
+          <w:szCs w:val="24"/>
+        </w:rPr>
+        <w:t xml:space="preserve">Lãnh đạo đơn vị </w:t>
+      </w:r>
+      <w:r>
+        <w:rPr>
+          <w:rFonts w:ascii="Times New Roman" w:hAnsi="Times New Roman" w:cs="Times New Roman"/>
+          <w:sz w:val="26"/>
+          <w:szCs w:val="24"/>
+        </w:rPr>
+        <w:t>yêu cầu đánh giá; kết quả trả về kết quả đánh giá</w:t>
+      </w:r>
+      <w:r>
+        <w:rPr>
+          <w:rFonts w:ascii="Times New Roman" w:hAnsi="Times New Roman" w:cs="Times New Roman"/>
+          <w:sz w:val="26"/>
+          <w:szCs w:val="24"/>
+        </w:rPr>
+        <w:t>.</w:t>
+      </w:r>
+    </w:p>
+    <w:p>
+      <w:pPr>
+        <w:spacing w:line="360" w:lineRule="auto"/>
+        <w:ind w:left="709" w:firstLine="567"/>
+        <w:jc w:val="both"/>
+        <w:rPr>
+          <w:rFonts w:ascii="Times New Roman" w:hAnsi="Times New Roman" w:cs="Times New Roman"/>
+          <w:sz w:val="26"/>
+          <w:szCs w:val="24"/>
+        </w:rPr>
+      </w:pPr>
+      <w:r>
+        <w:rPr>
+          <w:rFonts w:ascii="Times New Roman" w:hAnsi="Times New Roman" w:cs="Times New Roman"/>
+          <w:sz w:val="26"/>
+          <w:szCs w:val="24"/>
+        </w:rPr>
+        <w:t xml:space="preserve">Người hướng dẫn </w:t>
+      </w:r>
+      <w:r>
+        <w:rPr>
+          <w:rFonts w:ascii="Times New Roman" w:hAnsi="Times New Roman" w:cs="Times New Roman"/>
+          <w:sz w:val="26"/>
+          <w:szCs w:val="24"/>
+        </w:rPr>
+        <w:t>yêu cầu đánh giá; kết quả trả về kết quả đánh giá</w:t>
+      </w:r>
+      <w:r>
+        <w:rPr>
+          <w:rFonts w:ascii="Times New Roman" w:hAnsi="Times New Roman" w:cs="Times New Roman"/>
+          <w:sz w:val="26"/>
+          <w:szCs w:val="24"/>
+        </w:rPr>
+        <w:t>.</w:t>
+      </w:r>
+    </w:p>
+    <w:p>
+      <w:pPr>
+        <w:spacing w:line="360" w:lineRule="auto"/>
+        <w:ind w:left="709" w:firstLine="567"/>
+        <w:jc w:val="both"/>
+        <w:rPr>
+          <w:rFonts w:ascii="Times New Roman" w:hAnsi="Times New Roman" w:cs="Times New Roman"/>
+          <w:sz w:val="26"/>
+          <w:szCs w:val="24"/>
+        </w:rPr>
+      </w:pPr>
+      <w:r>
+        <w:rPr>
+          <w:rFonts w:ascii="Times New Roman" w:hAnsi="Times New Roman" w:cs="Times New Roman"/>
+          <w:sz w:val="26"/>
+          <w:szCs w:val="24"/>
+        </w:rPr>
+        <w:t>Lãnh đạo bộ môn</w:t>
+      </w:r>
+      <w:r>
+        <w:rPr>
+          <w:rFonts w:ascii="Times New Roman" w:hAnsi="Times New Roman" w:cs="Times New Roman"/>
+          <w:sz w:val="26"/>
+          <w:szCs w:val="24"/>
+        </w:rPr>
+        <w:t xml:space="preserve"> yêu cầu </w:t>
+      </w:r>
+      <w:r>
+        <w:rPr>
+          <w:rFonts w:ascii="Times New Roman" w:hAnsi="Times New Roman" w:cs="Times New Roman"/>
+          <w:sz w:val="26"/>
+          <w:szCs w:val="24"/>
+        </w:rPr>
+        <w:t>xét duyệt</w:t>
+      </w:r>
+      <w:r>
+        <w:rPr>
+          <w:rFonts w:ascii="Times New Roman" w:hAnsi="Times New Roman" w:cs="Times New Roman"/>
+          <w:sz w:val="26"/>
+          <w:szCs w:val="24"/>
+        </w:rPr>
+        <w:t xml:space="preserve">; kết quả trả về kết quả </w:t>
+      </w:r>
+      <w:r>
+        <w:rPr>
+          <w:rFonts w:ascii="Times New Roman" w:hAnsi="Times New Roman" w:cs="Times New Roman"/>
+          <w:sz w:val="26"/>
+          <w:szCs w:val="24"/>
+        </w:rPr>
+        <w:t>xét duyệt</w:t>
+      </w:r>
+      <w:r>
+        <w:rPr>
+          <w:rFonts w:ascii="Times New Roman" w:hAnsi="Times New Roman" w:cs="Times New Roman"/>
+          <w:sz w:val="26"/>
+          <w:szCs w:val="24"/>
+        </w:rPr>
+        <w:t>.</w:t>
+      </w:r>
+    </w:p>
+    <w:p>
+      <w:pPr>
+        <w:spacing w:line="360" w:lineRule="auto"/>
+        <w:ind w:left="709" w:firstLine="567"/>
+        <w:jc w:val="both"/>
+        <w:rPr>
+          <w:rFonts w:ascii="Times New Roman" w:hAnsi="Times New Roman" w:cs="Times New Roman"/>
+          <w:sz w:val="26"/>
+          <w:szCs w:val="24"/>
+        </w:rPr>
+      </w:pPr>
+      <w:r>
+        <w:rPr>
+          <w:rFonts w:ascii="Times New Roman" w:hAnsi="Times New Roman" w:cs="Times New Roman"/>
+          <w:sz w:val="26"/>
+          <w:szCs w:val="24"/>
+        </w:rPr>
+        <w:t xml:space="preserve">Lãnh đạo </w:t>
+      </w:r>
+      <w:r>
+        <w:rPr>
+          <w:rFonts w:ascii="Times New Roman" w:hAnsi="Times New Roman" w:cs="Times New Roman"/>
+          <w:sz w:val="26"/>
+          <w:szCs w:val="24"/>
+        </w:rPr>
+        <w:t>khoa</w:t>
+      </w:r>
+      <w:r>
+        <w:rPr>
+          <w:rFonts w:ascii="Times New Roman" w:hAnsi="Times New Roman" w:cs="Times New Roman"/>
+          <w:sz w:val="26"/>
+          <w:szCs w:val="24"/>
+        </w:rPr>
+        <w:t xml:space="preserve"> yêu cầu xét duyệt; kết quả trả về kết quả xét duyệt.</w:t>
+      </w:r>
+    </w:p>
+    <w:p>
+      <w:pPr>
+        <w:spacing w:line="360" w:lineRule="auto"/>
+        <w:ind w:left="709" w:firstLine="567"/>
+        <w:jc w:val="both"/>
+        <w:rPr>
+          <w:rFonts w:ascii="Times New Roman" w:hAnsi="Times New Roman" w:cs="Times New Roman"/>
+          <w:sz w:val="26"/>
+          <w:szCs w:val="24"/>
+        </w:rPr>
+      </w:pPr>
+      <w:r>
+        <w:rPr>
+          <w:rFonts w:ascii="Times New Roman" w:hAnsi="Times New Roman" w:cs="Times New Roman"/>
+          <w:sz w:val="26"/>
+          <w:szCs w:val="24"/>
+        </w:rPr>
+        <w:t>Sinh viên</w:t>
+      </w:r>
+      <w:r>
+        <w:rPr>
+          <w:rFonts w:ascii="Times New Roman" w:hAnsi="Times New Roman" w:cs="Times New Roman"/>
+          <w:sz w:val="26"/>
+          <w:szCs w:val="24"/>
+        </w:rPr>
+        <w:t xml:space="preserve"> yêu cầu </w:t>
+      </w:r>
+      <w:r>
+        <w:rPr>
+          <w:rFonts w:ascii="Times New Roman" w:hAnsi="Times New Roman" w:cs="Times New Roman"/>
+          <w:sz w:val="26"/>
+          <w:szCs w:val="24"/>
+        </w:rPr>
+        <w:t>kinh phí hỗ trợ</w:t>
+      </w:r>
+      <w:r>
+        <w:rPr>
+          <w:rFonts w:ascii="Times New Roman" w:hAnsi="Times New Roman" w:cs="Times New Roman"/>
+          <w:sz w:val="26"/>
+          <w:szCs w:val="24"/>
+        </w:rPr>
+        <w:t xml:space="preserve">; kết quả trả về </w:t>
+      </w:r>
+      <w:r>
+        <w:rPr>
+          <w:rFonts w:ascii="Times New Roman" w:hAnsi="Times New Roman" w:cs="Times New Roman"/>
+          <w:sz w:val="26"/>
+          <w:szCs w:val="24"/>
+        </w:rPr>
+        <w:t>kinh phí hỗ trợ</w:t>
+      </w:r>
+      <w:r>
+        <w:rPr>
+          <w:rFonts w:ascii="Times New Roman" w:hAnsi="Times New Roman" w:cs="Times New Roman"/>
+          <w:sz w:val="26"/>
+          <w:szCs w:val="24"/>
+        </w:rPr>
+        <w:t>.</w:t>
+      </w:r>
+    </w:p>
+    <w:p>
+      <w:pPr>
+        <w:spacing w:line="360" w:lineRule="auto"/>
+        <w:ind w:left="709" w:firstLine="567"/>
+        <w:jc w:val="both"/>
+        <w:rPr>
+          <w:rFonts w:ascii="Times New Roman" w:hAnsi="Times New Roman" w:cs="Times New Roman"/>
+          <w:sz w:val="26"/>
+          <w:szCs w:val="24"/>
+        </w:rPr>
+      </w:pPr>
+      <w:r>
+        <w:rPr>
+          <w:rFonts w:ascii="Times New Roman" w:hAnsi="Times New Roman" w:cs="Times New Roman"/>
+          <w:sz w:val="26"/>
+          <w:szCs w:val="24"/>
+        </w:rPr>
+        <w:t>Sinh viên</w:t>
+      </w:r>
+      <w:r>
+        <w:rPr>
+          <w:rFonts w:ascii="Times New Roman" w:hAnsi="Times New Roman" w:cs="Times New Roman"/>
+          <w:sz w:val="26"/>
+          <w:szCs w:val="24"/>
+        </w:rPr>
+        <w:t xml:space="preserve"> yêu cầu </w:t>
+      </w:r>
+      <w:r>
+        <w:rPr>
+          <w:rFonts w:ascii="Times New Roman" w:hAnsi="Times New Roman" w:cs="Times New Roman"/>
+          <w:sz w:val="26"/>
+          <w:szCs w:val="24"/>
+        </w:rPr>
+        <w:t>đăng ký thực tập;</w:t>
+      </w:r>
+      <w:r>
+        <w:rPr>
+          <w:rFonts w:ascii="Times New Roman" w:hAnsi="Times New Roman" w:cs="Times New Roman"/>
+          <w:sz w:val="26"/>
+          <w:szCs w:val="24"/>
+        </w:rPr>
+        <w:t xml:space="preserve"> kết quả trả về kết quả </w:t>
+      </w:r>
+      <w:r>
+        <w:rPr>
+          <w:rFonts w:ascii="Times New Roman" w:hAnsi="Times New Roman" w:cs="Times New Roman"/>
+          <w:sz w:val="26"/>
+          <w:szCs w:val="24"/>
+        </w:rPr>
+        <w:t>đăng ký</w:t>
+      </w:r>
+      <w:r>
+        <w:rPr>
+          <w:rFonts w:ascii="Times New Roman" w:hAnsi="Times New Roman" w:cs="Times New Roman"/>
+          <w:sz w:val="26"/>
+          <w:szCs w:val="24"/>
+        </w:rPr>
+        <w:t>.</w:t>
+      </w:r>
+    </w:p>
+    <w:p>
+      <w:pPr>
+        <w:pStyle w:val="ListParagraph"/>
+        <w:numPr>
+          <w:ilvl w:val="0"/>
+          <w:numId w:val="10"/>
+        </w:numPr>
+        <w:rPr>
+          <w:rFonts w:ascii="Times New Roman" w:hAnsi="Times New Roman" w:cs="Times New Roman"/>
+          <w:b/>
+          <w:sz w:val="26"/>
+        </w:rPr>
+      </w:pPr>
+      <w:r>
+        <w:rPr>
+          <w:rFonts w:ascii="Times New Roman" w:hAnsi="Times New Roman" w:cs="Times New Roman"/>
+          <w:b/>
+          <w:sz w:val="26"/>
+        </w:rPr>
+        <w:t>Cấp</w:t>
+      </w:r>
+      <w:r>
+        <w:rPr>
+          <w:rFonts w:ascii="Times New Roman" w:hAnsi="Times New Roman" w:cs="Times New Roman"/>
+          <w:b/>
+          <w:sz w:val="26"/>
+        </w:rPr>
+        <w:t xml:space="preserve"> 2</w:t>
+      </w:r>
+      <w:r>
+        <w:rPr>
+          <w:rFonts w:ascii="Times New Roman" w:hAnsi="Times New Roman" w:cs="Times New Roman"/>
+          <w:b/>
+          <w:sz w:val="26"/>
+        </w:rPr>
+        <w:t>:</w:t>
+      </w:r>
+    </w:p>
+    <w:p>
+      <w:pPr>
+        <w:pStyle w:val="ListParagraph"/>
+        <w:rPr>
+          <w:rFonts w:ascii="Times New Roman" w:hAnsi="Times New Roman" w:cs="Times New Roman"/>
+          <w:b/>
+          <w:sz w:val="26"/>
+        </w:rPr>
+      </w:pPr>
+      <w:r>
+        <w:rPr>
+          <w:rFonts w:ascii="Times New Roman" w:hAnsi="Times New Roman" w:cs="Times New Roman"/>
+          <w:b/>
+          <w:sz w:val="26"/>
+        </w:rPr>
+        <w:t>1.1</w:t>
+      </w:r>
+      <w:r>
+        <w:rPr>
+          <w:rFonts w:ascii="Times New Roman" w:hAnsi="Times New Roman" w:cs="Times New Roman"/>
+          <w:b/>
+          <w:sz w:val="26"/>
+        </w:rPr>
+        <w:t xml:space="preserve"> Đăng ký thực tập</w:t>
+      </w:r>
+    </w:p>
+    <w:p>
+      <w:pPr>
+        <w:spacing w:line="360" w:lineRule="auto"/>
+        <w:ind w:left="709" w:firstLine="567"/>
+        <w:jc w:val="both"/>
+        <w:rPr>
+          <w:rFonts w:ascii="Times New Roman" w:hAnsi="Times New Roman" w:cs="Times New Roman"/>
+          <w:sz w:val="26"/>
+          <w:szCs w:val="24"/>
+        </w:rPr>
+      </w:pPr>
+      <w:r>
+        <w:rPr>
+          <w:rFonts w:ascii="Times New Roman" w:hAnsi="Times New Roman" w:cs="Times New Roman"/>
+          <w:sz w:val="26"/>
+          <w:szCs w:val="24"/>
+        </w:rPr>
+        <w:t xml:space="preserve">Sinh viên yêu cầu </w:t>
+      </w:r>
+      <w:r>
+        <w:rPr>
+          <w:rFonts w:ascii="Times New Roman" w:hAnsi="Times New Roman" w:cs="Times New Roman"/>
+          <w:sz w:val="26"/>
+          <w:szCs w:val="24"/>
+        </w:rPr>
+        <w:t>đăng ký</w:t>
+      </w:r>
+      <w:r>
+        <w:rPr>
+          <w:rFonts w:ascii="Times New Roman" w:hAnsi="Times New Roman" w:cs="Times New Roman"/>
+          <w:sz w:val="26"/>
+          <w:szCs w:val="24"/>
+        </w:rPr>
+        <w:t xml:space="preserve">; </w:t>
+      </w:r>
+      <w:r>
+        <w:rPr>
+          <w:rFonts w:ascii="Times New Roman" w:hAnsi="Times New Roman" w:cs="Times New Roman"/>
+          <w:sz w:val="26"/>
+          <w:szCs w:val="24"/>
+        </w:rPr>
+        <w:t xml:space="preserve">thực hiện đăng ký, nếu kiểm tra tồn tại thì đăng ký lại ngược lại ghi thông tin đăng ký vào </w:t>
+      </w:r>
+      <w:r>
+        <w:rPr>
+          <w:rFonts w:ascii="Times New Roman" w:hAnsi="Times New Roman" w:cs="Times New Roman"/>
+          <w:sz w:val="26"/>
+          <w:szCs w:val="24"/>
+        </w:rPr>
+        <w:t>kho</w:t>
+      </w:r>
+      <w:r>
+        <w:rPr>
+          <w:rFonts w:ascii="Times New Roman" w:hAnsi="Times New Roman" w:cs="Times New Roman"/>
+          <w:sz w:val="26"/>
+          <w:szCs w:val="24"/>
+        </w:rPr>
+        <w:t xml:space="preserve"> quản lý đăng ký.</w:t>
+      </w:r>
+    </w:p>
+    <w:p>
+      <w:pPr>
+        <w:pStyle w:val="ListParagraph"/>
+        <w:rPr>
+          <w:rFonts w:ascii="Times New Roman" w:hAnsi="Times New Roman" w:cs="Times New Roman"/>
+          <w:b/>
+          <w:sz w:val="26"/>
+        </w:rPr>
+      </w:pPr>
+      <w:r>
+        <w:rPr>
+          <w:rFonts w:ascii="Times New Roman" w:hAnsi="Times New Roman" w:cs="Times New Roman"/>
+          <w:b/>
+          <w:sz w:val="26"/>
+        </w:rPr>
+        <w:t>1.</w:t>
+      </w:r>
+      <w:r>
+        <w:rPr>
+          <w:rFonts w:ascii="Times New Roman" w:hAnsi="Times New Roman" w:cs="Times New Roman"/>
+          <w:b/>
+          <w:sz w:val="26"/>
+        </w:rPr>
+        <w:t>2</w:t>
+      </w:r>
+      <w:r>
+        <w:rPr>
+          <w:rFonts w:ascii="Times New Roman" w:hAnsi="Times New Roman" w:cs="Times New Roman"/>
+          <w:b/>
+          <w:sz w:val="26"/>
+        </w:rPr>
+        <w:t xml:space="preserve"> </w:t>
+      </w:r>
+      <w:r>
+        <w:rPr>
+          <w:rFonts w:ascii="Times New Roman" w:hAnsi="Times New Roman" w:cs="Times New Roman"/>
+          <w:b/>
+          <w:sz w:val="26"/>
+        </w:rPr>
+        <w:t>Kinh phí hỗ trợ</w:t>
+      </w:r>
+    </w:p>
+    <w:p>
+      <w:pPr>
+        <w:spacing w:line="360" w:lineRule="auto"/>
+        <w:ind w:left="709" w:firstLine="567"/>
+        <w:jc w:val="both"/>
+        <w:rPr>
+          <w:rFonts w:ascii="Times New Roman" w:hAnsi="Times New Roman" w:cs="Times New Roman"/>
+          <w:sz w:val="26"/>
+          <w:szCs w:val="24"/>
+        </w:rPr>
+      </w:pPr>
+      <w:r>
+        <w:rPr>
+          <w:rFonts w:ascii="Times New Roman" w:hAnsi="Times New Roman" w:cs="Times New Roman"/>
+          <w:sz w:val="26"/>
+          <w:szCs w:val="24"/>
+        </w:rPr>
+        <w:t xml:space="preserve">Sinh viên yêu cầu </w:t>
+      </w:r>
+      <w:r>
+        <w:rPr>
+          <w:rFonts w:ascii="Times New Roman" w:hAnsi="Times New Roman" w:cs="Times New Roman"/>
+          <w:sz w:val="26"/>
+          <w:szCs w:val="24"/>
+        </w:rPr>
+        <w:t>xem kinh phí hỗ trợ</w:t>
+      </w:r>
+      <w:r>
+        <w:rPr>
+          <w:rFonts w:ascii="Times New Roman" w:hAnsi="Times New Roman" w:cs="Times New Roman"/>
+          <w:sz w:val="26"/>
+          <w:szCs w:val="24"/>
+        </w:rPr>
+        <w:t xml:space="preserve">, lấy thông tin kinh phí từ kho quản lý kinh phí và trả về kết quả kinh phí </w:t>
+      </w:r>
+      <w:r>
+        <w:rPr>
+          <w:rFonts w:ascii="Times New Roman" w:hAnsi="Times New Roman" w:cs="Times New Roman"/>
+          <w:sz w:val="26"/>
+          <w:szCs w:val="24"/>
+        </w:rPr>
+        <w:t>.</w:t>
+      </w:r>
+    </w:p>
+    <w:p>
+      <w:pPr>
+        <w:spacing w:line="360" w:lineRule="auto"/>
+        <w:ind w:left="709" w:firstLine="567"/>
+        <w:jc w:val="both"/>
+        <w:rPr>
+          <w:rFonts w:ascii="Times New Roman" w:hAnsi="Times New Roman" w:cs="Times New Roman"/>
+          <w:sz w:val="26"/>
+          <w:szCs w:val="24"/>
+        </w:rPr>
+      </w:pPr>
+      <w:r>
+        <w:rPr>
+          <w:rFonts w:ascii="Times New Roman" w:hAnsi="Times New Roman" w:cs="Times New Roman"/>
+          <w:sz w:val="26"/>
+          <w:szCs w:val="24"/>
+        </w:rPr>
+        <w:t>Lãnh đạo khoa yêu cầu xét kinh phí hỗ trợ; lấy chiều dài quãng đường để tính kinh phí; nếu tồn tại thì trả về đã tồn tại ngược lại ghi thông tin kinh phí vào kho quản lý kinh phí.</w:t>
+      </w:r>
+    </w:p>
+    <w:p>
+      <w:pPr>
+        <w:pStyle w:val="ListParagraph"/>
+        <w:rPr>
+          <w:rFonts w:ascii="Times New Roman" w:hAnsi="Times New Roman" w:cs="Times New Roman"/>
+          <w:b/>
+          <w:sz w:val="26"/>
+        </w:rPr>
+      </w:pPr>
+      <w:r>
+        <w:rPr>
+          <w:rFonts w:ascii="Times New Roman" w:hAnsi="Times New Roman" w:cs="Times New Roman"/>
+          <w:b/>
+          <w:sz w:val="26"/>
+        </w:rPr>
+        <w:t>1.</w:t>
+      </w:r>
+      <w:r>
+        <w:rPr>
+          <w:rFonts w:ascii="Times New Roman" w:hAnsi="Times New Roman" w:cs="Times New Roman"/>
+          <w:b/>
+          <w:sz w:val="26"/>
+        </w:rPr>
+        <w:t>3</w:t>
+      </w:r>
+      <w:r>
+        <w:rPr>
+          <w:rFonts w:ascii="Times New Roman" w:hAnsi="Times New Roman" w:cs="Times New Roman"/>
+          <w:b/>
+          <w:sz w:val="26"/>
+        </w:rPr>
+        <w:t xml:space="preserve"> </w:t>
+      </w:r>
+      <w:r>
+        <w:rPr>
+          <w:rFonts w:ascii="Times New Roman" w:hAnsi="Times New Roman" w:cs="Times New Roman"/>
+          <w:b/>
+          <w:sz w:val="26"/>
+        </w:rPr>
+        <w:t>Duyệt danh sách thực tập</w:t>
+      </w:r>
+    </w:p>
+    <w:p>
+      <w:pPr>
+        <w:spacing w:line="360" w:lineRule="auto"/>
+        <w:ind w:left="709" w:firstLine="567"/>
+        <w:jc w:val="both"/>
+        <w:rPr>
+          <w:rFonts w:ascii="Times New Roman" w:hAnsi="Times New Roman" w:cs="Times New Roman"/>
+          <w:sz w:val="26"/>
+          <w:szCs w:val="24"/>
+        </w:rPr>
+      </w:pPr>
+      <w:r>
+        <w:rPr>
+          <w:rFonts w:ascii="Times New Roman" w:hAnsi="Times New Roman" w:cs="Times New Roman"/>
+          <w:sz w:val="26"/>
+          <w:szCs w:val="24"/>
+        </w:rPr>
+        <w:lastRenderedPageBreak/>
+        <w:t xml:space="preserve">Lãnh đạo khoa yêu cầu xét </w:t>
+      </w:r>
+      <w:r>
+        <w:rPr>
+          <w:rFonts w:ascii="Times New Roman" w:hAnsi="Times New Roman" w:cs="Times New Roman"/>
+          <w:sz w:val="26"/>
+          <w:szCs w:val="24"/>
+        </w:rPr>
+        <w:t>duyệt danh sách sinh viên thực tập</w:t>
+      </w:r>
+      <w:r>
+        <w:rPr>
+          <w:rFonts w:ascii="Times New Roman" w:hAnsi="Times New Roman" w:cs="Times New Roman"/>
+          <w:sz w:val="26"/>
+          <w:szCs w:val="24"/>
+        </w:rPr>
+        <w:t xml:space="preserve">; </w:t>
+      </w:r>
+      <w:r>
+        <w:rPr>
+          <w:rFonts w:ascii="Times New Roman" w:hAnsi="Times New Roman" w:cs="Times New Roman"/>
+          <w:sz w:val="26"/>
+          <w:szCs w:val="24"/>
+        </w:rPr>
+        <w:t>tiến hành kiểm tra và lấy thông tin  đăng ký từ kho quản lý đăng ký</w:t>
+      </w:r>
+      <w:r>
+        <w:rPr>
+          <w:rFonts w:ascii="Times New Roman" w:hAnsi="Times New Roman" w:cs="Times New Roman"/>
+          <w:sz w:val="26"/>
+          <w:szCs w:val="24"/>
+        </w:rPr>
+        <w:t xml:space="preserve">; </w:t>
+      </w:r>
+      <w:r>
+        <w:rPr>
+          <w:rFonts w:ascii="Times New Roman" w:hAnsi="Times New Roman" w:cs="Times New Roman"/>
+          <w:sz w:val="26"/>
+          <w:szCs w:val="24"/>
+        </w:rPr>
+        <w:t>cung cấp danh sách sinh viên ghi vào kho quản lý danh sách thực tập</w:t>
+      </w:r>
+      <w:r>
+        <w:rPr>
+          <w:rFonts w:ascii="Times New Roman" w:hAnsi="Times New Roman" w:cs="Times New Roman"/>
+          <w:sz w:val="26"/>
+          <w:szCs w:val="24"/>
+        </w:rPr>
+        <w:t>.</w:t>
+      </w:r>
+    </w:p>
+    <w:p>
+      <w:pPr>
+        <w:pStyle w:val="ListParagraph"/>
+        <w:rPr>
+          <w:rFonts w:ascii="Times New Roman" w:hAnsi="Times New Roman" w:cs="Times New Roman"/>
+          <w:b/>
+          <w:sz w:val="26"/>
+        </w:rPr>
+      </w:pPr>
+      <w:r>
+        <w:rPr>
+          <w:rFonts w:ascii="Times New Roman" w:hAnsi="Times New Roman" w:cs="Times New Roman"/>
+          <w:b/>
+          <w:sz w:val="26"/>
+        </w:rPr>
+        <w:t>1.</w:t>
+      </w:r>
+      <w:r>
+        <w:rPr>
+          <w:rFonts w:ascii="Times New Roman" w:hAnsi="Times New Roman" w:cs="Times New Roman"/>
+          <w:b/>
+          <w:sz w:val="26"/>
+        </w:rPr>
+        <w:t>4</w:t>
+      </w:r>
+      <w:r>
+        <w:rPr>
+          <w:rFonts w:ascii="Times New Roman" w:hAnsi="Times New Roman" w:cs="Times New Roman"/>
+          <w:b/>
+          <w:sz w:val="26"/>
+        </w:rPr>
+        <w:t xml:space="preserve"> </w:t>
+      </w:r>
+      <w:r>
+        <w:rPr>
+          <w:rFonts w:ascii="Times New Roman" w:hAnsi="Times New Roman" w:cs="Times New Roman"/>
+          <w:b/>
+          <w:sz w:val="26"/>
+        </w:rPr>
+        <w:t>Đánh giá kết quả thực tập</w:t>
+      </w:r>
+    </w:p>
+    <w:p>
+      <w:pPr>
+        <w:spacing w:line="360" w:lineRule="auto"/>
+        <w:ind w:left="709" w:firstLine="567"/>
+        <w:jc w:val="both"/>
+        <w:rPr>
+          <w:rFonts w:ascii="Times New Roman" w:hAnsi="Times New Roman" w:cs="Times New Roman"/>
+          <w:sz w:val="26"/>
+          <w:szCs w:val="24"/>
+        </w:rPr>
+      </w:pPr>
+      <w:r>
+        <w:rPr>
+          <w:rFonts w:ascii="Times New Roman" w:hAnsi="Times New Roman" w:cs="Times New Roman"/>
+          <w:sz w:val="26"/>
+          <w:szCs w:val="24"/>
+        </w:rPr>
+        <w:t>Người hướng dẫn yêu cầu đánh giá</w:t>
+      </w:r>
+      <w:r>
+        <w:rPr>
+          <w:rFonts w:ascii="Times New Roman" w:hAnsi="Times New Roman" w:cs="Times New Roman"/>
+          <w:sz w:val="26"/>
+          <w:szCs w:val="24"/>
+        </w:rPr>
+        <w:t>, lấy thông tin đánh giá từ kho quản lý danh sách thực tập nếu tồn tại trả về đã tồn tại ngược lại ghi thông tin đánh giá vào kho quản lý đánh giá</w:t>
+      </w:r>
+      <w:r>
+        <w:rPr>
+          <w:rFonts w:ascii="Times New Roman" w:hAnsi="Times New Roman" w:cs="Times New Roman"/>
+          <w:sz w:val="26"/>
+          <w:szCs w:val="24"/>
+        </w:rPr>
+        <w:t>.</w:t>
+      </w:r>
+    </w:p>
+    <w:p>
+      <w:pPr>
+        <w:spacing w:line="360" w:lineRule="auto"/>
+        <w:ind w:left="709" w:firstLine="567"/>
+        <w:jc w:val="both"/>
+        <w:rPr>
+          <w:rFonts w:ascii="Times New Roman" w:hAnsi="Times New Roman" w:cs="Times New Roman"/>
+          <w:sz w:val="26"/>
+          <w:szCs w:val="24"/>
+        </w:rPr>
+      </w:pPr>
+    </w:p>
+    <w:p>
+      <w:pPr>
+        <w:spacing w:line="360" w:lineRule="auto"/>
+        <w:ind w:left="709" w:firstLine="567"/>
+        <w:jc w:val="both"/>
+        <w:rPr>
+          <w:rFonts w:ascii="Times New Roman" w:hAnsi="Times New Roman" w:cs="Times New Roman"/>
+          <w:sz w:val="26"/>
+          <w:szCs w:val="24"/>
+        </w:rPr>
+      </w:pPr>
+    </w:p>
+    <w:p>
+      <w:pPr>
+        <w:spacing w:line="360" w:lineRule="auto"/>
+        <w:jc w:val="both"/>
+        <w:rPr>
+          <w:rFonts w:ascii="Times New Roman" w:hAnsi="Times New Roman" w:cs="Times New Roman"/>
+          <w:sz w:val="26"/>
+          <w:szCs w:val="24"/>
+        </w:rPr>
+      </w:pPr>
+    </w:p>
+    <w:p>
+      <w:pPr>
+        <w:spacing w:line="360" w:lineRule="auto"/>
+        <w:ind w:left="709" w:firstLine="567"/>
+        <w:jc w:val="both"/>
+        <w:rPr>
+          <w:rFonts w:ascii="Times New Roman" w:hAnsi="Times New Roman" w:cs="Times New Roman"/>
+          <w:sz w:val="26"/>
+          <w:szCs w:val="24"/>
+        </w:rPr>
+      </w:pPr>
+    </w:p>
+    <w:p>
+      <w:pPr>
+        <w:spacing w:line="360" w:lineRule="auto"/>
+        <w:ind w:left="709" w:firstLine="567"/>
+        <w:jc w:val="both"/>
+        <w:rPr>
+          <w:rFonts w:ascii="Times New Roman" w:hAnsi="Times New Roman" w:cs="Times New Roman"/>
+          <w:sz w:val="26"/>
+          <w:szCs w:val="24"/>
+        </w:rPr>
+      </w:pPr>
+    </w:p>
+    <w:p>
+      <w:pPr>
+        <w:spacing w:line="360" w:lineRule="auto"/>
+        <w:ind w:left="709" w:firstLine="567"/>
+        <w:jc w:val="both"/>
+        <w:rPr>
+          <w:rFonts w:ascii="Times New Roman" w:hAnsi="Times New Roman" w:cs="Times New Roman"/>
+          <w:sz w:val="26"/>
+          <w:szCs w:val="24"/>
+        </w:rPr>
+      </w:pPr>
+    </w:p>
+    <w:p>
+      <w:pPr>
+        <w:pStyle w:val="ListParagraph"/>
+        <w:rPr>
+          <w:rFonts w:ascii="Times New Roman" w:hAnsi="Times New Roman" w:cs="Times New Roman"/>
+          <w:b/>
+          <w:sz w:val="26"/>
+        </w:rPr>
+      </w:pPr>
+    </w:p>
+    <w:p>
+      <w:pPr>
+        <w:spacing w:line="360" w:lineRule="auto"/>
+        <w:ind w:left="709" w:firstLine="567"/>
+        <w:jc w:val="both"/>
+        <w:rPr>
+          <w:rFonts w:ascii="Times New Roman" w:hAnsi="Times New Roman" w:cs="Times New Roman"/>
+          <w:sz w:val="26"/>
+          <w:szCs w:val="24"/>
+        </w:rPr>
+      </w:pPr>
+    </w:p>
+    <w:p>
+      <w:pPr>
+        <w:rPr>
+          <w:rFonts w:ascii="Times New Roman" w:eastAsiaTheme="majorEastAsia" w:hAnsi="Times New Roman" w:cs="Times New Roman"/>
+          <w:b/>
+          <w:bCs/>
+          <w:color w:val="000000" w:themeColor="text1"/>
+          <w:sz w:val="32"/>
+          <w:szCs w:val="24"/>
+        </w:rPr>
+      </w:pPr>
+      <w:r>
+        <w:br w:type="page"/>
+      </w:r>
     </w:p>
     <w:p>
       <w:pPr>
@@ -18244,6 +19197,8 @@
           <w:numId w:val="0"/>
         </w:numPr>
       </w:pPr>
+      <w:bookmarkStart w:id="25" w:name="_GoBack"/>
+      <w:bookmarkEnd w:id="25"/>
     </w:p>
     <w:p/>
     <w:p/>
@@ -18360,7 +19315,7 @@
         <w:rFonts w:ascii="Times New Roman" w:eastAsiaTheme="majorEastAsia" w:hAnsi="Times New Roman" w:cs="Times New Roman"/>
         <w:noProof/>
       </w:rPr>
-      <w:t>16</w:t>
+      <w:t>21</w:t>
     </w:r>
     <w:r>
       <w:rPr>
@@ -18652,6 +19607,119 @@
     </w:lvl>
   </w:abstractNum>
   <w:abstractNum w:abstractNumId="2">
+    <w:nsid w:val="22F2616E"/>
+    <w:multiLevelType w:val="hybridMultilevel"/>
+    <w:tmpl w:val="23863B40"/>
+    <w:lvl w:ilvl="0" w:tplc="04090001">
+      <w:start w:val="1"/>
+      <w:numFmt w:val="bullet"/>
+      <w:lvlText w:val=""/>
+      <w:lvlJc w:val="left"/>
+      <w:pPr>
+        <w:ind w:left="720" w:hanging="360"/>
+      </w:pPr>
+      <w:rPr>
+        <w:rFonts w:ascii="Symbol" w:hAnsi="Symbol" w:hint="default"/>
+      </w:rPr>
+    </w:lvl>
+    <w:lvl w:ilvl="1" w:tplc="04090003" w:tentative="1">
+      <w:start w:val="1"/>
+      <w:numFmt w:val="bullet"/>
+      <w:lvlText w:val="o"/>
+      <w:lvlJc w:val="left"/>
+      <w:pPr>
+        <w:ind w:left="1440" w:hanging="360"/>
+      </w:pPr>
+      <w:rPr>
+        <w:rFonts w:ascii="Courier New" w:hAnsi="Courier New" w:cs="Courier New" w:hint="default"/>
+      </w:rPr>
+    </w:lvl>
+    <w:lvl w:ilvl="2" w:tplc="04090005" w:tentative="1">
+      <w:start w:val="1"/>
+      <w:numFmt w:val="bullet"/>
+      <w:lvlText w:val=""/>
+      <w:lvlJc w:val="left"/>
+      <w:pPr>
+        <w:ind w:left="2160" w:hanging="360"/>
+      </w:pPr>
+      <w:rPr>
+        <w:rFonts w:ascii="Wingdings" w:hAnsi="Wingdings" w:hint="default"/>
+      </w:rPr>
+    </w:lvl>
+    <w:lvl w:ilvl="3" w:tplc="04090001" w:tentative="1">
+      <w:start w:val="1"/>
+      <w:numFmt w:val="bullet"/>
+      <w:lvlText w:val=""/>
+      <w:lvlJc w:val="left"/>
+      <w:pPr>
+        <w:ind w:left="2880" w:hanging="360"/>
+      </w:pPr>
+      <w:rPr>
+        <w:rFonts w:ascii="Symbol" w:hAnsi="Symbol" w:hint="default"/>
+      </w:rPr>
+    </w:lvl>
+    <w:lvl w:ilvl="4" w:tplc="04090003" w:tentative="1">
+      <w:start w:val="1"/>
+      <w:numFmt w:val="bullet"/>
+      <w:lvlText w:val="o"/>
+      <w:lvlJc w:val="left"/>
+      <w:pPr>
+        <w:ind w:left="3600" w:hanging="360"/>
+      </w:pPr>
+      <w:rPr>
+        <w:rFonts w:ascii="Courier New" w:hAnsi="Courier New" w:cs="Courier New" w:hint="default"/>
+      </w:rPr>
+    </w:lvl>
+    <w:lvl w:ilvl="5" w:tplc="04090005" w:tentative="1">
+      <w:start w:val="1"/>
+      <w:numFmt w:val="bullet"/>
+      <w:lvlText w:val=""/>
+      <w:lvlJc w:val="left"/>
+      <w:pPr>
+        <w:ind w:left="4320" w:hanging="360"/>
+      </w:pPr>
+      <w:rPr>
+        <w:rFonts w:ascii="Wingdings" w:hAnsi="Wingdings" w:hint="default"/>
+      </w:rPr>
+    </w:lvl>
+    <w:lvl w:ilvl="6" w:tplc="04090001" w:tentative="1">
+      <w:start w:val="1"/>
+      <w:numFmt w:val="bullet"/>
+      <w:lvlText w:val=""/>
+      <w:lvlJc w:val="left"/>
+      <w:pPr>
+        <w:ind w:left="5040" w:hanging="360"/>
+      </w:pPr>
+      <w:rPr>
+        <w:rFonts w:ascii="Symbol" w:hAnsi="Symbol" w:hint="default"/>
+      </w:rPr>
+    </w:lvl>
+    <w:lvl w:ilvl="7" w:tplc="04090003" w:tentative="1">
+      <w:start w:val="1"/>
+      <w:numFmt w:val="bullet"/>
+      <w:lvlText w:val="o"/>
+      <w:lvlJc w:val="left"/>
+      <w:pPr>
+        <w:ind w:left="5760" w:hanging="360"/>
+      </w:pPr>
+      <w:rPr>
+        <w:rFonts w:ascii="Courier New" w:hAnsi="Courier New" w:cs="Courier New" w:hint="default"/>
+      </w:rPr>
+    </w:lvl>
+    <w:lvl w:ilvl="8" w:tplc="04090005" w:tentative="1">
+      <w:start w:val="1"/>
+      <w:numFmt w:val="bullet"/>
+      <w:lvlText w:val=""/>
+      <w:lvlJc w:val="left"/>
+      <w:pPr>
+        <w:ind w:left="6480" w:hanging="360"/>
+      </w:pPr>
+      <w:rPr>
+        <w:rFonts w:ascii="Wingdings" w:hAnsi="Wingdings" w:hint="default"/>
+      </w:rPr>
+    </w:lvl>
+  </w:abstractNum>
+  <w:abstractNum w:abstractNumId="3">
     <w:nsid w:val="397D2000"/>
     <w:multiLevelType w:val="hybridMultilevel"/>
     <w:tmpl w:val="A5182B04"/>
@@ -18764,7 +19832,7 @@
       </w:rPr>
     </w:lvl>
   </w:abstractNum>
-  <w:abstractNum w:abstractNumId="3">
+  <w:abstractNum w:abstractNumId="4">
     <w:nsid w:val="3C235445"/>
     <w:multiLevelType w:val="hybridMultilevel"/>
     <w:tmpl w:val="A47A7632"/>
@@ -18877,7 +19945,7 @@
       </w:rPr>
     </w:lvl>
   </w:abstractNum>
-  <w:abstractNum w:abstractNumId="4">
+  <w:abstractNum w:abstractNumId="5">
     <w:nsid w:val="3E7842A2"/>
     <w:multiLevelType w:val="hybridMultilevel"/>
     <w:tmpl w:val="F88E0050"/>
@@ -18990,7 +20058,7 @@
       </w:rPr>
     </w:lvl>
   </w:abstractNum>
-  <w:abstractNum w:abstractNumId="5">
+  <w:abstractNum w:abstractNumId="6">
     <w:nsid w:val="3F9D2ECA"/>
     <w:multiLevelType w:val="hybridMultilevel"/>
     <w:tmpl w:val="6154496C"/>
@@ -19103,7 +20171,7 @@
       </w:rPr>
     </w:lvl>
   </w:abstractNum>
-  <w:abstractNum w:abstractNumId="6">
+  <w:abstractNum w:abstractNumId="7">
     <w:nsid w:val="4C8A7FD7"/>
     <w:multiLevelType w:val="hybridMultilevel"/>
     <w:tmpl w:val="31C47478"/>
@@ -19216,7 +20284,120 @@
       </w:rPr>
     </w:lvl>
   </w:abstractNum>
-  <w:abstractNum w:abstractNumId="7">
+  <w:abstractNum w:abstractNumId="8">
+    <w:nsid w:val="5CCC432F"/>
+    <w:multiLevelType w:val="hybridMultilevel"/>
+    <w:tmpl w:val="420428BE"/>
+    <w:lvl w:ilvl="0" w:tplc="0409000B">
+      <w:start w:val="1"/>
+      <w:numFmt w:val="bullet"/>
+      <w:lvlText w:val=""/>
+      <w:lvlJc w:val="left"/>
+      <w:pPr>
+        <w:ind w:left="720" w:hanging="360"/>
+      </w:pPr>
+      <w:rPr>
+        <w:rFonts w:ascii="Wingdings" w:hAnsi="Wingdings" w:hint="default"/>
+      </w:rPr>
+    </w:lvl>
+    <w:lvl w:ilvl="1" w:tplc="04090003" w:tentative="1">
+      <w:start w:val="1"/>
+      <w:numFmt w:val="bullet"/>
+      <w:lvlText w:val="o"/>
+      <w:lvlJc w:val="left"/>
+      <w:pPr>
+        <w:ind w:left="1440" w:hanging="360"/>
+      </w:pPr>
+      <w:rPr>
+        <w:rFonts w:ascii="Courier New" w:hAnsi="Courier New" w:cs="Courier New" w:hint="default"/>
+      </w:rPr>
+    </w:lvl>
+    <w:lvl w:ilvl="2" w:tplc="04090005" w:tentative="1">
+      <w:start w:val="1"/>
+      <w:numFmt w:val="bullet"/>
+      <w:lvlText w:val=""/>
+      <w:lvlJc w:val="left"/>
+      <w:pPr>
+        <w:ind w:left="2160" w:hanging="360"/>
+      </w:pPr>
+      <w:rPr>
+        <w:rFonts w:ascii="Wingdings" w:hAnsi="Wingdings" w:hint="default"/>
+      </w:rPr>
+    </w:lvl>
+    <w:lvl w:ilvl="3" w:tplc="04090001" w:tentative="1">
+      <w:start w:val="1"/>
+      <w:numFmt w:val="bullet"/>
+      <w:lvlText w:val=""/>
+      <w:lvlJc w:val="left"/>
+      <w:pPr>
+        <w:ind w:left="2880" w:hanging="360"/>
+      </w:pPr>
+      <w:rPr>
+        <w:rFonts w:ascii="Symbol" w:hAnsi="Symbol" w:hint="default"/>
+      </w:rPr>
+    </w:lvl>
+    <w:lvl w:ilvl="4" w:tplc="04090003" w:tentative="1">
+      <w:start w:val="1"/>
+      <w:numFmt w:val="bullet"/>
+      <w:lvlText w:val="o"/>
+      <w:lvlJc w:val="left"/>
+      <w:pPr>
+        <w:ind w:left="3600" w:hanging="360"/>
+      </w:pPr>
+      <w:rPr>
+        <w:rFonts w:ascii="Courier New" w:hAnsi="Courier New" w:cs="Courier New" w:hint="default"/>
+      </w:rPr>
+    </w:lvl>
+    <w:lvl w:ilvl="5" w:tplc="04090005" w:tentative="1">
+      <w:start w:val="1"/>
+      <w:numFmt w:val="bullet"/>
+      <w:lvlText w:val=""/>
+      <w:lvlJc w:val="left"/>
+      <w:pPr>
+        <w:ind w:left="4320" w:hanging="360"/>
+      </w:pPr>
+      <w:rPr>
+        <w:rFonts w:ascii="Wingdings" w:hAnsi="Wingdings" w:hint="default"/>
+      </w:rPr>
+    </w:lvl>
+    <w:lvl w:ilvl="6" w:tplc="04090001" w:tentative="1">
+      <w:start w:val="1"/>
+      <w:numFmt w:val="bullet"/>
+      <w:lvlText w:val=""/>
+      <w:lvlJc w:val="left"/>
+      <w:pPr>
+        <w:ind w:left="5040" w:hanging="360"/>
+      </w:pPr>
+      <w:rPr>
+        <w:rFonts w:ascii="Symbol" w:hAnsi="Symbol" w:hint="default"/>
+      </w:rPr>
+    </w:lvl>
+    <w:lvl w:ilvl="7" w:tplc="04090003" w:tentative="1">
+      <w:start w:val="1"/>
+      <w:numFmt w:val="bullet"/>
+      <w:lvlText w:val="o"/>
+      <w:lvlJc w:val="left"/>
+      <w:pPr>
+        <w:ind w:left="5760" w:hanging="360"/>
+      </w:pPr>
+      <w:rPr>
+        <w:rFonts w:ascii="Courier New" w:hAnsi="Courier New" w:cs="Courier New" w:hint="default"/>
+      </w:rPr>
+    </w:lvl>
+    <w:lvl w:ilvl="8" w:tplc="04090005" w:tentative="1">
+      <w:start w:val="1"/>
+      <w:numFmt w:val="bullet"/>
+      <w:lvlText w:val=""/>
+      <w:lvlJc w:val="left"/>
+      <w:pPr>
+        <w:ind w:left="6480" w:hanging="360"/>
+      </w:pPr>
+      <w:rPr>
+        <w:rFonts w:ascii="Wingdings" w:hAnsi="Wingdings" w:hint="default"/>
+      </w:rPr>
+    </w:lvl>
+  </w:abstractNum>
+  <w:abstractNum w:abstractNumId="9">
     <w:nsid w:val="5E843F6C"/>
     <w:multiLevelType w:val="hybridMultilevel"/>
     <w:tmpl w:val="B614B076"/>
@@ -19330,28 +20511,34 @@
     </w:lvl>
   </w:abstractNum>
   <w:num w:numId="1">
-    <w:abstractNumId w:val="4"/>
+    <w:abstractNumId w:val="5"/>
   </w:num>
   <w:num w:numId="2">
-    <w:abstractNumId w:val="2"/>
+    <w:abstractNumId w:val="3"/>
   </w:num>
   <w:num w:numId="3">
     <w:abstractNumId w:val="0"/>
   </w:num>
   <w:num w:numId="4">
+    <w:abstractNumId w:val="9"/>
+  </w:num>
+  <w:num w:numId="5">
     <w:abstractNumId w:val="7"/>
   </w:num>
-  <w:num w:numId="5">
+  <w:num w:numId="6">
     <w:abstractNumId w:val="6"/>
-  </w:num>
-  <w:num w:numId="6">
-    <w:abstractNumId w:val="5"/>
   </w:num>
   <w:num w:numId="7">
     <w:abstractNumId w:val="1"/>
   </w:num>
   <w:num w:numId="8">
-    <w:abstractNumId w:val="3"/>
+    <w:abstractNumId w:val="4"/>
+  </w:num>
+  <w:num w:numId="9">
+    <w:abstractNumId w:val="2"/>
+  </w:num>
+  <w:num w:numId="10">
+    <w:abstractNumId w:val="8"/>
   </w:num>
   <w:numIdMacAtCleanup w:val="6"/>
 </w:numbering>
@@ -20427,7 +21614,7 @@
 </file>
 
 <file path=customXml/itemProps1.xml><?xml version="1.0" encoding="utf-8"?>
-<ds:datastoreItem xmlns:ds="http://schemas.openxmlformats.org/officeDocument/2006/customXml" ds:itemID="{A73713A2-E898-4A74-8B55-52C996EA3031}">
+<ds:datastoreItem xmlns:ds="http://schemas.openxmlformats.org/officeDocument/2006/customXml" ds:itemID="{55711D47-39D4-444C-B221-13CD238998B2}">
   <ds:schemaRefs>
     <ds:schemaRef ds:uri="http://schemas.openxmlformats.org/officeDocument/2006/bibliography"/>
   </ds:schemaRefs>

</xml_diff>